<commit_message>
added reference of the literature review
</commit_message>
<xml_diff>
--- a/main.docx
+++ b/main.docx
@@ -153,6 +153,69 @@
         </w:rPr>
         <w:t>Across the world, governments are increasingly using digital tools to provide public services to citizens more efficiently. The government of Bangladesh has joined this trend with its "Digital Bangladesh" vision, aiming to use online platforms to deliver essential services to people all over the country. By moving services online, the government hopes to make it easier for people to access the help they need from home or nearby rather than having to travel to a government office. These web-based services can help people with various tasks, such as applying for certificates, checking records, paying bills, and more.</w:t>
       </w:r>
+      <w:sdt>
+        <w:sdtPr>
+          <w:rPr>
+            <w:rFonts w:ascii="Times New Roman" w:eastAsia="Times New Roman" w:hAnsi="Times New Roman" w:cs="Times New Roman"/>
+            <w:sz w:val="24"/>
+            <w:szCs w:val="24"/>
+          </w:rPr>
+          <w:id w:val="-937525237"/>
+          <w:citation/>
+        </w:sdtPr>
+        <w:sdtContent>
+          <w:r>
+            <w:rPr>
+              <w:rFonts w:ascii="Times New Roman" w:eastAsia="Times New Roman" w:hAnsi="Times New Roman" w:cs="Times New Roman"/>
+              <w:sz w:val="24"/>
+              <w:szCs w:val="24"/>
+            </w:rPr>
+            <w:fldChar w:fldCharType="begin"/>
+          </w:r>
+          <w:r>
+            <w:rPr>
+              <w:rFonts w:ascii="Times New Roman" w:eastAsia="Times New Roman" w:hAnsi="Times New Roman" w:cs="Times New Roman"/>
+              <w:sz w:val="24"/>
+              <w:szCs w:val="24"/>
+            </w:rPr>
+            <w:instrText xml:space="preserve"> CITATION Moh15 \l 1033 </w:instrText>
+          </w:r>
+          <w:r>
+            <w:rPr>
+              <w:rFonts w:ascii="Times New Roman" w:eastAsia="Times New Roman" w:hAnsi="Times New Roman" w:cs="Times New Roman"/>
+              <w:sz w:val="24"/>
+              <w:szCs w:val="24"/>
+            </w:rPr>
+            <w:fldChar w:fldCharType="separate"/>
+          </w:r>
+          <w:r>
+            <w:rPr>
+              <w:rFonts w:ascii="Times New Roman" w:eastAsia="Times New Roman" w:hAnsi="Times New Roman" w:cs="Times New Roman"/>
+              <w:noProof/>
+              <w:sz w:val="24"/>
+              <w:szCs w:val="24"/>
+            </w:rPr>
+            <w:t xml:space="preserve"> </w:t>
+          </w:r>
+          <w:r>
+            <w:rPr>
+              <w:rFonts w:ascii="Times New Roman" w:eastAsia="Times New Roman" w:hAnsi="Times New Roman" w:cs="Times New Roman"/>
+              <w:noProof/>
+              <w:sz w:val="24"/>
+              <w:szCs w:val="24"/>
+            </w:rPr>
+            <w:t>[1]</w:t>
+          </w:r>
+          <w:r>
+            <w:rPr>
+              <w:rFonts w:ascii="Times New Roman" w:eastAsia="Times New Roman" w:hAnsi="Times New Roman" w:cs="Times New Roman"/>
+              <w:sz w:val="24"/>
+              <w:szCs w:val="24"/>
+            </w:rPr>
+            <w:fldChar w:fldCharType="end"/>
+          </w:r>
+        </w:sdtContent>
+      </w:sdt>
     </w:p>
     <w:p>
       <w:pPr>
@@ -269,6 +332,69 @@
         </w:rPr>
         <w:t>The introduction of online public services in Bangladesh aims to provide citizens with quicker and easier access to government services, especially for those in remote areas. However, in practice, many people in rural areas like Baruipara Union face various challenges that make it difficult to fully benefit from these digital services. Despite efforts to improve accessibility, several obstacles still affect how successfully residents can use online platforms for services such as certificate applications, record checking, or payments.</w:t>
       </w:r>
+      <w:sdt>
+        <w:sdtPr>
+          <w:rPr>
+            <w:rFonts w:ascii="Times New Roman" w:eastAsia="Times New Roman" w:hAnsi="Times New Roman" w:cs="Times New Roman"/>
+            <w:sz w:val="24"/>
+            <w:szCs w:val="24"/>
+          </w:rPr>
+          <w:id w:val="220031301"/>
+          <w:citation/>
+        </w:sdtPr>
+        <w:sdtContent>
+          <w:r>
+            <w:rPr>
+              <w:rFonts w:ascii="Times New Roman" w:eastAsia="Times New Roman" w:hAnsi="Times New Roman" w:cs="Times New Roman"/>
+              <w:sz w:val="24"/>
+              <w:szCs w:val="24"/>
+            </w:rPr>
+            <w:fldChar w:fldCharType="begin"/>
+          </w:r>
+          <w:r>
+            <w:rPr>
+              <w:rFonts w:ascii="Times New Roman" w:eastAsia="Times New Roman" w:hAnsi="Times New Roman" w:cs="Times New Roman"/>
+              <w:sz w:val="24"/>
+              <w:szCs w:val="24"/>
+            </w:rPr>
+            <w:instrText xml:space="preserve"> CITATION Moh15 \l 1033 </w:instrText>
+          </w:r>
+          <w:r>
+            <w:rPr>
+              <w:rFonts w:ascii="Times New Roman" w:eastAsia="Times New Roman" w:hAnsi="Times New Roman" w:cs="Times New Roman"/>
+              <w:sz w:val="24"/>
+              <w:szCs w:val="24"/>
+            </w:rPr>
+            <w:fldChar w:fldCharType="separate"/>
+          </w:r>
+          <w:r>
+            <w:rPr>
+              <w:rFonts w:ascii="Times New Roman" w:eastAsia="Times New Roman" w:hAnsi="Times New Roman" w:cs="Times New Roman"/>
+              <w:noProof/>
+              <w:sz w:val="24"/>
+              <w:szCs w:val="24"/>
+            </w:rPr>
+            <w:t xml:space="preserve"> </w:t>
+          </w:r>
+          <w:r>
+            <w:rPr>
+              <w:rFonts w:ascii="Times New Roman" w:eastAsia="Times New Roman" w:hAnsi="Times New Roman" w:cs="Times New Roman"/>
+              <w:noProof/>
+              <w:sz w:val="24"/>
+              <w:szCs w:val="24"/>
+            </w:rPr>
+            <w:t>[1]</w:t>
+          </w:r>
+          <w:r>
+            <w:rPr>
+              <w:rFonts w:ascii="Times New Roman" w:eastAsia="Times New Roman" w:hAnsi="Times New Roman" w:cs="Times New Roman"/>
+              <w:sz w:val="24"/>
+              <w:szCs w:val="24"/>
+            </w:rPr>
+            <w:fldChar w:fldCharType="end"/>
+          </w:r>
+        </w:sdtContent>
+      </w:sdt>
     </w:p>
     <w:p>
       <w:pPr>
@@ -1259,7 +1385,7 @@
                     </pic:cNvPicPr>
                   </pic:nvPicPr>
                   <pic:blipFill>
-                    <a:blip r:embed="rId7">
+                    <a:blip r:embed="rId8">
                       <a:extLst>
                         <a:ext uri="{28A0092B-C50C-407E-A947-70E740481C1C}">
                           <a14:useLocalDpi xmlns:a14="http://schemas.microsoft.com/office/drawing/2010/main" val="0"/>
@@ -2822,24 +2948,77 @@
           <w:szCs w:val="24"/>
         </w:rPr>
       </w:pPr>
-      <w:proofErr w:type="spellStart"/>
-      <w:r>
-        <w:rPr>
-          <w:rFonts w:ascii="Times New Roman" w:hAnsi="Times New Roman" w:cs="Times New Roman"/>
-          <w:sz w:val="24"/>
-          <w:szCs w:val="24"/>
-        </w:rPr>
-        <w:t>Dwivedi</w:t>
-      </w:r>
-      <w:proofErr w:type="spellEnd"/>
-      <w:r>
-        <w:rPr>
-          <w:rFonts w:ascii="Times New Roman" w:hAnsi="Times New Roman" w:cs="Times New Roman"/>
-          <w:sz w:val="24"/>
-          <w:szCs w:val="24"/>
-        </w:rPr>
-        <w:t xml:space="preserve"> et al. (2017) explored the global adoption of e-government services, focusing on factors influencing their success and challenges in implementation. Their findings suggest that citizens' satisfaction with such services depends heavily on accessibility, ease of use, and perceived usefulness. The study highlights that while e-government initiatives aim to make public services more efficient, challenges such as lack of digital literacy, trust in online platforms, and infrastructure deficits persist. These findings are relevant to Baruipara Union, where limited awareness of web-based services might hinder adoption despite government efforts to improve service delivery.</w:t>
-      </w:r>
+      <w:r>
+        <w:rPr>
+          <w:rFonts w:ascii="Times New Roman" w:hAnsi="Times New Roman" w:cs="Times New Roman"/>
+          <w:sz w:val="24"/>
+          <w:szCs w:val="24"/>
+        </w:rPr>
+        <w:t>Dwivedi et al. (2017) explored the global adoption of e-government services, focusing on factors influencing their success and challenges in implementation. Their findings suggest that citizens' satisfaction with such services depends heavily on accessibility, ease of use, and perceived usefulness. The study highlights that while e-government initiatives aim to make public services more efficient, challenges such as lack of digital literacy, trust in online platforms, and infrastructure deficits persist. These findings are relevant to Baruipara Union, where limited awareness of web-based services might hinder adoption despite government efforts to improve service delivery.</w:t>
+      </w:r>
+      <w:sdt>
+        <w:sdtPr>
+          <w:rPr>
+            <w:rFonts w:ascii="Times New Roman" w:hAnsi="Times New Roman" w:cs="Times New Roman"/>
+            <w:sz w:val="24"/>
+            <w:szCs w:val="24"/>
+          </w:rPr>
+          <w:id w:val="-545297733"/>
+          <w:citation/>
+        </w:sdtPr>
+        <w:sdtContent>
+          <w:r>
+            <w:rPr>
+              <w:rFonts w:ascii="Times New Roman" w:hAnsi="Times New Roman" w:cs="Times New Roman"/>
+              <w:sz w:val="24"/>
+              <w:szCs w:val="24"/>
+            </w:rPr>
+            <w:fldChar w:fldCharType="begin"/>
+          </w:r>
+          <w:r>
+            <w:rPr>
+              <w:rFonts w:ascii="Times New Roman" w:hAnsi="Times New Roman" w:cs="Times New Roman"/>
+              <w:sz w:val="24"/>
+              <w:szCs w:val="24"/>
+            </w:rPr>
+            <w:instrText xml:space="preserve"> CITATION Yog17 \l 1033 </w:instrText>
+          </w:r>
+          <w:r>
+            <w:rPr>
+              <w:rFonts w:ascii="Times New Roman" w:hAnsi="Times New Roman" w:cs="Times New Roman"/>
+              <w:sz w:val="24"/>
+              <w:szCs w:val="24"/>
+            </w:rPr>
+            <w:fldChar w:fldCharType="separate"/>
+          </w:r>
+          <w:r>
+            <w:rPr>
+              <w:rFonts w:ascii="Times New Roman" w:hAnsi="Times New Roman" w:cs="Times New Roman"/>
+              <w:noProof/>
+              <w:sz w:val="24"/>
+              <w:szCs w:val="24"/>
+            </w:rPr>
+            <w:t xml:space="preserve"> </w:t>
+          </w:r>
+          <w:r>
+            <w:rPr>
+              <w:rFonts w:ascii="Times New Roman" w:hAnsi="Times New Roman" w:cs="Times New Roman"/>
+              <w:noProof/>
+              <w:sz w:val="24"/>
+              <w:szCs w:val="24"/>
+            </w:rPr>
+            <w:t>[2]</w:t>
+          </w:r>
+          <w:r>
+            <w:rPr>
+              <w:rFonts w:ascii="Times New Roman" w:hAnsi="Times New Roman" w:cs="Times New Roman"/>
+              <w:sz w:val="24"/>
+              <w:szCs w:val="24"/>
+            </w:rPr>
+            <w:fldChar w:fldCharType="end"/>
+          </w:r>
+        </w:sdtContent>
+      </w:sdt>
     </w:p>
     <w:p>
       <w:pPr>
@@ -2862,24 +3041,77 @@
           <w:szCs w:val="24"/>
         </w:rPr>
       </w:pPr>
-      <w:proofErr w:type="spellStart"/>
-      <w:r>
-        <w:rPr>
-          <w:rFonts w:ascii="Times New Roman" w:hAnsi="Times New Roman" w:cs="Times New Roman"/>
-          <w:sz w:val="24"/>
-          <w:szCs w:val="24"/>
-        </w:rPr>
-        <w:t>Heeks</w:t>
-      </w:r>
-      <w:proofErr w:type="spellEnd"/>
-      <w:r>
-        <w:rPr>
-          <w:rFonts w:ascii="Times New Roman" w:hAnsi="Times New Roman" w:cs="Times New Roman"/>
-          <w:sz w:val="24"/>
-          <w:szCs w:val="24"/>
-        </w:rPr>
-        <w:t xml:space="preserve"> (2002) emphasized the concept of the "digital divide," particularly in rural and underdeveloped regions. His research underscores that access to digital resources is often unequal due to socio-economic disparities. Rural areas, like Baruipara Union, frequently face issues such as inadequate internet infrastructure, low levels of education, and financial constraints that prevent the widespread use of web-based public services. Addressing these barriers is critical to enhancing citizen satisfaction and ensuring equitable access to government services.</w:t>
-      </w:r>
+      <w:r>
+        <w:rPr>
+          <w:rFonts w:ascii="Times New Roman" w:hAnsi="Times New Roman" w:cs="Times New Roman"/>
+          <w:sz w:val="24"/>
+          <w:szCs w:val="24"/>
+        </w:rPr>
+        <w:t>Heeks (2002) emphasized the concept of the "digital divide," particularly in rural and underdeveloped regions. His research underscores that access to digital resources is often unequal due to socio-economic disparities. Rural areas, like Baruipara Union, frequently face issues such as inadequate internet infrastructure, low levels of education, and financial constraints that prevent the widespread use of web-based public services. Addressing these barriers is critical to enhancing citizen satisfaction and ensuring equitable access to government services.</w:t>
+      </w:r>
+      <w:sdt>
+        <w:sdtPr>
+          <w:rPr>
+            <w:rFonts w:ascii="Times New Roman" w:hAnsi="Times New Roman" w:cs="Times New Roman"/>
+            <w:sz w:val="24"/>
+            <w:szCs w:val="24"/>
+          </w:rPr>
+          <w:id w:val="-2122756001"/>
+          <w:citation/>
+        </w:sdtPr>
+        <w:sdtContent>
+          <w:r>
+            <w:rPr>
+              <w:rFonts w:ascii="Times New Roman" w:hAnsi="Times New Roman" w:cs="Times New Roman"/>
+              <w:sz w:val="24"/>
+              <w:szCs w:val="24"/>
+            </w:rPr>
+            <w:fldChar w:fldCharType="begin"/>
+          </w:r>
+          <w:r>
+            <w:rPr>
+              <w:rFonts w:ascii="Times New Roman" w:hAnsi="Times New Roman" w:cs="Times New Roman"/>
+              <w:sz w:val="24"/>
+              <w:szCs w:val="24"/>
+            </w:rPr>
+            <w:instrText xml:space="preserve"> CITATION Hee02 \l 1033 </w:instrText>
+          </w:r>
+          <w:r>
+            <w:rPr>
+              <w:rFonts w:ascii="Times New Roman" w:hAnsi="Times New Roman" w:cs="Times New Roman"/>
+              <w:sz w:val="24"/>
+              <w:szCs w:val="24"/>
+            </w:rPr>
+            <w:fldChar w:fldCharType="separate"/>
+          </w:r>
+          <w:r>
+            <w:rPr>
+              <w:rFonts w:ascii="Times New Roman" w:hAnsi="Times New Roman" w:cs="Times New Roman"/>
+              <w:noProof/>
+              <w:sz w:val="24"/>
+              <w:szCs w:val="24"/>
+            </w:rPr>
+            <w:t xml:space="preserve"> </w:t>
+          </w:r>
+          <w:r>
+            <w:rPr>
+              <w:rFonts w:ascii="Times New Roman" w:hAnsi="Times New Roman" w:cs="Times New Roman"/>
+              <w:noProof/>
+              <w:sz w:val="24"/>
+              <w:szCs w:val="24"/>
+            </w:rPr>
+            <w:t>[3]</w:t>
+          </w:r>
+          <w:r>
+            <w:rPr>
+              <w:rFonts w:ascii="Times New Roman" w:hAnsi="Times New Roman" w:cs="Times New Roman"/>
+              <w:sz w:val="24"/>
+              <w:szCs w:val="24"/>
+            </w:rPr>
+            <w:fldChar w:fldCharType="end"/>
+          </w:r>
+        </w:sdtContent>
+      </w:sdt>
     </w:p>
     <w:p>
       <w:pPr>
@@ -2910,6 +3142,68 @@
         </w:rPr>
         <w:t>Hossain et al. (2019) conducted a study on the effectiveness of web-based service delivery in developing countries, with a specific focus on South Asia. Their research identified that while web-based services have the potential to bridge gaps in traditional service delivery, a lack of awareness and trust in these platforms remains a significant hurdle. The study also emphasized that proper training programs and promotional campaigns are essential to educate citizens about the benefits of online services, a recommendation that could be applied to Baruipara Union.</w:t>
       </w:r>
+      <w:r>
+        <w:rPr>
+          <w:rFonts w:ascii="Times New Roman" w:hAnsi="Times New Roman" w:cs="Times New Roman"/>
+          <w:sz w:val="24"/>
+          <w:szCs w:val="24"/>
+        </w:rPr>
+        <w:t xml:space="preserve"> </w:t>
+      </w:r>
+      <w:sdt>
+        <w:sdtPr>
+          <w:rPr>
+            <w:rFonts w:ascii="Times New Roman" w:hAnsi="Times New Roman" w:cs="Times New Roman"/>
+            <w:sz w:val="24"/>
+            <w:szCs w:val="24"/>
+          </w:rPr>
+          <w:id w:val="-1570191798"/>
+          <w:citation/>
+        </w:sdtPr>
+        <w:sdtContent>
+          <w:r>
+            <w:rPr>
+              <w:rFonts w:ascii="Times New Roman" w:hAnsi="Times New Roman" w:cs="Times New Roman"/>
+              <w:sz w:val="24"/>
+              <w:szCs w:val="24"/>
+            </w:rPr>
+            <w:fldChar w:fldCharType="begin"/>
+          </w:r>
+          <w:r>
+            <w:rPr>
+              <w:rFonts w:ascii="Times New Roman" w:hAnsi="Times New Roman" w:cs="Times New Roman"/>
+              <w:sz w:val="24"/>
+              <w:szCs w:val="24"/>
+            </w:rPr>
+            <w:instrText xml:space="preserve"> CITATION Moh19 \l 1033 </w:instrText>
+          </w:r>
+          <w:r>
+            <w:rPr>
+              <w:rFonts w:ascii="Times New Roman" w:hAnsi="Times New Roman" w:cs="Times New Roman"/>
+              <w:sz w:val="24"/>
+              <w:szCs w:val="24"/>
+            </w:rPr>
+            <w:fldChar w:fldCharType="separate"/>
+          </w:r>
+          <w:r>
+            <w:rPr>
+              <w:rFonts w:ascii="Times New Roman" w:hAnsi="Times New Roman" w:cs="Times New Roman"/>
+              <w:noProof/>
+              <w:sz w:val="24"/>
+              <w:szCs w:val="24"/>
+            </w:rPr>
+            <w:t>[4]</w:t>
+          </w:r>
+          <w:r>
+            <w:rPr>
+              <w:rFonts w:ascii="Times New Roman" w:hAnsi="Times New Roman" w:cs="Times New Roman"/>
+              <w:sz w:val="24"/>
+              <w:szCs w:val="24"/>
+            </w:rPr>
+            <w:fldChar w:fldCharType="end"/>
+          </w:r>
+        </w:sdtContent>
+      </w:sdt>
     </w:p>
     <w:p>
       <w:pPr>
@@ -2938,25 +3232,7 @@
           <w:sz w:val="24"/>
           <w:szCs w:val="24"/>
         </w:rPr>
-        <w:t xml:space="preserve">According to Carter and </w:t>
-      </w:r>
-      <w:proofErr w:type="spellStart"/>
-      <w:r>
-        <w:rPr>
-          <w:rFonts w:ascii="Times New Roman" w:hAnsi="Times New Roman" w:cs="Times New Roman"/>
-          <w:sz w:val="24"/>
-          <w:szCs w:val="24"/>
-        </w:rPr>
-        <w:t>Bélanger</w:t>
-      </w:r>
-      <w:proofErr w:type="spellEnd"/>
-      <w:r>
-        <w:rPr>
-          <w:rFonts w:ascii="Times New Roman" w:hAnsi="Times New Roman" w:cs="Times New Roman"/>
-          <w:sz w:val="24"/>
-          <w:szCs w:val="24"/>
-        </w:rPr>
-        <w:t xml:space="preserve"> (2005), citizen satisfaction in e-governance initiatives is largely driven by a citizen-centric approach that prioritizes user needs. Their research shows that services designed with the end-user in mind—incorporating user-friendly interfaces, multilingual support, and responsive customer service—are more likely to succeed. For Baruipara Union, applying such </w:t>
+        <w:t xml:space="preserve">According to Carter and Bélanger (2005), citizen satisfaction in e-governance initiatives is largely driven by a citizen-centric approach that prioritizes user needs. Their research shows that services designed with the end-user in mind—incorporating user-friendly interfaces, multilingual support, and responsive customer service—are more likely to succeed. For Baruipara Union, applying such </w:t>
       </w:r>
       <w:r>
         <w:rPr>
@@ -2967,6 +3243,69 @@
         <w:lastRenderedPageBreak/>
         <w:t>principles could significantly enhance satisfaction levels by addressing local needs and preferences.</w:t>
       </w:r>
+      <w:sdt>
+        <w:sdtPr>
+          <w:rPr>
+            <w:rFonts w:ascii="Times New Roman" w:hAnsi="Times New Roman" w:cs="Times New Roman"/>
+            <w:sz w:val="24"/>
+            <w:szCs w:val="24"/>
+          </w:rPr>
+          <w:id w:val="-1023869881"/>
+          <w:citation/>
+        </w:sdtPr>
+        <w:sdtContent>
+          <w:r>
+            <w:rPr>
+              <w:rFonts w:ascii="Times New Roman" w:hAnsi="Times New Roman" w:cs="Times New Roman"/>
+              <w:sz w:val="24"/>
+              <w:szCs w:val="24"/>
+            </w:rPr>
+            <w:fldChar w:fldCharType="begin"/>
+          </w:r>
+          <w:r>
+            <w:rPr>
+              <w:rFonts w:ascii="Times New Roman" w:hAnsi="Times New Roman" w:cs="Times New Roman"/>
+              <w:sz w:val="24"/>
+              <w:szCs w:val="24"/>
+            </w:rPr>
+            <w:instrText xml:space="preserve"> CITATION Car05 \l 1033 </w:instrText>
+          </w:r>
+          <w:r>
+            <w:rPr>
+              <w:rFonts w:ascii="Times New Roman" w:hAnsi="Times New Roman" w:cs="Times New Roman"/>
+              <w:sz w:val="24"/>
+              <w:szCs w:val="24"/>
+            </w:rPr>
+            <w:fldChar w:fldCharType="separate"/>
+          </w:r>
+          <w:r>
+            <w:rPr>
+              <w:rFonts w:ascii="Times New Roman" w:hAnsi="Times New Roman" w:cs="Times New Roman"/>
+              <w:noProof/>
+              <w:sz w:val="24"/>
+              <w:szCs w:val="24"/>
+            </w:rPr>
+            <w:t xml:space="preserve"> </w:t>
+          </w:r>
+          <w:r>
+            <w:rPr>
+              <w:rFonts w:ascii="Times New Roman" w:hAnsi="Times New Roman" w:cs="Times New Roman"/>
+              <w:noProof/>
+              <w:sz w:val="24"/>
+              <w:szCs w:val="24"/>
+            </w:rPr>
+            <w:t>[5]</w:t>
+          </w:r>
+          <w:r>
+            <w:rPr>
+              <w:rFonts w:ascii="Times New Roman" w:hAnsi="Times New Roman" w:cs="Times New Roman"/>
+              <w:sz w:val="24"/>
+              <w:szCs w:val="24"/>
+            </w:rPr>
+            <w:fldChar w:fldCharType="end"/>
+          </w:r>
+        </w:sdtContent>
+      </w:sdt>
     </w:p>
     <w:p>
       <w:pPr>
@@ -2995,8 +3334,87 @@
           <w:sz w:val="24"/>
           <w:szCs w:val="24"/>
         </w:rPr>
-        <w:t>A study by Sharma and Gupta (2020) highlighted the critical role of awareness campaigns in promoting the adoption of web-based public services. They found that many citizens in rural areas are unaware of available digital platforms or how to access them. This lack of awareness contributes to low adoption rates. In the context of Baruipara Union, initiatives like workshops or community outreach programs could be vital in bridging the knowledge gap and fostering trust in online services.</w:t>
-      </w:r>
+        <w:t>A</w:t>
+      </w:r>
+      <w:r>
+        <w:rPr>
+          <w:rFonts w:ascii="Times New Roman" w:hAnsi="Times New Roman" w:cs="Times New Roman"/>
+          <w:sz w:val="24"/>
+          <w:szCs w:val="24"/>
+        </w:rPr>
+        <w:t xml:space="preserve"> study by Sharma and Gupta (2023</w:t>
+      </w:r>
+      <w:r>
+        <w:rPr>
+          <w:rFonts w:ascii="Times New Roman" w:hAnsi="Times New Roman" w:cs="Times New Roman"/>
+          <w:sz w:val="24"/>
+          <w:szCs w:val="24"/>
+        </w:rPr>
+        <w:t>) highlighted the critical role of awareness campaigns in promoting the adoption of web-based public services. They found that many citizens in rural areas are unaware of available digital platforms or how to access them. This lack of awareness contributes to low adoption rates. In the context of Baruipara Union, initiatives like workshops or community outreach programs could be vital in bridging the knowledge gap and fostering trust in online services.</w:t>
+      </w:r>
+      <w:sdt>
+        <w:sdtPr>
+          <w:rPr>
+            <w:rFonts w:ascii="Times New Roman" w:hAnsi="Times New Roman" w:cs="Times New Roman"/>
+            <w:sz w:val="24"/>
+            <w:szCs w:val="24"/>
+          </w:rPr>
+          <w:id w:val="-1896191014"/>
+          <w:citation/>
+        </w:sdtPr>
+        <w:sdtContent>
+          <w:r>
+            <w:rPr>
+              <w:rFonts w:ascii="Times New Roman" w:hAnsi="Times New Roman" w:cs="Times New Roman"/>
+              <w:sz w:val="24"/>
+              <w:szCs w:val="24"/>
+            </w:rPr>
+            <w:fldChar w:fldCharType="begin"/>
+          </w:r>
+          <w:r>
+            <w:rPr>
+              <w:rFonts w:ascii="Times New Roman" w:hAnsi="Times New Roman" w:cs="Times New Roman"/>
+              <w:sz w:val="24"/>
+              <w:szCs w:val="24"/>
+            </w:rPr>
+            <w:instrText xml:space="preserve"> CITATION Jos23 \l 1033 </w:instrText>
+          </w:r>
+          <w:r>
+            <w:rPr>
+              <w:rFonts w:ascii="Times New Roman" w:hAnsi="Times New Roman" w:cs="Times New Roman"/>
+              <w:sz w:val="24"/>
+              <w:szCs w:val="24"/>
+            </w:rPr>
+            <w:fldChar w:fldCharType="separate"/>
+          </w:r>
+          <w:r>
+            <w:rPr>
+              <w:rFonts w:ascii="Times New Roman" w:hAnsi="Times New Roman" w:cs="Times New Roman"/>
+              <w:noProof/>
+              <w:sz w:val="24"/>
+              <w:szCs w:val="24"/>
+            </w:rPr>
+            <w:t xml:space="preserve"> </w:t>
+          </w:r>
+          <w:r>
+            <w:rPr>
+              <w:rFonts w:ascii="Times New Roman" w:hAnsi="Times New Roman" w:cs="Times New Roman"/>
+              <w:noProof/>
+              <w:sz w:val="24"/>
+              <w:szCs w:val="24"/>
+            </w:rPr>
+            <w:t>[6]</w:t>
+          </w:r>
+          <w:r>
+            <w:rPr>
+              <w:rFonts w:ascii="Times New Roman" w:hAnsi="Times New Roman" w:cs="Times New Roman"/>
+              <w:sz w:val="24"/>
+              <w:szCs w:val="24"/>
+            </w:rPr>
+            <w:fldChar w:fldCharType="end"/>
+          </w:r>
+        </w:sdtContent>
+      </w:sdt>
     </w:p>
     <w:p>
       <w:pPr>
@@ -3025,8 +3443,87 @@
           <w:sz w:val="24"/>
           <w:szCs w:val="24"/>
         </w:rPr>
-        <w:t>Siddiqui et al. (2018) examined the role of Union Digital Centers (UDCs) in promoting e-governance in Bangladesh. Their study concluded that while UDCs have significantly improved access to government services, challenges such as limited internet speed, outdated equipment, and a lack of skilled personnel persist. These issues are particularly relevant to Baruipara Union, where UDCs might serve as a primary point of access for web-based services. Strengthening these centers could enhance citizen satisfaction.</w:t>
-      </w:r>
+        <w:t xml:space="preserve">Safiul Hoque </w:t>
+      </w:r>
+      <w:r>
+        <w:rPr>
+          <w:rFonts w:ascii="Times New Roman" w:hAnsi="Times New Roman" w:cs="Times New Roman"/>
+          <w:sz w:val="24"/>
+          <w:szCs w:val="24"/>
+        </w:rPr>
+        <w:t>(2020</w:t>
+      </w:r>
+      <w:r>
+        <w:rPr>
+          <w:rFonts w:ascii="Times New Roman" w:hAnsi="Times New Roman" w:cs="Times New Roman"/>
+          <w:sz w:val="24"/>
+          <w:szCs w:val="24"/>
+        </w:rPr>
+        <w:t>) examined the role of Union Digital Centers (UDCs) in promoting e-governance in Bangladesh. Their study concluded that while UDCs have significantly improved access to government services, challenges such as limited internet speed, outdated equipment, and a lack of skilled personnel persist. These issues are particularly relevant to Baruipara Union, where UDCs might serve as a primary point of access for web-based services. Strengthening these centers could enhance citizen satisfaction.</w:t>
+      </w:r>
+      <w:sdt>
+        <w:sdtPr>
+          <w:rPr>
+            <w:rFonts w:ascii="Times New Roman" w:hAnsi="Times New Roman" w:cs="Times New Roman"/>
+            <w:sz w:val="24"/>
+            <w:szCs w:val="24"/>
+          </w:rPr>
+          <w:id w:val="-1051536681"/>
+          <w:citation/>
+        </w:sdtPr>
+        <w:sdtContent>
+          <w:r>
+            <w:rPr>
+              <w:rFonts w:ascii="Times New Roman" w:hAnsi="Times New Roman" w:cs="Times New Roman"/>
+              <w:sz w:val="24"/>
+              <w:szCs w:val="24"/>
+            </w:rPr>
+            <w:fldChar w:fldCharType="begin"/>
+          </w:r>
+          <w:r>
+            <w:rPr>
+              <w:rFonts w:ascii="Times New Roman" w:hAnsi="Times New Roman" w:cs="Times New Roman"/>
+              <w:sz w:val="24"/>
+              <w:szCs w:val="24"/>
+            </w:rPr>
+            <w:instrText xml:space="preserve"> CITATION Saf20 \l 1033 </w:instrText>
+          </w:r>
+          <w:r>
+            <w:rPr>
+              <w:rFonts w:ascii="Times New Roman" w:hAnsi="Times New Roman" w:cs="Times New Roman"/>
+              <w:sz w:val="24"/>
+              <w:szCs w:val="24"/>
+            </w:rPr>
+            <w:fldChar w:fldCharType="separate"/>
+          </w:r>
+          <w:r>
+            <w:rPr>
+              <w:rFonts w:ascii="Times New Roman" w:hAnsi="Times New Roman" w:cs="Times New Roman"/>
+              <w:noProof/>
+              <w:sz w:val="24"/>
+              <w:szCs w:val="24"/>
+            </w:rPr>
+            <w:t xml:space="preserve"> </w:t>
+          </w:r>
+          <w:r>
+            <w:rPr>
+              <w:rFonts w:ascii="Times New Roman" w:hAnsi="Times New Roman" w:cs="Times New Roman"/>
+              <w:noProof/>
+              <w:sz w:val="24"/>
+              <w:szCs w:val="24"/>
+            </w:rPr>
+            <w:t>[7]</w:t>
+          </w:r>
+          <w:r>
+            <w:rPr>
+              <w:rFonts w:ascii="Times New Roman" w:hAnsi="Times New Roman" w:cs="Times New Roman"/>
+              <w:sz w:val="24"/>
+              <w:szCs w:val="24"/>
+            </w:rPr>
+            <w:fldChar w:fldCharType="end"/>
+          </w:r>
+        </w:sdtContent>
+      </w:sdt>
     </w:p>
     <w:p>
       <w:pPr>
@@ -3049,24 +3546,77 @@
           <w:szCs w:val="24"/>
         </w:rPr>
       </w:pPr>
-      <w:proofErr w:type="spellStart"/>
-      <w:r>
-        <w:rPr>
-          <w:rFonts w:ascii="Times New Roman" w:hAnsi="Times New Roman" w:cs="Times New Roman"/>
-          <w:sz w:val="24"/>
-          <w:szCs w:val="24"/>
-        </w:rPr>
-        <w:t>Gefen</w:t>
-      </w:r>
-      <w:proofErr w:type="spellEnd"/>
-      <w:r>
-        <w:rPr>
-          <w:rFonts w:ascii="Times New Roman" w:hAnsi="Times New Roman" w:cs="Times New Roman"/>
-          <w:sz w:val="24"/>
-          <w:szCs w:val="24"/>
-        </w:rPr>
-        <w:t xml:space="preserve"> et al. (2003) explored the role of trust in the adoption of e-services, arguing that a lack of trust in online platforms can deter users from engaging with them. Their research found that trust is influenced by factors such as perceived security, reliability, and the transparency of service providers. For Baruipara Union, building trust through secure platforms and effective communication could significantly improve the uptake of web-based public services.</w:t>
-      </w:r>
+      <w:r>
+        <w:rPr>
+          <w:rFonts w:ascii="Times New Roman" w:hAnsi="Times New Roman" w:cs="Times New Roman"/>
+          <w:sz w:val="24"/>
+          <w:szCs w:val="24"/>
+        </w:rPr>
+        <w:t>Gefen et al. (2003) explored the role of trust in the adoption of e-services, arguing that a lack of trust in online platforms can deter users from engaging with them. Their research found that trust is influenced by factors such as perceived security, reliability, and the transparency of service providers. For Baruipara Union, building trust through secure platforms and effective communication could significantly improve the uptake of web-based public services.</w:t>
+      </w:r>
+      <w:sdt>
+        <w:sdtPr>
+          <w:rPr>
+            <w:rFonts w:ascii="Times New Roman" w:hAnsi="Times New Roman" w:cs="Times New Roman"/>
+            <w:sz w:val="24"/>
+            <w:szCs w:val="24"/>
+          </w:rPr>
+          <w:id w:val="-316422790"/>
+          <w:citation/>
+        </w:sdtPr>
+        <w:sdtContent>
+          <w:r>
+            <w:rPr>
+              <w:rFonts w:ascii="Times New Roman" w:hAnsi="Times New Roman" w:cs="Times New Roman"/>
+              <w:sz w:val="24"/>
+              <w:szCs w:val="24"/>
+            </w:rPr>
+            <w:fldChar w:fldCharType="begin"/>
+          </w:r>
+          <w:r>
+            <w:rPr>
+              <w:rFonts w:ascii="Times New Roman" w:hAnsi="Times New Roman" w:cs="Times New Roman"/>
+              <w:sz w:val="24"/>
+              <w:szCs w:val="24"/>
+            </w:rPr>
+            <w:instrText xml:space="preserve"> CITATION Dav03 \l 1033 </w:instrText>
+          </w:r>
+          <w:r>
+            <w:rPr>
+              <w:rFonts w:ascii="Times New Roman" w:hAnsi="Times New Roman" w:cs="Times New Roman"/>
+              <w:sz w:val="24"/>
+              <w:szCs w:val="24"/>
+            </w:rPr>
+            <w:fldChar w:fldCharType="separate"/>
+          </w:r>
+          <w:r>
+            <w:rPr>
+              <w:rFonts w:ascii="Times New Roman" w:hAnsi="Times New Roman" w:cs="Times New Roman"/>
+              <w:noProof/>
+              <w:sz w:val="24"/>
+              <w:szCs w:val="24"/>
+            </w:rPr>
+            <w:t xml:space="preserve"> </w:t>
+          </w:r>
+          <w:r>
+            <w:rPr>
+              <w:rFonts w:ascii="Times New Roman" w:hAnsi="Times New Roman" w:cs="Times New Roman"/>
+              <w:noProof/>
+              <w:sz w:val="24"/>
+              <w:szCs w:val="24"/>
+            </w:rPr>
+            <w:t>[8]</w:t>
+          </w:r>
+          <w:r>
+            <w:rPr>
+              <w:rFonts w:ascii="Times New Roman" w:hAnsi="Times New Roman" w:cs="Times New Roman"/>
+              <w:sz w:val="24"/>
+              <w:szCs w:val="24"/>
+            </w:rPr>
+            <w:fldChar w:fldCharType="end"/>
+          </w:r>
+        </w:sdtContent>
+      </w:sdt>
     </w:p>
     <w:p>
       <w:pPr>
@@ -3089,24 +3639,77 @@
           <w:szCs w:val="24"/>
         </w:rPr>
       </w:pPr>
-      <w:proofErr w:type="spellStart"/>
-      <w:r>
-        <w:rPr>
-          <w:rFonts w:ascii="Times New Roman" w:hAnsi="Times New Roman" w:cs="Times New Roman"/>
-          <w:sz w:val="24"/>
-          <w:szCs w:val="24"/>
-        </w:rPr>
-        <w:t>Misra</w:t>
-      </w:r>
-      <w:proofErr w:type="spellEnd"/>
-      <w:r>
-        <w:rPr>
-          <w:rFonts w:ascii="Times New Roman" w:hAnsi="Times New Roman" w:cs="Times New Roman"/>
-          <w:sz w:val="24"/>
-          <w:szCs w:val="24"/>
-        </w:rPr>
-        <w:t xml:space="preserve"> et al. (2021) investigated the infrastructural challenges that rural areas face when adopting e-governance services. Their findings revealed that poor internet connectivity, frequent power outages, and lack of technical support are major barriers to effective service delivery. These challenges resonate with the conditions in Baruipara Union, where infrastructural improvements are necessary to ensure the smooth functioning of web-based services.</w:t>
-      </w:r>
+      <w:r>
+        <w:rPr>
+          <w:rFonts w:ascii="Times New Roman" w:hAnsi="Times New Roman" w:cs="Times New Roman"/>
+          <w:sz w:val="24"/>
+          <w:szCs w:val="24"/>
+        </w:rPr>
+        <w:t>Misra et al. (2021) investigated the infrastructural challenges that rural areas face when adopting e-governance services. Their findings revealed that poor internet connectivity, frequent power outages, and lack of technical support are major barriers to effective service delivery. These challenges resonate with the conditions in Baruipara Union, where infrastructural improvements are necessary to ensure the smooth functioning of web-based services.</w:t>
+      </w:r>
+      <w:sdt>
+        <w:sdtPr>
+          <w:rPr>
+            <w:rFonts w:ascii="Times New Roman" w:hAnsi="Times New Roman" w:cs="Times New Roman"/>
+            <w:sz w:val="24"/>
+            <w:szCs w:val="24"/>
+          </w:rPr>
+          <w:id w:val="-1672641336"/>
+          <w:citation/>
+        </w:sdtPr>
+        <w:sdtContent>
+          <w:r>
+            <w:rPr>
+              <w:rFonts w:ascii="Times New Roman" w:hAnsi="Times New Roman" w:cs="Times New Roman"/>
+              <w:sz w:val="24"/>
+              <w:szCs w:val="24"/>
+            </w:rPr>
+            <w:fldChar w:fldCharType="begin"/>
+          </w:r>
+          <w:r>
+            <w:rPr>
+              <w:rFonts w:ascii="Times New Roman" w:hAnsi="Times New Roman" w:cs="Times New Roman"/>
+              <w:sz w:val="24"/>
+              <w:szCs w:val="24"/>
+            </w:rPr>
+            <w:instrText xml:space="preserve"> CITATION Sur21 \l 1033 </w:instrText>
+          </w:r>
+          <w:r>
+            <w:rPr>
+              <w:rFonts w:ascii="Times New Roman" w:hAnsi="Times New Roman" w:cs="Times New Roman"/>
+              <w:sz w:val="24"/>
+              <w:szCs w:val="24"/>
+            </w:rPr>
+            <w:fldChar w:fldCharType="separate"/>
+          </w:r>
+          <w:r>
+            <w:rPr>
+              <w:rFonts w:ascii="Times New Roman" w:hAnsi="Times New Roman" w:cs="Times New Roman"/>
+              <w:noProof/>
+              <w:sz w:val="24"/>
+              <w:szCs w:val="24"/>
+            </w:rPr>
+            <w:t xml:space="preserve"> </w:t>
+          </w:r>
+          <w:r>
+            <w:rPr>
+              <w:rFonts w:ascii="Times New Roman" w:hAnsi="Times New Roman" w:cs="Times New Roman"/>
+              <w:noProof/>
+              <w:sz w:val="24"/>
+              <w:szCs w:val="24"/>
+            </w:rPr>
+            <w:t>[9]</w:t>
+          </w:r>
+          <w:r>
+            <w:rPr>
+              <w:rFonts w:ascii="Times New Roman" w:hAnsi="Times New Roman" w:cs="Times New Roman"/>
+              <w:sz w:val="24"/>
+              <w:szCs w:val="24"/>
+            </w:rPr>
+            <w:fldChar w:fldCharType="end"/>
+          </w:r>
+        </w:sdtContent>
+      </w:sdt>
     </w:p>
     <w:p>
       <w:pPr>
@@ -3135,16 +3738,7 @@
           <w:sz w:val="24"/>
           <w:szCs w:val="24"/>
         </w:rPr>
-        <w:t xml:space="preserve">Zhao et al. (2016) highlighted the importance of digital literacy in determining citizen satisfaction with online services. Their study found that citizens who lack basic computer skills are less likely </w:t>
-      </w:r>
-      <w:r>
-        <w:rPr>
-          <w:rFonts w:ascii="Times New Roman" w:hAnsi="Times New Roman" w:cs="Times New Roman"/>
-          <w:sz w:val="24"/>
-          <w:szCs w:val="24"/>
-        </w:rPr>
-        <w:lastRenderedPageBreak/>
-        <w:t>to benefit from e-governance initiatives. This finding is directly applicable to Baruipara Union, where efforts to improve digital literacy through training programs could lead to higher satisfaction rates.</w:t>
+        <w:t xml:space="preserve">  </w:t>
       </w:r>
     </w:p>
     <w:p>
@@ -3174,44 +3768,322 @@
           <w:sz w:val="24"/>
           <w:szCs w:val="24"/>
         </w:rPr>
+        <w:lastRenderedPageBreak/>
         <w:t xml:space="preserve">A study by </w:t>
       </w:r>
-      <w:proofErr w:type="spellStart"/>
-      <w:r>
-        <w:rPr>
-          <w:rFonts w:ascii="Times New Roman" w:hAnsi="Times New Roman" w:cs="Times New Roman"/>
-          <w:sz w:val="24"/>
-          <w:szCs w:val="24"/>
-        </w:rPr>
-        <w:t>Alam</w:t>
-      </w:r>
-      <w:proofErr w:type="spellEnd"/>
-      <w:r>
-        <w:rPr>
-          <w:rFonts w:ascii="Times New Roman" w:hAnsi="Times New Roman" w:cs="Times New Roman"/>
-          <w:sz w:val="24"/>
-          <w:szCs w:val="24"/>
-        </w:rPr>
-        <w:t xml:space="preserve"> and </w:t>
-      </w:r>
-      <w:proofErr w:type="spellStart"/>
-      <w:r>
-        <w:rPr>
-          <w:rFonts w:ascii="Times New Roman" w:hAnsi="Times New Roman" w:cs="Times New Roman"/>
-          <w:sz w:val="24"/>
-          <w:szCs w:val="24"/>
-        </w:rPr>
-        <w:t>Mahbub</w:t>
-      </w:r>
-      <w:proofErr w:type="spellEnd"/>
-      <w:r>
-        <w:rPr>
-          <w:rFonts w:ascii="Times New Roman" w:hAnsi="Times New Roman" w:cs="Times New Roman"/>
-          <w:sz w:val="24"/>
-          <w:szCs w:val="24"/>
-        </w:rPr>
-        <w:t xml:space="preserve"> (2022) in Bangladesh identified the perceived benefits and challenges associated with e-government services. While citizens recognized the convenience and time-saving aspects of online platforms, they also reported frustrations due to technical glitches, slow responses, and lack of assistance. These insights suggest that addressing such issues could play a crucial role in enhancing the effectiveness of web-based services in Baruipara Union.</w:t>
-      </w:r>
+      <w:r>
+        <w:rPr>
+          <w:rFonts w:ascii="Times New Roman" w:hAnsi="Times New Roman" w:cs="Times New Roman"/>
+          <w:sz w:val="24"/>
+          <w:szCs w:val="24"/>
+        </w:rPr>
+        <w:t>Mohammad Jahangir</w:t>
+      </w:r>
+      <w:r>
+        <w:rPr>
+          <w:rFonts w:ascii="Times New Roman" w:hAnsi="Times New Roman" w:cs="Times New Roman"/>
+          <w:sz w:val="24"/>
+          <w:szCs w:val="24"/>
+        </w:rPr>
+        <w:t xml:space="preserve"> Alam</w:t>
+      </w:r>
+      <w:r>
+        <w:rPr>
+          <w:rFonts w:ascii="Times New Roman" w:hAnsi="Times New Roman" w:cs="Times New Roman"/>
+          <w:sz w:val="24"/>
+          <w:szCs w:val="24"/>
+        </w:rPr>
+        <w:t xml:space="preserve"> </w:t>
+      </w:r>
+      <w:r>
+        <w:rPr>
+          <w:rFonts w:ascii="Times New Roman" w:hAnsi="Times New Roman" w:cs="Times New Roman"/>
+          <w:sz w:val="24"/>
+          <w:szCs w:val="24"/>
+        </w:rPr>
+        <w:t>(2012</w:t>
+      </w:r>
+      <w:r>
+        <w:rPr>
+          <w:rFonts w:ascii="Times New Roman" w:hAnsi="Times New Roman" w:cs="Times New Roman"/>
+          <w:sz w:val="24"/>
+          <w:szCs w:val="24"/>
+        </w:rPr>
+        <w:t>) in Bangladesh identified the perceived benefits and challenges associated with e-government services. While citizens recognized the convenience and time-saving aspects of online platforms, they also reported frustrations due to technical glitches, slow responses, and lack of assistance. These insights suggest that addressing such issues could play a crucial role in enhancing the effectiveness of web-based services in Baruipara Union.</w:t>
+      </w:r>
+      <w:sdt>
+        <w:sdtPr>
+          <w:rPr>
+            <w:rFonts w:ascii="Times New Roman" w:hAnsi="Times New Roman" w:cs="Times New Roman"/>
+            <w:sz w:val="24"/>
+            <w:szCs w:val="24"/>
+          </w:rPr>
+          <w:id w:val="936488943"/>
+          <w:citation/>
+        </w:sdtPr>
+        <w:sdtContent>
+          <w:r>
+            <w:rPr>
+              <w:rFonts w:ascii="Times New Roman" w:hAnsi="Times New Roman" w:cs="Times New Roman"/>
+              <w:sz w:val="24"/>
+              <w:szCs w:val="24"/>
+            </w:rPr>
+            <w:fldChar w:fldCharType="begin"/>
+          </w:r>
+          <w:r>
+            <w:rPr>
+              <w:rFonts w:ascii="Times New Roman" w:hAnsi="Times New Roman" w:cs="Times New Roman"/>
+              <w:sz w:val="24"/>
+              <w:szCs w:val="24"/>
+            </w:rPr>
+            <w:instrText xml:space="preserve"> CITATION Moh12 \l 1033 </w:instrText>
+          </w:r>
+          <w:r>
+            <w:rPr>
+              <w:rFonts w:ascii="Times New Roman" w:hAnsi="Times New Roman" w:cs="Times New Roman"/>
+              <w:sz w:val="24"/>
+              <w:szCs w:val="24"/>
+            </w:rPr>
+            <w:fldChar w:fldCharType="separate"/>
+          </w:r>
+          <w:r>
+            <w:rPr>
+              <w:rFonts w:ascii="Times New Roman" w:hAnsi="Times New Roman" w:cs="Times New Roman"/>
+              <w:noProof/>
+              <w:sz w:val="24"/>
+              <w:szCs w:val="24"/>
+            </w:rPr>
+            <w:t xml:space="preserve"> </w:t>
+          </w:r>
+          <w:r>
+            <w:rPr>
+              <w:rFonts w:ascii="Times New Roman" w:hAnsi="Times New Roman" w:cs="Times New Roman"/>
+              <w:noProof/>
+              <w:sz w:val="24"/>
+              <w:szCs w:val="24"/>
+            </w:rPr>
+            <w:t>[10]</w:t>
+          </w:r>
+          <w:r>
+            <w:rPr>
+              <w:rFonts w:ascii="Times New Roman" w:hAnsi="Times New Roman" w:cs="Times New Roman"/>
+              <w:sz w:val="24"/>
+              <w:szCs w:val="24"/>
+            </w:rPr>
+            <w:fldChar w:fldCharType="end"/>
+          </w:r>
+        </w:sdtContent>
+      </w:sdt>
+    </w:p>
+    <w:p>
+      <w:pPr>
+        <w:spacing w:line="360" w:lineRule="auto"/>
+        <w:jc w:val="both"/>
+        <w:rPr>
+          <w:rFonts w:ascii="Times New Roman" w:hAnsi="Times New Roman" w:cs="Times New Roman"/>
+          <w:sz w:val="24"/>
+          <w:szCs w:val="24"/>
+        </w:rPr>
+      </w:pPr>
+    </w:p>
+    <w:p>
+      <w:pPr>
+        <w:spacing w:line="360" w:lineRule="auto"/>
+        <w:jc w:val="both"/>
+        <w:rPr>
+          <w:rFonts w:ascii="Times New Roman" w:hAnsi="Times New Roman" w:cs="Times New Roman"/>
+          <w:sz w:val="24"/>
+          <w:szCs w:val="24"/>
+        </w:rPr>
+      </w:pPr>
+      <w:r>
+        <w:rPr>
+          <w:rFonts w:ascii="Times New Roman" w:hAnsi="Times New Roman" w:cs="Times New Roman"/>
+          <w:sz w:val="24"/>
+          <w:szCs w:val="24"/>
+        </w:rPr>
+        <w:t>Rahman and Rahim (2016</w:t>
+      </w:r>
+      <w:r>
+        <w:rPr>
+          <w:rFonts w:ascii="Times New Roman" w:hAnsi="Times New Roman" w:cs="Times New Roman"/>
+          <w:sz w:val="24"/>
+          <w:szCs w:val="24"/>
+        </w:rPr>
+        <w:t>) analyzed the socio-cultural factors affecting the adoption of e-governance in rural Bangladesh. Their study highlighted the influence of cultural attitudes and community dynamics in shaping citizens’ engagement with web-based services. They found that in rural areas, traditional ways of accessing public services often take precedence over digital platforms due to a general resistance to change and a preference for face-to-face interactions. Moreover, the lack of local language support in web-based systems creates additional barriers for non-urban populations. To address these challenges in Baruipara Union, the government could incorporate culturally sensitive approaches, such as involving local leaders in advocacy campaigns and ensuring the availability of services in Bengali.</w:t>
+      </w:r>
+      <w:sdt>
+        <w:sdtPr>
+          <w:rPr>
+            <w:rFonts w:ascii="Times New Roman" w:hAnsi="Times New Roman" w:cs="Times New Roman"/>
+            <w:sz w:val="24"/>
+            <w:szCs w:val="24"/>
+          </w:rPr>
+          <w:id w:val="-1766532318"/>
+          <w:citation/>
+        </w:sdtPr>
+        <w:sdtContent>
+          <w:r>
+            <w:rPr>
+              <w:rFonts w:ascii="Times New Roman" w:hAnsi="Times New Roman" w:cs="Times New Roman"/>
+              <w:sz w:val="24"/>
+              <w:szCs w:val="24"/>
+            </w:rPr>
+            <w:fldChar w:fldCharType="begin"/>
+          </w:r>
+          <w:r>
+            <w:rPr>
+              <w:rFonts w:ascii="Times New Roman" w:hAnsi="Times New Roman" w:cs="Times New Roman"/>
+              <w:sz w:val="24"/>
+              <w:szCs w:val="24"/>
+            </w:rPr>
+            <w:instrText xml:space="preserve"> CITATION Abd16 \l 1033 </w:instrText>
+          </w:r>
+          <w:r>
+            <w:rPr>
+              <w:rFonts w:ascii="Times New Roman" w:hAnsi="Times New Roman" w:cs="Times New Roman"/>
+              <w:sz w:val="24"/>
+              <w:szCs w:val="24"/>
+            </w:rPr>
+            <w:fldChar w:fldCharType="separate"/>
+          </w:r>
+          <w:r>
+            <w:rPr>
+              <w:rFonts w:ascii="Times New Roman" w:hAnsi="Times New Roman" w:cs="Times New Roman"/>
+              <w:noProof/>
+              <w:sz w:val="24"/>
+              <w:szCs w:val="24"/>
+            </w:rPr>
+            <w:t xml:space="preserve"> </w:t>
+          </w:r>
+          <w:r>
+            <w:rPr>
+              <w:rFonts w:ascii="Times New Roman" w:hAnsi="Times New Roman" w:cs="Times New Roman"/>
+              <w:noProof/>
+              <w:sz w:val="24"/>
+              <w:szCs w:val="24"/>
+            </w:rPr>
+            <w:t>[11]</w:t>
+          </w:r>
+          <w:r>
+            <w:rPr>
+              <w:rFonts w:ascii="Times New Roman" w:hAnsi="Times New Roman" w:cs="Times New Roman"/>
+              <w:sz w:val="24"/>
+              <w:szCs w:val="24"/>
+            </w:rPr>
+            <w:fldChar w:fldCharType="end"/>
+          </w:r>
+        </w:sdtContent>
+      </w:sdt>
+    </w:p>
+    <w:p>
+      <w:pPr>
+        <w:spacing w:line="360" w:lineRule="auto"/>
+        <w:jc w:val="both"/>
+        <w:rPr>
+          <w:rFonts w:ascii="Times New Roman" w:hAnsi="Times New Roman" w:cs="Times New Roman"/>
+          <w:sz w:val="24"/>
+          <w:szCs w:val="24"/>
+        </w:rPr>
+      </w:pPr>
+    </w:p>
+    <w:p>
+      <w:pPr>
+        <w:spacing w:line="360" w:lineRule="auto"/>
+        <w:jc w:val="both"/>
+        <w:rPr>
+          <w:rFonts w:ascii="Times New Roman" w:hAnsi="Times New Roman" w:cs="Times New Roman"/>
+          <w:sz w:val="24"/>
+          <w:szCs w:val="24"/>
+        </w:rPr>
+      </w:pPr>
+      <w:r>
+        <w:rPr>
+          <w:rFonts w:ascii="Times New Roman" w:hAnsi="Times New Roman" w:cs="Times New Roman"/>
+          <w:sz w:val="24"/>
+          <w:szCs w:val="24"/>
+        </w:rPr>
+        <w:t>Frank et al. (2021</w:t>
+      </w:r>
+      <w:r>
+        <w:rPr>
+          <w:rFonts w:ascii="Times New Roman" w:hAnsi="Times New Roman" w:cs="Times New Roman"/>
+          <w:sz w:val="24"/>
+          <w:szCs w:val="24"/>
+        </w:rPr>
+        <w:t>) investigated the role of participatory governance in enhancing citizen satisfaction with e-services. The study concluded that involving citizens in the design and evaluation of web-based platforms significantly improves service effectiveness and user satisfaction. Their findings emphasized the importance of regular feedback mechanisms and community consultations to understand user needs and preferences better. In the context of Baruipara Union, implementing participatory approaches such as town hall meetings or user feedback surveys could help tailor services to local requirements and increase trust in government initiativ</w:t>
+      </w:r>
+      <w:r>
+        <w:rPr>
+          <w:rFonts w:ascii="Times New Roman" w:hAnsi="Times New Roman" w:cs="Times New Roman"/>
+          <w:sz w:val="24"/>
+          <w:szCs w:val="24"/>
+        </w:rPr>
+        <w:t>es.</w:t>
+      </w:r>
+      <w:sdt>
+        <w:sdtPr>
+          <w:rPr>
+            <w:rFonts w:ascii="Times New Roman" w:hAnsi="Times New Roman" w:cs="Times New Roman"/>
+            <w:sz w:val="24"/>
+            <w:szCs w:val="24"/>
+          </w:rPr>
+          <w:id w:val="1630128381"/>
+          <w:citation/>
+        </w:sdtPr>
+        <w:sdtContent>
+          <w:r>
+            <w:rPr>
+              <w:rFonts w:ascii="Times New Roman" w:hAnsi="Times New Roman" w:cs="Times New Roman"/>
+              <w:sz w:val="24"/>
+              <w:szCs w:val="24"/>
+            </w:rPr>
+            <w:fldChar w:fldCharType="begin"/>
+          </w:r>
+          <w:r>
+            <w:rPr>
+              <w:rFonts w:ascii="Times New Roman" w:hAnsi="Times New Roman" w:cs="Times New Roman"/>
+              <w:sz w:val="24"/>
+              <w:szCs w:val="24"/>
+            </w:rPr>
+            <w:instrText xml:space="preserve"> CITATION Fra21 \l 1033 </w:instrText>
+          </w:r>
+          <w:r>
+            <w:rPr>
+              <w:rFonts w:ascii="Times New Roman" w:hAnsi="Times New Roman" w:cs="Times New Roman"/>
+              <w:sz w:val="24"/>
+              <w:szCs w:val="24"/>
+            </w:rPr>
+            <w:fldChar w:fldCharType="separate"/>
+          </w:r>
+          <w:r>
+            <w:rPr>
+              <w:rFonts w:ascii="Times New Roman" w:hAnsi="Times New Roman" w:cs="Times New Roman"/>
+              <w:noProof/>
+              <w:sz w:val="24"/>
+              <w:szCs w:val="24"/>
+            </w:rPr>
+            <w:t xml:space="preserve"> </w:t>
+          </w:r>
+          <w:r>
+            <w:rPr>
+              <w:rFonts w:ascii="Times New Roman" w:hAnsi="Times New Roman" w:cs="Times New Roman"/>
+              <w:noProof/>
+              <w:sz w:val="24"/>
+              <w:szCs w:val="24"/>
+            </w:rPr>
+            <w:t>[12]</w:t>
+          </w:r>
+          <w:r>
+            <w:rPr>
+              <w:rFonts w:ascii="Times New Roman" w:hAnsi="Times New Roman" w:cs="Times New Roman"/>
+              <w:sz w:val="24"/>
+              <w:szCs w:val="24"/>
+            </w:rPr>
+            <w:fldChar w:fldCharType="end"/>
+          </w:r>
+        </w:sdtContent>
+      </w:sdt>
     </w:p>
     <w:p>
       <w:pPr>
@@ -5116,7 +5988,7 @@
                     <pic:cNvPicPr/>
                   </pic:nvPicPr>
                   <pic:blipFill>
-                    <a:blip r:embed="rId8"/>
+                    <a:blip r:embed="rId9"/>
                     <a:stretch>
                       <a:fillRect/>
                     </a:stretch>
@@ -6254,7 +7126,7 @@
                     <pic:cNvPicPr/>
                   </pic:nvPicPr>
                   <pic:blipFill>
-                    <a:blip r:embed="rId9"/>
+                    <a:blip r:embed="rId10"/>
                     <a:stretch>
                       <a:fillRect/>
                     </a:stretch>
@@ -7448,7 +8320,7 @@
                     <pic:cNvPicPr/>
                   </pic:nvPicPr>
                   <pic:blipFill>
-                    <a:blip r:embed="rId10"/>
+                    <a:blip r:embed="rId11"/>
                     <a:stretch>
                       <a:fillRect/>
                     </a:stretch>
@@ -8190,7 +9062,7 @@
                     <pic:cNvPicPr/>
                   </pic:nvPicPr>
                   <pic:blipFill>
-                    <a:blip r:embed="rId11"/>
+                    <a:blip r:embed="rId12"/>
                     <a:stretch>
                       <a:fillRect/>
                     </a:stretch>
@@ -9390,7 +10262,7 @@
                     <pic:cNvPicPr/>
                   </pic:nvPicPr>
                   <pic:blipFill>
-                    <a:blip r:embed="rId12"/>
+                    <a:blip r:embed="rId13"/>
                     <a:stretch>
                       <a:fillRect/>
                     </a:stretch>
@@ -10498,7 +11370,7 @@
                     <pic:cNvPicPr/>
                   </pic:nvPicPr>
                   <pic:blipFill>
-                    <a:blip r:embed="rId13"/>
+                    <a:blip r:embed="rId14"/>
                     <a:stretch>
                       <a:fillRect/>
                     </a:stretch>
@@ -11222,7 +12094,7 @@
                     <pic:cNvPicPr/>
                   </pic:nvPicPr>
                   <pic:blipFill>
-                    <a:blip r:embed="rId14"/>
+                    <a:blip r:embed="rId15"/>
                     <a:stretch>
                       <a:fillRect/>
                     </a:stretch>
@@ -12473,7 +13345,7 @@
                     <pic:cNvPicPr/>
                   </pic:nvPicPr>
                   <pic:blipFill>
-                    <a:blip r:embed="rId15"/>
+                    <a:blip r:embed="rId16"/>
                     <a:stretch>
                       <a:fillRect/>
                     </a:stretch>
@@ -13628,7 +14500,7 @@
                     <pic:cNvPicPr/>
                   </pic:nvPicPr>
                   <pic:blipFill>
-                    <a:blip r:embed="rId16"/>
+                    <a:blip r:embed="rId17"/>
                     <a:stretch>
                       <a:fillRect/>
                     </a:stretch>
@@ -14796,7 +15668,7 @@
                     <pic:cNvPicPr/>
                   </pic:nvPicPr>
                   <pic:blipFill>
-                    <a:blip r:embed="rId17"/>
+                    <a:blip r:embed="rId18"/>
                     <a:stretch>
                       <a:fillRect/>
                     </a:stretch>
@@ -15969,7 +16841,7 @@
                     <pic:cNvPicPr/>
                   </pic:nvPicPr>
                   <pic:blipFill>
-                    <a:blip r:embed="rId18"/>
+                    <a:blip r:embed="rId19"/>
                     <a:stretch>
                       <a:fillRect/>
                     </a:stretch>
@@ -17228,7 +18100,7 @@
                     <pic:cNvPicPr/>
                   </pic:nvPicPr>
                   <pic:blipFill>
-                    <a:blip r:embed="rId19"/>
+                    <a:blip r:embed="rId20"/>
                     <a:stretch>
                       <a:fillRect/>
                     </a:stretch>
@@ -18471,7 +19343,7 @@
                     <pic:cNvPicPr/>
                   </pic:nvPicPr>
                   <pic:blipFill>
-                    <a:blip r:embed="rId20"/>
+                    <a:blip r:embed="rId21"/>
                     <a:stretch>
                       <a:fillRect/>
                     </a:stretch>
@@ -19792,7 +20664,7 @@
                     <pic:cNvPicPr/>
                   </pic:nvPicPr>
                   <pic:blipFill>
-                    <a:blip r:embed="rId21"/>
+                    <a:blip r:embed="rId22"/>
                     <a:stretch>
                       <a:fillRect/>
                     </a:stretch>
@@ -20604,6 +21476,17 @@
     </w:p>
     <w:p>
       <w:pPr>
+        <w:spacing w:before="100" w:beforeAutospacing="1" w:after="100" w:afterAutospacing="1" w:line="360" w:lineRule="auto"/>
+        <w:jc w:val="both"/>
+        <w:rPr>
+          <w:rFonts w:ascii="Times New Roman" w:eastAsia="Times New Roman" w:hAnsi="Times New Roman" w:cs="Times New Roman"/>
+          <w:sz w:val="24"/>
+          <w:szCs w:val="24"/>
+        </w:rPr>
+      </w:pPr>
+    </w:p>
+    <w:p>
+      <w:pPr>
         <w:spacing w:line="360" w:lineRule="auto"/>
         <w:jc w:val="both"/>
         <w:rPr>
@@ -20614,6 +21497,818 @@
         </w:rPr>
       </w:pPr>
     </w:p>
+    <w:sdt>
+      <w:sdtPr>
+        <w:id w:val="1380363793"/>
+        <w:docPartObj>
+          <w:docPartGallery w:val="Bibliographies"/>
+          <w:docPartUnique/>
+        </w:docPartObj>
+      </w:sdtPr>
+      <w:sdtEndPr>
+        <w:rPr>
+          <w:rFonts w:asciiTheme="minorHAnsi" w:eastAsiaTheme="minorHAnsi" w:hAnsiTheme="minorHAnsi" w:cstheme="minorBidi"/>
+          <w:color w:val="auto"/>
+          <w:sz w:val="22"/>
+          <w:szCs w:val="22"/>
+        </w:rPr>
+      </w:sdtEndPr>
+      <w:sdtContent>
+        <w:p>
+          <w:pPr>
+            <w:pStyle w:val="Heading1"/>
+          </w:pPr>
+          <w:r>
+            <w:t>Bibliography</w:t>
+          </w:r>
+        </w:p>
+        <w:sdt>
+          <w:sdtPr>
+            <w:id w:val="111145805"/>
+            <w:bibliography/>
+          </w:sdtPr>
+          <w:sdtContent>
+            <w:p>
+              <w:pPr>
+                <w:rPr>
+                  <w:noProof/>
+                </w:rPr>
+              </w:pPr>
+              <w:r>
+                <w:fldChar w:fldCharType="begin"/>
+              </w:r>
+              <w:r>
+                <w:instrText xml:space="preserve"> BIBLIOGRAPHY </w:instrText>
+              </w:r>
+              <w:r>
+                <w:fldChar w:fldCharType="separate"/>
+              </w:r>
+            </w:p>
+            <w:tbl>
+              <w:tblPr>
+                <w:tblW w:w="5000" w:type="pct"/>
+                <w:tblCellSpacing w:w="15" w:type="dxa"/>
+                <w:tblCellMar>
+                  <w:top w:w="15" w:type="dxa"/>
+                  <w:left w:w="15" w:type="dxa"/>
+                  <w:bottom w:w="15" w:type="dxa"/>
+                  <w:right w:w="15" w:type="dxa"/>
+                </w:tblCellMar>
+                <w:tblLook w:val="04A0" w:firstRow="1" w:lastRow="0" w:firstColumn="1" w:lastColumn="0" w:noHBand="0" w:noVBand="1"/>
+              </w:tblPr>
+              <w:tblGrid>
+                <w:gridCol w:w="433"/>
+                <w:gridCol w:w="8927"/>
+              </w:tblGrid>
+              <w:tr>
+                <w:trPr>
+                  <w:divId w:val="1478062032"/>
+                  <w:tblCellSpacing w:w="15" w:type="dxa"/>
+                </w:trPr>
+                <w:tc>
+                  <w:tcPr>
+                    <w:tcW w:w="50" w:type="pct"/>
+                    <w:hideMark/>
+                  </w:tcPr>
+                  <w:p>
+                    <w:pPr>
+                      <w:pStyle w:val="Bibliography"/>
+                      <w:rPr>
+                        <w:noProof/>
+                        <w:sz w:val="24"/>
+                        <w:szCs w:val="24"/>
+                      </w:rPr>
+                    </w:pPr>
+                    <w:r>
+                      <w:rPr>
+                        <w:noProof/>
+                      </w:rPr>
+                      <w:t xml:space="preserve">[1] </w:t>
+                    </w:r>
+                  </w:p>
+                </w:tc>
+                <w:tc>
+                  <w:tcPr>
+                    <w:tcW w:w="0" w:type="auto"/>
+                    <w:hideMark/>
+                  </w:tcPr>
+                  <w:p>
+                    <w:pPr>
+                      <w:pStyle w:val="Bibliography"/>
+                      <w:rPr>
+                        <w:noProof/>
+                      </w:rPr>
+                    </w:pPr>
+                    <w:r>
+                      <w:rPr>
+                        <w:noProof/>
+                      </w:rPr>
+                      <w:t xml:space="preserve">Mohammad Rezaul Karim, "E-Government in Service Delivery and Citizen’s Satisfaction: A Case Study on Public Sectors in Bangladesh," </w:t>
+                    </w:r>
+                    <w:r>
+                      <w:rPr>
+                        <w:i/>
+                        <w:iCs/>
+                        <w:noProof/>
+                      </w:rPr>
+                      <w:t xml:space="preserve">Research Gate, </w:t>
+                    </w:r>
+                    <w:r>
+                      <w:rPr>
+                        <w:noProof/>
+                      </w:rPr>
+                      <w:t xml:space="preserve">p. 60, 2015. </w:t>
+                    </w:r>
+                  </w:p>
+                </w:tc>
+              </w:tr>
+              <w:tr>
+                <w:trPr>
+                  <w:divId w:val="1478062032"/>
+                  <w:tblCellSpacing w:w="15" w:type="dxa"/>
+                </w:trPr>
+                <w:tc>
+                  <w:tcPr>
+                    <w:tcW w:w="50" w:type="pct"/>
+                    <w:hideMark/>
+                  </w:tcPr>
+                  <w:p>
+                    <w:pPr>
+                      <w:pStyle w:val="Bibliography"/>
+                      <w:rPr>
+                        <w:noProof/>
+                      </w:rPr>
+                    </w:pPr>
+                    <w:r>
+                      <w:rPr>
+                        <w:noProof/>
+                      </w:rPr>
+                      <w:t xml:space="preserve">[2] </w:t>
+                    </w:r>
+                  </w:p>
+                </w:tc>
+                <w:tc>
+                  <w:tcPr>
+                    <w:tcW w:w="0" w:type="auto"/>
+                    <w:hideMark/>
+                  </w:tcPr>
+                  <w:p>
+                    <w:pPr>
+                      <w:pStyle w:val="Bibliography"/>
+                      <w:rPr>
+                        <w:noProof/>
+                      </w:rPr>
+                    </w:pPr>
+                    <w:r>
+                      <w:rPr>
+                        <w:noProof/>
+                      </w:rPr>
+                      <w:t xml:space="preserve">N. P. R. S. L. B. L. &amp;. M. A. A. A. Yogesh K. Dwivedi, "Advances in Electronic Government (e-Government) Adoption Research in SAARC Countries," in </w:t>
+                    </w:r>
+                    <w:r>
+                      <w:rPr>
+                        <w:i/>
+                        <w:iCs/>
+                        <w:noProof/>
+                      </w:rPr>
+                      <w:t>Springer</w:t>
+                    </w:r>
+                    <w:r>
+                      <w:rPr>
+                        <w:noProof/>
+                      </w:rPr>
+                      <w:t xml:space="preserve">, Cham, 2017. </w:t>
+                    </w:r>
+                  </w:p>
+                </w:tc>
+                <w:bookmarkStart w:id="0" w:name="_GoBack"/>
+                <w:bookmarkEnd w:id="0"/>
+              </w:tr>
+              <w:tr>
+                <w:trPr>
+                  <w:divId w:val="1478062032"/>
+                  <w:tblCellSpacing w:w="15" w:type="dxa"/>
+                </w:trPr>
+                <w:tc>
+                  <w:tcPr>
+                    <w:tcW w:w="50" w:type="pct"/>
+                    <w:hideMark/>
+                  </w:tcPr>
+                  <w:p>
+                    <w:pPr>
+                      <w:pStyle w:val="Bibliography"/>
+                      <w:rPr>
+                        <w:noProof/>
+                      </w:rPr>
+                    </w:pPr>
+                    <w:r>
+                      <w:rPr>
+                        <w:noProof/>
+                      </w:rPr>
+                      <w:t xml:space="preserve">[3] </w:t>
+                    </w:r>
+                  </w:p>
+                </w:tc>
+                <w:tc>
+                  <w:tcPr>
+                    <w:tcW w:w="0" w:type="auto"/>
+                    <w:hideMark/>
+                  </w:tcPr>
+                  <w:p>
+                    <w:pPr>
+                      <w:pStyle w:val="Bibliography"/>
+                      <w:rPr>
+                        <w:noProof/>
+                      </w:rPr>
+                    </w:pPr>
+                    <w:r>
+                      <w:rPr>
+                        <w:noProof/>
+                      </w:rPr>
+                      <w:t xml:space="preserve">R. Heeks, "Information Systems and Developing Countries: Failure, Success, and Local Improvisations.," </w:t>
+                    </w:r>
+                    <w:r>
+                      <w:rPr>
+                        <w:i/>
+                        <w:iCs/>
+                        <w:noProof/>
+                      </w:rPr>
+                      <w:t xml:space="preserve">The Information Society, </w:t>
+                    </w:r>
+                    <w:r>
+                      <w:rPr>
+                        <w:noProof/>
+                      </w:rPr>
+                      <w:t xml:space="preserve">vol. 18, no. 2, pp. 101-112, 2002. </w:t>
+                    </w:r>
+                  </w:p>
+                </w:tc>
+              </w:tr>
+              <w:tr>
+                <w:trPr>
+                  <w:divId w:val="1478062032"/>
+                  <w:tblCellSpacing w:w="15" w:type="dxa"/>
+                </w:trPr>
+                <w:tc>
+                  <w:tcPr>
+                    <w:tcW w:w="50" w:type="pct"/>
+                    <w:hideMark/>
+                  </w:tcPr>
+                  <w:p>
+                    <w:pPr>
+                      <w:pStyle w:val="Bibliography"/>
+                      <w:rPr>
+                        <w:noProof/>
+                      </w:rPr>
+                    </w:pPr>
+                    <w:r>
+                      <w:rPr>
+                        <w:noProof/>
+                      </w:rPr>
+                      <w:t xml:space="preserve">[4] </w:t>
+                    </w:r>
+                  </w:p>
+                </w:tc>
+                <w:tc>
+                  <w:tcPr>
+                    <w:tcW w:w="0" w:type="auto"/>
+                    <w:hideMark/>
+                  </w:tcPr>
+                  <w:p>
+                    <w:pPr>
+                      <w:pStyle w:val="Bibliography"/>
+                      <w:rPr>
+                        <w:noProof/>
+                      </w:rPr>
+                    </w:pPr>
+                    <w:r>
+                      <w:rPr>
+                        <w:noProof/>
+                      </w:rPr>
+                      <w:t xml:space="preserve">T. B. E. S. G. A. P. M. M. A. N. A. K. A. M. S. H. Mohammad Salah Uddin Chowdury, "IoT Based Real-time River Water Quality Monitoring System," </w:t>
+                    </w:r>
+                    <w:r>
+                      <w:rPr>
+                        <w:i/>
+                        <w:iCs/>
+                        <w:noProof/>
+                      </w:rPr>
+                      <w:t xml:space="preserve">Procedia Computer Science, </w:t>
+                    </w:r>
+                    <w:r>
+                      <w:rPr>
+                        <w:noProof/>
+                      </w:rPr>
+                      <w:t xml:space="preserve">vol. 155, pp. 161-168, 2019. </w:t>
+                    </w:r>
+                  </w:p>
+                </w:tc>
+              </w:tr>
+              <w:tr>
+                <w:trPr>
+                  <w:divId w:val="1478062032"/>
+                  <w:tblCellSpacing w:w="15" w:type="dxa"/>
+                </w:trPr>
+                <w:tc>
+                  <w:tcPr>
+                    <w:tcW w:w="50" w:type="pct"/>
+                    <w:hideMark/>
+                  </w:tcPr>
+                  <w:p>
+                    <w:pPr>
+                      <w:pStyle w:val="Bibliography"/>
+                      <w:rPr>
+                        <w:noProof/>
+                      </w:rPr>
+                    </w:pPr>
+                    <w:r>
+                      <w:rPr>
+                        <w:noProof/>
+                      </w:rPr>
+                      <w:t xml:space="preserve">[5] </w:t>
+                    </w:r>
+                  </w:p>
+                </w:tc>
+                <w:tc>
+                  <w:tcPr>
+                    <w:tcW w:w="0" w:type="auto"/>
+                    <w:hideMark/>
+                  </w:tcPr>
+                  <w:p>
+                    <w:pPr>
+                      <w:pStyle w:val="Bibliography"/>
+                      <w:rPr>
+                        <w:noProof/>
+                      </w:rPr>
+                    </w:pPr>
+                    <w:r>
+                      <w:rPr>
+                        <w:noProof/>
+                      </w:rPr>
+                      <w:t xml:space="preserve">L. a. B. F. Carter, "The utilization of e-government services: citizen trust, innovation and acceptance factors," </w:t>
+                    </w:r>
+                    <w:r>
+                      <w:rPr>
+                        <w:i/>
+                        <w:iCs/>
+                        <w:noProof/>
+                      </w:rPr>
+                      <w:t xml:space="preserve">Information Systems Journal, </w:t>
+                    </w:r>
+                    <w:r>
+                      <w:rPr>
+                        <w:noProof/>
+                      </w:rPr>
+                      <w:t xml:space="preserve">vol. 15, pp. 5-25, 2005. </w:t>
+                    </w:r>
+                  </w:p>
+                </w:tc>
+              </w:tr>
+              <w:tr>
+                <w:trPr>
+                  <w:divId w:val="1478062032"/>
+                  <w:tblCellSpacing w:w="15" w:type="dxa"/>
+                </w:trPr>
+                <w:tc>
+                  <w:tcPr>
+                    <w:tcW w:w="50" w:type="pct"/>
+                    <w:hideMark/>
+                  </w:tcPr>
+                  <w:p>
+                    <w:pPr>
+                      <w:pStyle w:val="Bibliography"/>
+                      <w:rPr>
+                        <w:noProof/>
+                      </w:rPr>
+                    </w:pPr>
+                    <w:r>
+                      <w:rPr>
+                        <w:noProof/>
+                      </w:rPr>
+                      <w:t xml:space="preserve">[6] </w:t>
+                    </w:r>
+                  </w:p>
+                </w:tc>
+                <w:tc>
+                  <w:tcPr>
+                    <w:tcW w:w="0" w:type="auto"/>
+                    <w:hideMark/>
+                  </w:tcPr>
+                  <w:p>
+                    <w:pPr>
+                      <w:pStyle w:val="Bibliography"/>
+                      <w:rPr>
+                        <w:noProof/>
+                      </w:rPr>
+                    </w:pPr>
+                    <w:r>
+                      <w:rPr>
+                        <w:noProof/>
+                      </w:rPr>
+                      <w:t xml:space="preserve">P. G. O. P. M. R. K. S. B. Joshi, "Assessing the Effectiveness of Different Mass Communication Approaches Used for Government Medical Programs in Rural Areas of Uttarakhand," in </w:t>
+                    </w:r>
+                    <w:r>
+                      <w:rPr>
+                        <w:i/>
+                        <w:iCs/>
+                        <w:noProof/>
+                      </w:rPr>
+                      <w:t>Springer</w:t>
+                    </w:r>
+                    <w:r>
+                      <w:rPr>
+                        <w:noProof/>
+                      </w:rPr>
+                      <w:t xml:space="preserve">, Singapore, 2023. </w:t>
+                    </w:r>
+                  </w:p>
+                </w:tc>
+              </w:tr>
+              <w:tr>
+                <w:trPr>
+                  <w:divId w:val="1478062032"/>
+                  <w:tblCellSpacing w:w="15" w:type="dxa"/>
+                </w:trPr>
+                <w:tc>
+                  <w:tcPr>
+                    <w:tcW w:w="50" w:type="pct"/>
+                    <w:hideMark/>
+                  </w:tcPr>
+                  <w:p>
+                    <w:pPr>
+                      <w:pStyle w:val="Bibliography"/>
+                      <w:rPr>
+                        <w:noProof/>
+                      </w:rPr>
+                    </w:pPr>
+                    <w:r>
+                      <w:rPr>
+                        <w:noProof/>
+                      </w:rPr>
+                      <w:t xml:space="preserve">[7] </w:t>
+                    </w:r>
+                  </w:p>
+                </w:tc>
+                <w:tc>
+                  <w:tcPr>
+                    <w:tcW w:w="0" w:type="auto"/>
+                    <w:hideMark/>
+                  </w:tcPr>
+                  <w:p>
+                    <w:pPr>
+                      <w:pStyle w:val="Bibliography"/>
+                      <w:rPr>
+                        <w:noProof/>
+                      </w:rPr>
+                    </w:pPr>
+                    <w:r>
+                      <w:rPr>
+                        <w:noProof/>
+                      </w:rPr>
+                      <w:t xml:space="preserve">S. Hoque, "Government Information and Service Delivery Through Union Digital Centers in Bangladesh: Users' Perceptions on Good Governance," </w:t>
+                    </w:r>
+                    <w:r>
+                      <w:rPr>
+                        <w:i/>
+                        <w:iCs/>
+                        <w:noProof/>
+                      </w:rPr>
+                      <w:t xml:space="preserve">IGT Global, </w:t>
+                    </w:r>
+                    <w:r>
+                      <w:rPr>
+                        <w:noProof/>
+                      </w:rPr>
+                      <w:t xml:space="preserve">vol. 16, no. 3, pp. 35-64, 2020. </w:t>
+                    </w:r>
+                  </w:p>
+                </w:tc>
+              </w:tr>
+              <w:tr>
+                <w:trPr>
+                  <w:divId w:val="1478062032"/>
+                  <w:tblCellSpacing w:w="15" w:type="dxa"/>
+                </w:trPr>
+                <w:tc>
+                  <w:tcPr>
+                    <w:tcW w:w="50" w:type="pct"/>
+                    <w:hideMark/>
+                  </w:tcPr>
+                  <w:p>
+                    <w:pPr>
+                      <w:pStyle w:val="Bibliography"/>
+                      <w:rPr>
+                        <w:noProof/>
+                      </w:rPr>
+                    </w:pPr>
+                    <w:r>
+                      <w:rPr>
+                        <w:noProof/>
+                      </w:rPr>
+                      <w:t xml:space="preserve">[8] </w:t>
+                    </w:r>
+                  </w:p>
+                </w:tc>
+                <w:tc>
+                  <w:tcPr>
+                    <w:tcW w:w="0" w:type="auto"/>
+                    <w:hideMark/>
+                  </w:tcPr>
+                  <w:p>
+                    <w:pPr>
+                      <w:pStyle w:val="Bibliography"/>
+                      <w:rPr>
+                        <w:noProof/>
+                      </w:rPr>
+                    </w:pPr>
+                    <w:r>
+                      <w:rPr>
+                        <w:noProof/>
+                      </w:rPr>
+                      <w:t xml:space="preserve">E. K. D. S. David Gefen, "Trust and TAM in Online Shopping: An Integrated Model," </w:t>
+                    </w:r>
+                    <w:r>
+                      <w:rPr>
+                        <w:i/>
+                        <w:iCs/>
+                        <w:noProof/>
+                      </w:rPr>
+                      <w:t xml:space="preserve">MIS Quarterly, </w:t>
+                    </w:r>
+                    <w:r>
+                      <w:rPr>
+                        <w:noProof/>
+                      </w:rPr>
+                      <w:t xml:space="preserve">vol. 27, no. 1, pp. 51-90, 2003. </w:t>
+                    </w:r>
+                  </w:p>
+                </w:tc>
+              </w:tr>
+              <w:tr>
+                <w:trPr>
+                  <w:divId w:val="1478062032"/>
+                  <w:tblCellSpacing w:w="15" w:type="dxa"/>
+                </w:trPr>
+                <w:tc>
+                  <w:tcPr>
+                    <w:tcW w:w="50" w:type="pct"/>
+                    <w:hideMark/>
+                  </w:tcPr>
+                  <w:p>
+                    <w:pPr>
+                      <w:pStyle w:val="Bibliography"/>
+                      <w:rPr>
+                        <w:noProof/>
+                      </w:rPr>
+                    </w:pPr>
+                    <w:r>
+                      <w:rPr>
+                        <w:noProof/>
+                      </w:rPr>
+                      <w:t xml:space="preserve">[9] </w:t>
+                    </w:r>
+                  </w:p>
+                </w:tc>
+                <w:tc>
+                  <w:tcPr>
+                    <w:tcW w:w="0" w:type="auto"/>
+                    <w:hideMark/>
+                  </w:tcPr>
+                  <w:p>
+                    <w:pPr>
+                      <w:pStyle w:val="Bibliography"/>
+                      <w:rPr>
+                        <w:noProof/>
+                      </w:rPr>
+                    </w:pPr>
+                    <w:r>
+                      <w:rPr>
+                        <w:noProof/>
+                      </w:rPr>
+                      <w:t xml:space="preserve">A. D. M. M. Z. A. B. Suresh Malodia, "Future of e-Government: An integrated conceptual framework," </w:t>
+                    </w:r>
+                    <w:r>
+                      <w:rPr>
+                        <w:i/>
+                        <w:iCs/>
+                        <w:noProof/>
+                      </w:rPr>
+                      <w:t xml:space="preserve">Science Direct, </w:t>
+                    </w:r>
+                    <w:r>
+                      <w:rPr>
+                        <w:noProof/>
+                      </w:rPr>
+                      <w:t xml:space="preserve">p. 17, 2021. </w:t>
+                    </w:r>
+                  </w:p>
+                </w:tc>
+              </w:tr>
+              <w:tr>
+                <w:trPr>
+                  <w:divId w:val="1478062032"/>
+                  <w:tblCellSpacing w:w="15" w:type="dxa"/>
+                </w:trPr>
+                <w:tc>
+                  <w:tcPr>
+                    <w:tcW w:w="50" w:type="pct"/>
+                    <w:hideMark/>
+                  </w:tcPr>
+                  <w:p>
+                    <w:pPr>
+                      <w:pStyle w:val="Bibliography"/>
+                      <w:rPr>
+                        <w:noProof/>
+                      </w:rPr>
+                    </w:pPr>
+                    <w:r>
+                      <w:rPr>
+                        <w:noProof/>
+                      </w:rPr>
+                      <w:t xml:space="preserve">[10] </w:t>
+                    </w:r>
+                  </w:p>
+                </w:tc>
+                <w:tc>
+                  <w:tcPr>
+                    <w:tcW w:w="0" w:type="auto"/>
+                    <w:hideMark/>
+                  </w:tcPr>
+                  <w:p>
+                    <w:pPr>
+                      <w:pStyle w:val="Bibliography"/>
+                      <w:rPr>
+                        <w:noProof/>
+                      </w:rPr>
+                    </w:pPr>
+                    <w:r>
+                      <w:rPr>
+                        <w:noProof/>
+                      </w:rPr>
+                      <w:t xml:space="preserve">M. J. Alam, "E-governance in Bangladesh: Present problems and possible suggestions for future development.," </w:t>
+                    </w:r>
+                    <w:r>
+                      <w:rPr>
+                        <w:i/>
+                        <w:iCs/>
+                        <w:noProof/>
+                      </w:rPr>
+                      <w:t xml:space="preserve">International Journal of Applied Information Systems, </w:t>
+                    </w:r>
+                    <w:r>
+                      <w:rPr>
+                        <w:noProof/>
+                      </w:rPr>
+                      <w:t xml:space="preserve">vol. 8, no. 4, pp. 21-25, 2012. </w:t>
+                    </w:r>
+                  </w:p>
+                </w:tc>
+              </w:tr>
+              <w:tr>
+                <w:trPr>
+                  <w:divId w:val="1478062032"/>
+                  <w:tblCellSpacing w:w="15" w:type="dxa"/>
+                </w:trPr>
+                <w:tc>
+                  <w:tcPr>
+                    <w:tcW w:w="50" w:type="pct"/>
+                    <w:hideMark/>
+                  </w:tcPr>
+                  <w:p>
+                    <w:pPr>
+                      <w:pStyle w:val="Bibliography"/>
+                      <w:rPr>
+                        <w:noProof/>
+                      </w:rPr>
+                    </w:pPr>
+                    <w:r>
+                      <w:rPr>
+                        <w:noProof/>
+                      </w:rPr>
+                      <w:t xml:space="preserve">[11] </w:t>
+                    </w:r>
+                  </w:p>
+                </w:tc>
+                <w:tc>
+                  <w:tcPr>
+                    <w:tcW w:w="0" w:type="auto"/>
+                    <w:hideMark/>
+                  </w:tcPr>
+                  <w:p>
+                    <w:pPr>
+                      <w:pStyle w:val="Bibliography"/>
+                      <w:rPr>
+                        <w:noProof/>
+                      </w:rPr>
+                    </w:pPr>
+                    <w:r>
+                      <w:rPr>
+                        <w:noProof/>
+                      </w:rPr>
+                      <w:t xml:space="preserve">A. Rahman, "E-governance in Bangladesh," </w:t>
+                    </w:r>
+                    <w:r>
+                      <w:rPr>
+                        <w:i/>
+                        <w:iCs/>
+                        <w:noProof/>
+                      </w:rPr>
+                      <w:t xml:space="preserve">The Daily Star, </w:t>
+                    </w:r>
+                    <w:r>
+                      <w:rPr>
+                        <w:noProof/>
+                      </w:rPr>
+                      <w:t xml:space="preserve">2016. </w:t>
+                    </w:r>
+                  </w:p>
+                </w:tc>
+              </w:tr>
+              <w:tr>
+                <w:trPr>
+                  <w:divId w:val="1478062032"/>
+                  <w:tblCellSpacing w:w="15" w:type="dxa"/>
+                </w:trPr>
+                <w:tc>
+                  <w:tcPr>
+                    <w:tcW w:w="50" w:type="pct"/>
+                    <w:hideMark/>
+                  </w:tcPr>
+                  <w:p>
+                    <w:pPr>
+                      <w:pStyle w:val="Bibliography"/>
+                      <w:rPr>
+                        <w:noProof/>
+                      </w:rPr>
+                    </w:pPr>
+                    <w:r>
+                      <w:rPr>
+                        <w:noProof/>
+                      </w:rPr>
+                      <w:t xml:space="preserve">[12] </w:t>
+                    </w:r>
+                  </w:p>
+                </w:tc>
+                <w:tc>
+                  <w:tcPr>
+                    <w:tcW w:w="0" w:type="auto"/>
+                    <w:hideMark/>
+                  </w:tcPr>
+                  <w:p>
+                    <w:pPr>
+                      <w:pStyle w:val="Bibliography"/>
+                      <w:rPr>
+                        <w:noProof/>
+                      </w:rPr>
+                    </w:pPr>
+                    <w:r>
+                      <w:rPr>
+                        <w:noProof/>
+                      </w:rPr>
+                      <w:t xml:space="preserve">J. Y. L. T. S. A. B. V. V. Frank K. Y. Chan, "Service Design and Citizen Satisfaction with E‐Government Services: A Multidimensional Perspective," </w:t>
+                    </w:r>
+                    <w:r>
+                      <w:rPr>
+                        <w:i/>
+                        <w:iCs/>
+                        <w:noProof/>
+                      </w:rPr>
+                      <w:t xml:space="preserve">Public Administration Review, </w:t>
+                    </w:r>
+                    <w:r>
+                      <w:rPr>
+                        <w:noProof/>
+                      </w:rPr>
+                      <w:t xml:space="preserve">vol. 81, no. 5, pp. 874-894, 2021. </w:t>
+                    </w:r>
+                  </w:p>
+                </w:tc>
+              </w:tr>
+            </w:tbl>
+            <w:p>
+              <w:pPr>
+                <w:divId w:val="1478062032"/>
+                <w:rPr>
+                  <w:rFonts w:eastAsia="Times New Roman"/>
+                  <w:noProof/>
+                </w:rPr>
+              </w:pPr>
+            </w:p>
+            <w:p>
+              <w:r>
+                <w:rPr>
+                  <w:b/>
+                  <w:bCs/>
+                  <w:noProof/>
+                </w:rPr>
+                <w:fldChar w:fldCharType="end"/>
+              </w:r>
+            </w:p>
+          </w:sdtContent>
+        </w:sdt>
+      </w:sdtContent>
+    </w:sdt>
+    <w:p/>
     <w:p>
       <w:pPr>
         <w:spacing w:line="360" w:lineRule="auto"/>
@@ -20625,17 +22320,6 @@
           <w:szCs w:val="24"/>
         </w:rPr>
       </w:pPr>
-      <w:r>
-        <w:rPr>
-          <w:rFonts w:ascii="Times New Roman" w:hAnsi="Times New Roman" w:cs="Times New Roman"/>
-          <w:b/>
-          <w:sz w:val="24"/>
-          <w:szCs w:val="24"/>
-        </w:rPr>
-        <w:t>5.6 Reference:</w:t>
-      </w:r>
-      <w:bookmarkStart w:id="0" w:name="_GoBack"/>
-      <w:bookmarkEnd w:id="0"/>
     </w:p>
     <w:p>
       <w:pPr>
@@ -20648,25 +22332,14 @@
           <w:szCs w:val="24"/>
         </w:rPr>
       </w:pPr>
-    </w:p>
-    <w:p>
-      <w:pPr>
-        <w:spacing w:line="360" w:lineRule="auto"/>
-        <w:jc w:val="both"/>
+      <w:r>
         <w:rPr>
           <w:rFonts w:ascii="Times New Roman" w:hAnsi="Times New Roman" w:cs="Times New Roman"/>
           <w:b/>
           <w:sz w:val="24"/>
           <w:szCs w:val="24"/>
         </w:rPr>
-      </w:pPr>
-      <w:r>
-        <w:rPr>
-          <w:rFonts w:ascii="Times New Roman" w:hAnsi="Times New Roman" w:cs="Times New Roman"/>
-          <w:b/>
-          <w:sz w:val="24"/>
-          <w:szCs w:val="24"/>
-        </w:rPr>
+        <w:lastRenderedPageBreak/>
         <w:t>5.7 Appendix:</w:t>
       </w:r>
     </w:p>
@@ -21079,25 +22752,7 @@
           <w:sz w:val="24"/>
           <w:szCs w:val="24"/>
         </w:rPr>
-        <w:t xml:space="preserve">d. </w:t>
-      </w:r>
-      <w:proofErr w:type="gramStart"/>
-      <w:r>
-        <w:rPr>
-          <w:rFonts w:ascii="Times New Roman" w:hAnsi="Times New Roman" w:cs="Times New Roman"/>
-          <w:sz w:val="24"/>
-          <w:szCs w:val="24"/>
-        </w:rPr>
-        <w:t>Difficult</w:t>
-      </w:r>
-      <w:proofErr w:type="gramEnd"/>
-      <w:r>
-        <w:rPr>
-          <w:rFonts w:ascii="Times New Roman" w:hAnsi="Times New Roman" w:cs="Times New Roman"/>
-          <w:sz w:val="24"/>
-          <w:szCs w:val="24"/>
-        </w:rPr>
-        <w:t xml:space="preserve"> </w:t>
+        <w:t xml:space="preserve">d. Difficult </w:t>
       </w:r>
       <w:r>
         <w:rPr>
@@ -21522,7 +23177,6 @@
           <w:sz w:val="24"/>
           <w:szCs w:val="24"/>
         </w:rPr>
-        <w:lastRenderedPageBreak/>
         <w:t xml:space="preserve">8. Overall, how satisfied are you with the web-based public services?  </w:t>
       </w:r>
     </w:p>
@@ -21542,6 +23196,7 @@
           <w:sz w:val="24"/>
           <w:szCs w:val="24"/>
         </w:rPr>
+        <w:lastRenderedPageBreak/>
         <w:t xml:space="preserve">a. Very satisfied </w:t>
       </w:r>
       <w:r>
@@ -21558,25 +23213,7 @@
           <w:sz w:val="24"/>
           <w:szCs w:val="24"/>
         </w:rPr>
-        <w:t xml:space="preserve">b. </w:t>
-      </w:r>
-      <w:proofErr w:type="gramStart"/>
-      <w:r>
-        <w:rPr>
-          <w:rFonts w:ascii="Times New Roman" w:hAnsi="Times New Roman" w:cs="Times New Roman"/>
-          <w:sz w:val="24"/>
-          <w:szCs w:val="24"/>
-        </w:rPr>
-        <w:t>Satisfied</w:t>
-      </w:r>
-      <w:proofErr w:type="gramEnd"/>
-      <w:r>
-        <w:rPr>
-          <w:rFonts w:ascii="Times New Roman" w:hAnsi="Times New Roman" w:cs="Times New Roman"/>
-          <w:sz w:val="24"/>
-          <w:szCs w:val="24"/>
-        </w:rPr>
-        <w:t xml:space="preserve"> </w:t>
+        <w:t xml:space="preserve">b. Satisfied </w:t>
       </w:r>
       <w:r>
         <w:rPr>
@@ -21686,25 +23323,7 @@
           <w:sz w:val="24"/>
           <w:szCs w:val="24"/>
         </w:rPr>
-        <w:t xml:space="preserve">b. </w:t>
-      </w:r>
-      <w:proofErr w:type="gramStart"/>
-      <w:r>
-        <w:rPr>
-          <w:rFonts w:ascii="Times New Roman" w:hAnsi="Times New Roman" w:cs="Times New Roman"/>
-          <w:sz w:val="24"/>
-          <w:szCs w:val="24"/>
-        </w:rPr>
-        <w:t>Satisfied</w:t>
-      </w:r>
-      <w:proofErr w:type="gramEnd"/>
-      <w:r>
-        <w:rPr>
-          <w:rFonts w:ascii="Times New Roman" w:hAnsi="Times New Roman" w:cs="Times New Roman"/>
-          <w:sz w:val="24"/>
-          <w:szCs w:val="24"/>
-        </w:rPr>
-        <w:t xml:space="preserve"> </w:t>
+        <w:t xml:space="preserve">b. Satisfied </w:t>
       </w:r>
       <w:r>
         <w:rPr>
@@ -21821,25 +23440,7 @@
           <w:sz w:val="24"/>
           <w:szCs w:val="24"/>
         </w:rPr>
-        <w:t xml:space="preserve">b. </w:t>
-      </w:r>
-      <w:proofErr w:type="gramStart"/>
-      <w:r>
-        <w:rPr>
-          <w:rFonts w:ascii="Times New Roman" w:hAnsi="Times New Roman" w:cs="Times New Roman"/>
-          <w:sz w:val="24"/>
-          <w:szCs w:val="24"/>
-        </w:rPr>
-        <w:t>Satisfied</w:t>
-      </w:r>
-      <w:proofErr w:type="gramEnd"/>
-      <w:r>
-        <w:rPr>
-          <w:rFonts w:ascii="Times New Roman" w:hAnsi="Times New Roman" w:cs="Times New Roman"/>
-          <w:sz w:val="24"/>
-          <w:szCs w:val="24"/>
-        </w:rPr>
-        <w:t xml:space="preserve"> </w:t>
+        <w:t xml:space="preserve">b. Satisfied </w:t>
       </w:r>
       <w:r>
         <w:rPr>
@@ -21949,18 +23550,8 @@
           <w:sz w:val="24"/>
           <w:szCs w:val="24"/>
         </w:rPr>
-        <w:t xml:space="preserve"> b. </w:t>
-      </w:r>
-      <w:proofErr w:type="gramStart"/>
-      <w:r>
-        <w:rPr>
-          <w:rFonts w:ascii="Times New Roman" w:hAnsi="Times New Roman" w:cs="Times New Roman"/>
-          <w:sz w:val="24"/>
-          <w:szCs w:val="24"/>
-        </w:rPr>
-        <w:t>Satisfied</w:t>
-      </w:r>
-      <w:proofErr w:type="gramEnd"/>
+        <w:t xml:space="preserve"> b. Satisfied</w:t>
+      </w:r>
       <w:r>
         <w:rPr>
           <w:rFonts w:ascii="Times New Roman" w:hAnsi="Times New Roman" w:cs="Times New Roman"/>
@@ -22124,25 +23715,7 @@
           <w:sz w:val="24"/>
           <w:szCs w:val="24"/>
         </w:rPr>
-        <w:t xml:space="preserve">e. </w:t>
-      </w:r>
-      <w:proofErr w:type="gramStart"/>
-      <w:r>
-        <w:rPr>
-          <w:rFonts w:ascii="Times New Roman" w:hAnsi="Times New Roman" w:cs="Times New Roman"/>
-          <w:sz w:val="24"/>
-          <w:szCs w:val="24"/>
-        </w:rPr>
-        <w:t>Strongly</w:t>
-      </w:r>
-      <w:proofErr w:type="gramEnd"/>
-      <w:r>
-        <w:rPr>
-          <w:rFonts w:ascii="Times New Roman" w:hAnsi="Times New Roman" w:cs="Times New Roman"/>
-          <w:sz w:val="24"/>
-          <w:szCs w:val="24"/>
-        </w:rPr>
-        <w:t xml:space="preserve"> disagree  </w:t>
+        <w:t xml:space="preserve">e. Strongly disagree  </w:t>
       </w:r>
     </w:p>
     <w:p>
@@ -22258,25 +23831,7 @@
           <w:sz w:val="24"/>
           <w:szCs w:val="24"/>
         </w:rPr>
-        <w:t xml:space="preserve">e. </w:t>
-      </w:r>
-      <w:proofErr w:type="gramStart"/>
-      <w:r>
-        <w:rPr>
-          <w:rFonts w:ascii="Times New Roman" w:hAnsi="Times New Roman" w:cs="Times New Roman"/>
-          <w:sz w:val="24"/>
-          <w:szCs w:val="24"/>
-        </w:rPr>
-        <w:t>Strongly</w:t>
-      </w:r>
-      <w:proofErr w:type="gramEnd"/>
-      <w:r>
-        <w:rPr>
-          <w:rFonts w:ascii="Times New Roman" w:hAnsi="Times New Roman" w:cs="Times New Roman"/>
-          <w:sz w:val="24"/>
-          <w:szCs w:val="24"/>
-        </w:rPr>
-        <w:t xml:space="preserve"> disagree  </w:t>
+        <w:t xml:space="preserve">e. Strongly disagree  </w:t>
       </w:r>
     </w:p>
     <w:p>
@@ -22393,25 +23948,7 @@
           <w:sz w:val="24"/>
           <w:szCs w:val="24"/>
         </w:rPr>
-        <w:t xml:space="preserve">e. </w:t>
-      </w:r>
-      <w:proofErr w:type="gramStart"/>
-      <w:r>
-        <w:rPr>
-          <w:rFonts w:ascii="Times New Roman" w:hAnsi="Times New Roman" w:cs="Times New Roman"/>
-          <w:sz w:val="24"/>
-          <w:szCs w:val="24"/>
-        </w:rPr>
-        <w:t>Strongly</w:t>
-      </w:r>
-      <w:proofErr w:type="gramEnd"/>
-      <w:r>
-        <w:rPr>
-          <w:rFonts w:ascii="Times New Roman" w:hAnsi="Times New Roman" w:cs="Times New Roman"/>
-          <w:sz w:val="24"/>
-          <w:szCs w:val="24"/>
-        </w:rPr>
-        <w:t xml:space="preserve"> disagree  </w:t>
+        <w:t xml:space="preserve">e. Strongly disagree  </w:t>
       </w:r>
     </w:p>
     <w:p>
@@ -22606,25 +24143,7 @@
           <w:sz w:val="24"/>
           <w:szCs w:val="24"/>
         </w:rPr>
-        <w:t xml:space="preserve">b. </w:t>
-      </w:r>
-      <w:proofErr w:type="gramStart"/>
-      <w:r>
-        <w:rPr>
-          <w:rFonts w:ascii="Times New Roman" w:hAnsi="Times New Roman" w:cs="Times New Roman"/>
-          <w:sz w:val="24"/>
-          <w:szCs w:val="24"/>
-        </w:rPr>
-        <w:t>Satisfied</w:t>
-      </w:r>
-      <w:proofErr w:type="gramEnd"/>
-      <w:r>
-        <w:rPr>
-          <w:rFonts w:ascii="Times New Roman" w:hAnsi="Times New Roman" w:cs="Times New Roman"/>
-          <w:sz w:val="24"/>
-          <w:szCs w:val="24"/>
-        </w:rPr>
-        <w:t xml:space="preserve"> </w:t>
+        <w:t xml:space="preserve">b. Satisfied </w:t>
       </w:r>
       <w:r>
         <w:rPr>
@@ -22794,6 +24313,7 @@
           <w:sz w:val="24"/>
           <w:szCs w:val="24"/>
         </w:rPr>
+        <w:lastRenderedPageBreak/>
         <w:t xml:space="preserve">18. How confident are you in the security of online payment methods used in web-based public services?  </w:t>
       </w:r>
     </w:p>
@@ -22923,7 +24443,7 @@
       </w:pPr>
     </w:p>
     <w:sectPr>
-      <w:footerReference w:type="default" r:id="rId22"/>
+      <w:footerReference w:type="default" r:id="rId23"/>
       <w:pgSz w:w="12240" w:h="15840"/>
       <w:pgMar w:top="1440" w:right="1440" w:bottom="1440" w:left="1440" w:header="720" w:footer="720" w:gutter="0"/>
       <w:cols w:space="720"/>
@@ -23014,7 +24534,7 @@
             <w:noProof/>
             <w:color w:val="3B3838" w:themeColor="background2" w:themeShade="40"/>
           </w:rPr>
-          <w:t>33</w:t>
+          <w:t>31</w:t>
         </w:r>
         <w:r>
           <w:rPr>
@@ -25274,6 +26794,14 @@
       </w:tcPr>
     </w:tblStylePr>
   </w:style>
+  <w:style w:type="paragraph" w:styleId="Bibliography">
+    <w:name w:val="Bibliography"/>
+    <w:basedOn w:val="Normal"/>
+    <w:next w:val="Normal"/>
+    <w:uiPriority w:val="37"/>
+    <w:unhideWhenUsed/>
+    <w:rsid w:val="00DB64F5"/>
+  </w:style>
 </w:styles>
 </file>
 
@@ -25536,4 +27064,271 @@
     </a:ext>
   </a:extLst>
 </a:theme>
+</file>
+
+<file path=customXml/item1.xml><?xml version="1.0" encoding="utf-8"?>
+<b:Sources xmlns:b="http://schemas.openxmlformats.org/officeDocument/2006/bibliography" xmlns="http://schemas.openxmlformats.org/officeDocument/2006/bibliography" SelectedStyle="\IEEE2006OfficeOnline.xsl" StyleName="IEEE" Version="2006">
+  <b:Source>
+    <b:Tag>Moh15</b:Tag>
+    <b:SourceType>JournalArticle</b:SourceType>
+    <b:Guid>{673D9793-904A-4DB4-A6B6-F8C3A74B4954}</b:Guid>
+    <b:Title>E-Government in Service Delivery and Citizen’s Satisfaction: A Case Study on Public Sectors in Bangladesh</b:Title>
+    <b:Year>2015</b:Year>
+    <b:Author>
+      <b:Author>
+        <b:Corporate>Mohammad Rezaul Karim</b:Corporate>
+      </b:Author>
+    </b:Author>
+    <b:JournalName>Research Gate</b:JournalName>
+    <b:Pages>60</b:Pages>
+    <b:RefOrder>1</b:RefOrder>
+  </b:Source>
+  <b:Source>
+    <b:Tag>Yog17</b:Tag>
+    <b:SourceType>ConferenceProceedings</b:SourceType>
+    <b:Guid>{1D208463-21FA-4AA6-8B07-06808A278EBB}</b:Guid>
+    <b:Author>
+      <b:Author>
+        <b:NameList>
+          <b:Person>
+            <b:Last>Yogesh K. Dwivedi</b:Last>
+            <b:First>Nripendra</b:First>
+            <b:Middle>P. Rana, Sunil Luthra, Banita Lal &amp; Mohammad Abdallah Ali Alryalat</b:Middle>
+          </b:Person>
+        </b:NameList>
+      </b:Author>
+    </b:Author>
+    <b:Title>Advances in Electronic Government (e-Government) Adoption Research in SAARC Countries</b:Title>
+    <b:Year>2017</b:Year>
+    <b:ConferenceName>Springer</b:ConferenceName>
+    <b:City>Cham</b:City>
+    <b:RefOrder>2</b:RefOrder>
+  </b:Source>
+  <b:Source>
+    <b:Tag>Hee02</b:Tag>
+    <b:SourceType>JournalArticle</b:SourceType>
+    <b:Guid>{5CAC0C8C-B9B0-4069-B46E-85926F7220D4}</b:Guid>
+    <b:Author>
+      <b:Author>
+        <b:NameList>
+          <b:Person>
+            <b:Last>Heeks</b:Last>
+            <b:First>R.</b:First>
+          </b:Person>
+        </b:NameList>
+      </b:Author>
+    </b:Author>
+    <b:Title>Information Systems and Developing Countries: Failure, Success, and Local Improvisations.</b:Title>
+    <b:Year>2002</b:Year>
+    <b:JournalName>The Information Society</b:JournalName>
+    <b:Pages>101-112</b:Pages>
+    <b:Volume>18</b:Volume>
+    <b:Issue>2</b:Issue>
+    <b:RefOrder>3</b:RefOrder>
+  </b:Source>
+  <b:Source>
+    <b:Tag>Moh19</b:Tag>
+    <b:SourceType>JournalArticle</b:SourceType>
+    <b:Guid>{CBFA020C-35F9-4D3B-B3AA-9EBEFFD7494A}</b:Guid>
+    <b:Author>
+      <b:Author>
+        <b:NameList>
+          <b:Person>
+            <b:Last>Mohammad Salah Uddin Chowdury</b:Last>
+            <b:First>Talha</b:First>
+            <b:Middle>Bin Emran, Subhasish Ghosh, Abhijit Pathak, Mohd. Manjur Alam, Nurul Absar, Karl Andersson, Mohammad Shahadat Hossain</b:Middle>
+          </b:Person>
+        </b:NameList>
+      </b:Author>
+    </b:Author>
+    <b:Title>IoT Based Real-time River Water Quality Monitoring System</b:Title>
+    <b:JournalName>Procedia Computer Science</b:JournalName>
+    <b:Year>2019</b:Year>
+    <b:Pages>161-168</b:Pages>
+    <b:Volume>155</b:Volume>
+    <b:RefOrder>4</b:RefOrder>
+  </b:Source>
+  <b:Source>
+    <b:Tag>Car05</b:Tag>
+    <b:SourceType>JournalArticle</b:SourceType>
+    <b:Guid>{163CA59F-7519-4C4D-ABEC-1BFDD2DD5612}</b:Guid>
+    <b:Author>
+      <b:Author>
+        <b:NameList>
+          <b:Person>
+            <b:Last>Carter</b:Last>
+            <b:First>L.</b:First>
+            <b:Middle>and Bélanger, F.</b:Middle>
+          </b:Person>
+        </b:NameList>
+      </b:Author>
+    </b:Author>
+    <b:Title>The utilization of e-government services: citizen trust, innovation and acceptance factors</b:Title>
+    <b:JournalName>Information Systems Journal</b:JournalName>
+    <b:Year>2005</b:Year>
+    <b:Pages>5-25</b:Pages>
+    <b:Volume>15</b:Volume>
+    <b:RefOrder>5</b:RefOrder>
+  </b:Source>
+  <b:Source>
+    <b:Tag>Jos23</b:Tag>
+    <b:SourceType>ConferenceProceedings</b:SourceType>
+    <b:Guid>{D7A32ECB-CC7B-4338-9D15-F62A6DD335C1}</b:Guid>
+    <b:Title>Assessing the Effectiveness of Different Mass Communication Approaches Used for Government Medical Programs in Rural Areas of Uttarakhand</b:Title>
+    <b:Year>2023</b:Year>
+    <b:Author>
+      <b:Author>
+        <b:NameList>
+          <b:Person>
+            <b:Last>Joshi</b:Last>
+            <b:First>P.,</b:First>
+            <b:Middle>Gupta, O., Pant, M., Raina, K., Sharma, B.</b:Middle>
+          </b:Person>
+        </b:NameList>
+      </b:Author>
+    </b:Author>
+    <b:ConferenceName>Springer</b:ConferenceName>
+    <b:City>Singapore</b:City>
+    <b:RefOrder>6</b:RefOrder>
+  </b:Source>
+  <b:Source>
+    <b:Tag>Saf20</b:Tag>
+    <b:SourceType>JournalArticle</b:SourceType>
+    <b:Guid>{17903136-41DA-43BF-940F-B90072820FB2}</b:Guid>
+    <b:Author>
+      <b:Author>
+        <b:NameList>
+          <b:Person>
+            <b:Last>Hoque</b:Last>
+            <b:First>Safiul</b:First>
+          </b:Person>
+        </b:NameList>
+      </b:Author>
+    </b:Author>
+    <b:Title>Government Information and Service Delivery Through Union Digital Centers in Bangladesh: Users' Perceptions on Good Governance</b:Title>
+    <b:JournalName>IGT Global</b:JournalName>
+    <b:Year>2020</b:Year>
+    <b:Pages>35-64</b:Pages>
+    <b:Volume>16</b:Volume>
+    <b:Issue>3</b:Issue>
+    <b:RefOrder>7</b:RefOrder>
+  </b:Source>
+  <b:Source>
+    <b:Tag>Dav03</b:Tag>
+    <b:SourceType>JournalArticle</b:SourceType>
+    <b:Guid>{1FAF509F-B3DC-4464-9A06-DC4D8AA5CBC0}</b:Guid>
+    <b:Title>Trust and TAM in Online Shopping: An Integrated Model</b:Title>
+    <b:Year>2003</b:Year>
+    <b:Author>
+      <b:Author>
+        <b:NameList>
+          <b:Person>
+            <b:Last>David Gefen</b:Last>
+            <b:First>Elena</b:First>
+            <b:Middle>Karahanna, Detmar Straub</b:Middle>
+          </b:Person>
+        </b:NameList>
+      </b:Author>
+    </b:Author>
+    <b:JournalName>MIS Quarterly</b:JournalName>
+    <b:Pages>51-90</b:Pages>
+    <b:Volume>27</b:Volume>
+    <b:Issue>1</b:Issue>
+    <b:RefOrder>8</b:RefOrder>
+  </b:Source>
+  <b:Source>
+    <b:Tag>Sur21</b:Tag>
+    <b:SourceType>JournalArticle</b:SourceType>
+    <b:Guid>{64D9A1B7-6CDB-48AF-9617-DE1DC4F725C5}</b:Guid>
+    <b:Author>
+      <b:Author>
+        <b:NameList>
+          <b:Person>
+            <b:Last>Suresh Malodia</b:Last>
+            <b:First>Amandeep</b:First>
+            <b:Middle>Dhir, Mahima Mishra, Zeeshan Ahmed Bhatti</b:Middle>
+          </b:Person>
+        </b:NameList>
+      </b:Author>
+    </b:Author>
+    <b:Title>Future of e-Government: An integrated conceptual framework</b:Title>
+    <b:JournalName>Science Direct</b:JournalName>
+    <b:Year>2021</b:Year>
+    <b:Pages>17</b:Pages>
+    <b:RefOrder>9</b:RefOrder>
+  </b:Source>
+  <b:Source>
+    <b:Tag>Moh12</b:Tag>
+    <b:SourceType>JournalArticle</b:SourceType>
+    <b:Guid>{870DB165-4661-4D6D-B68B-B318BADAB7D6}</b:Guid>
+    <b:Author>
+      <b:Author>
+        <b:NameList>
+          <b:Person>
+            <b:Last>Alam</b:Last>
+            <b:First>Mohammad</b:First>
+            <b:Middle>Jahangir</b:Middle>
+          </b:Person>
+        </b:NameList>
+      </b:Author>
+    </b:Author>
+    <b:Title>E-governance in Bangladesh: Present problems and possible suggestions for future development.</b:Title>
+    <b:JournalName>International Journal of Applied Information Systems</b:JournalName>
+    <b:Year>2012</b:Year>
+    <b:Pages>21-25</b:Pages>
+    <b:Volume>8</b:Volume>
+    <b:Issue>4</b:Issue>
+    <b:RefOrder>10</b:RefOrder>
+  </b:Source>
+  <b:Source>
+    <b:Tag>Abd16</b:Tag>
+    <b:SourceType>JournalArticle</b:SourceType>
+    <b:Guid>{F040FCEC-45D3-43BB-BA54-4E76E61A174D}</b:Guid>
+    <b:Author>
+      <b:Author>
+        <b:NameList>
+          <b:Person>
+            <b:Last>Rahman</b:Last>
+            <b:First>Abdur</b:First>
+          </b:Person>
+        </b:NameList>
+      </b:Author>
+    </b:Author>
+    <b:Title>E-governance in Bangladesh</b:Title>
+    <b:JournalName>The Daily Star</b:JournalName>
+    <b:Year>2016</b:Year>
+    <b:RefOrder>11</b:RefOrder>
+  </b:Source>
+  <b:Source>
+    <b:Tag>Fra21</b:Tag>
+    <b:SourceType>JournalArticle</b:SourceType>
+    <b:Guid>{5BA34247-E4BB-4485-B065-E3E1DD74FA50}</b:Guid>
+    <b:Author>
+      <b:Author>
+        <b:NameList>
+          <b:Person>
+            <b:Last>Frank K. Y. Chan</b:Last>
+            <b:First>James</b:First>
+            <b:Middle>Y. L. Thong, Susan A. Brown, Viswanath Venkatesh</b:Middle>
+          </b:Person>
+        </b:NameList>
+      </b:Author>
+    </b:Author>
+    <b:Title>Service Design and Citizen Satisfaction with E‐Government Services: A Multidimensional Perspective</b:Title>
+    <b:JournalName>Public Administration Review</b:JournalName>
+    <b:Year>2021</b:Year>
+    <b:Pages>874-894</b:Pages>
+    <b:Volume>81</b:Volume>
+    <b:Issue>5</b:Issue>
+    <b:RefOrder>12</b:RefOrder>
+  </b:Source>
+</b:Sources>
+</file>
+
+<file path=customXml/itemProps1.xml><?xml version="1.0" encoding="utf-8"?>
+<ds:datastoreItem xmlns:ds="http://schemas.openxmlformats.org/officeDocument/2006/customXml" ds:itemID="{9EB0DF10-157C-474F-8C9D-76B8E5FE04EA}">
+  <ds:schemaRefs>
+    <ds:schemaRef ds:uri="http://schemas.openxmlformats.org/officeDocument/2006/bibliography"/>
+  </ds:schemaRefs>
+</ds:datastoreItem>
 </file>
</xml_diff>

<commit_message>
make a pdf of main
</commit_message>
<xml_diff>
--- a/main.docx
+++ b/main.docx
@@ -4,23 +4,111 @@
   <w:body>
     <w:p>
       <w:pPr>
+        <w:jc w:val="center"/>
+        <w:rPr>
+          <w:rFonts w:ascii="Arial Black" w:hAnsi="Arial Black" w:cs="Arial"/>
+          <w:color w:val="000000" w:themeColor="text1"/>
+          <w:sz w:val="34"/>
+          <w:szCs w:val="34"/>
+          <w:shd w:val="clear" w:color="auto" w:fill="FFFFFF"/>
+        </w:rPr>
+      </w:pPr>
+      <w:proofErr w:type="spellStart"/>
+      <w:r>
+        <w:rPr>
+          <w:rFonts w:ascii="Arial Black" w:hAnsi="Arial Black" w:cs="Arial"/>
+          <w:color w:val="000000" w:themeColor="text1"/>
+          <w:sz w:val="34"/>
+          <w:szCs w:val="34"/>
+          <w:shd w:val="clear" w:color="auto" w:fill="FFFFFF"/>
+        </w:rPr>
+        <w:t>Bangabandhu</w:t>
+      </w:r>
+      <w:proofErr w:type="spellEnd"/>
+      <w:r>
+        <w:rPr>
+          <w:rFonts w:ascii="Arial Black" w:hAnsi="Arial Black" w:cs="Arial"/>
+          <w:color w:val="000000" w:themeColor="text1"/>
+          <w:sz w:val="34"/>
+          <w:szCs w:val="34"/>
+          <w:shd w:val="clear" w:color="auto" w:fill="FFFFFF"/>
+        </w:rPr>
+        <w:t xml:space="preserve"> Sheikh </w:t>
+      </w:r>
+      <w:proofErr w:type="spellStart"/>
+      <w:r>
+        <w:rPr>
+          <w:rFonts w:ascii="Arial Black" w:hAnsi="Arial Black" w:cs="Arial"/>
+          <w:color w:val="000000" w:themeColor="text1"/>
+          <w:sz w:val="34"/>
+          <w:szCs w:val="34"/>
+          <w:shd w:val="clear" w:color="auto" w:fill="FFFFFF"/>
+        </w:rPr>
+        <w:t>Mujibur</w:t>
+      </w:r>
+      <w:proofErr w:type="spellEnd"/>
+      <w:r>
+        <w:rPr>
+          <w:rFonts w:ascii="Arial Black" w:hAnsi="Arial Black" w:cs="Arial"/>
+          <w:color w:val="000000" w:themeColor="text1"/>
+          <w:sz w:val="34"/>
+          <w:szCs w:val="34"/>
+          <w:shd w:val="clear" w:color="auto" w:fill="FFFFFF"/>
+        </w:rPr>
+        <w:t xml:space="preserve"> Rahman Science and Technology University, Gopalganj-8100</w:t>
+      </w:r>
+    </w:p>
+    <w:p>
+      <w:pPr>
         <w:pStyle w:val="NormalWeb"/>
         <w:spacing w:before="0" w:beforeAutospacing="0" w:after="0" w:afterAutospacing="0" w:line="276" w:lineRule="auto"/>
         <w:jc w:val="center"/>
-        <w:rPr>
-          <w:b/>
-          <w:sz w:val="32"/>
-          <w:szCs w:val="28"/>
-        </w:rPr>
-      </w:pPr>
-      <w:r>
         <w:rPr>
           <w:b/>
           <w:bCs/>
           <w:sz w:val="32"/>
           <w:szCs w:val="28"/>
         </w:rPr>
-        <w:t>Citizen Satisfaction with Web-Based Public Services: </w:t>
+      </w:pPr>
+      <w:r>
+        <w:rPr>
+          <w:noProof/>
+        </w:rPr>
+        <w:drawing>
+          <wp:inline distT="0" distB="0" distL="0" distR="0" wp14:anchorId="157DDFCF" wp14:editId="0F49E7A4">
+            <wp:extent cx="948906" cy="948906"/>
+            <wp:effectExtent l="0" t="0" r="3810" b="3810"/>
+            <wp:docPr id="13" name="Picture 13"/>
+            <wp:cNvGraphicFramePr>
+              <a:graphicFrameLocks xmlns:a="http://schemas.openxmlformats.org/drawingml/2006/main" noChangeAspect="1"/>
+            </wp:cNvGraphicFramePr>
+            <a:graphic xmlns:a="http://schemas.openxmlformats.org/drawingml/2006/main">
+              <a:graphicData uri="http://schemas.openxmlformats.org/drawingml/2006/picture">
+                <pic:pic xmlns:pic="http://schemas.openxmlformats.org/drawingml/2006/picture">
+                  <pic:nvPicPr>
+                    <pic:cNvPr id="1" name=""/>
+                    <pic:cNvPicPr/>
+                  </pic:nvPicPr>
+                  <pic:blipFill>
+                    <a:blip r:embed="rId8"/>
+                    <a:stretch>
+                      <a:fillRect/>
+                    </a:stretch>
+                  </pic:blipFill>
+                  <pic:spPr>
+                    <a:xfrm>
+                      <a:off x="0" y="0"/>
+                      <a:ext cx="956124" cy="956124"/>
+                    </a:xfrm>
+                    <a:prstGeom prst="rect">
+                      <a:avLst/>
+                    </a:prstGeom>
+                  </pic:spPr>
+                </pic:pic>
+              </a:graphicData>
+            </a:graphic>
+          </wp:inline>
+        </w:drawing>
       </w:r>
     </w:p>
     <w:p>
@@ -31,101 +119,630 @@
         <w:rPr>
           <w:b/>
           <w:bCs/>
-          <w:sz w:val="32"/>
-          <w:szCs w:val="28"/>
-        </w:rPr>
-      </w:pPr>
-      <w:r>
+          <w:sz w:val="8"/>
+          <w:szCs w:val="8"/>
+        </w:rPr>
+      </w:pPr>
+    </w:p>
+    <w:p>
+      <w:pPr>
+        <w:pStyle w:val="NormalWeb"/>
+        <w:spacing w:before="0" w:beforeAutospacing="0" w:after="0" w:afterAutospacing="0" w:line="360" w:lineRule="auto"/>
+        <w:jc w:val="center"/>
         <w:rPr>
           <w:b/>
           <w:bCs/>
           <w:sz w:val="32"/>
-          <w:szCs w:val="28"/>
-        </w:rPr>
-        <w:t xml:space="preserve">In </w:t>
-      </w:r>
-      <w:proofErr w:type="spellStart"/>
+          <w:szCs w:val="32"/>
+        </w:rPr>
+      </w:pPr>
       <w:r>
         <w:rPr>
           <w:b/>
           <w:bCs/>
           <w:sz w:val="32"/>
-          <w:szCs w:val="28"/>
-        </w:rPr>
-        <w:t>Bagerhat</w:t>
-      </w:r>
-      <w:proofErr w:type="spellEnd"/>
-      <w:r>
+          <w:szCs w:val="32"/>
+        </w:rPr>
+        <w:t>RESEARCH ON</w:t>
+      </w:r>
+    </w:p>
+    <w:p>
+      <w:pPr>
+        <w:pStyle w:val="NormalWeb"/>
+        <w:spacing w:before="0" w:beforeAutospacing="0" w:after="0" w:afterAutospacing="0" w:line="360" w:lineRule="auto"/>
+        <w:jc w:val="center"/>
         <w:rPr>
           <w:b/>
           <w:bCs/>
-          <w:sz w:val="32"/>
-          <w:szCs w:val="28"/>
-        </w:rPr>
-        <w:t xml:space="preserve"> </w:t>
-      </w:r>
-      <w:proofErr w:type="spellStart"/>
+          <w:sz w:val="10"/>
+          <w:szCs w:val="10"/>
+        </w:rPr>
+      </w:pPr>
+    </w:p>
+    <w:p>
+      <w:pPr>
+        <w:pStyle w:val="NormalWeb"/>
+        <w:spacing w:before="0" w:beforeAutospacing="0" w:after="0" w:afterAutospacing="0" w:line="360" w:lineRule="auto"/>
+        <w:jc w:val="center"/>
+        <w:rPr>
+          <w:b/>
+          <w:sz w:val="29"/>
+          <w:szCs w:val="29"/>
+        </w:rPr>
+      </w:pPr>
       <w:r>
         <w:rPr>
           <w:b/>
           <w:bCs/>
-          <w:sz w:val="32"/>
-          <w:szCs w:val="28"/>
-        </w:rPr>
-        <w:t>Sadar</w:t>
-      </w:r>
-      <w:proofErr w:type="spellEnd"/>
-      <w:r>
+          <w:sz w:val="29"/>
+          <w:szCs w:val="29"/>
+        </w:rPr>
+        <w:t>Citizen Satisfaction with Web-Based Public Services:</w:t>
+      </w:r>
+    </w:p>
+    <w:p>
+      <w:pPr>
+        <w:pStyle w:val="NormalWeb"/>
+        <w:spacing w:before="0" w:beforeAutospacing="0" w:after="0" w:afterAutospacing="0" w:line="360" w:lineRule="auto"/>
+        <w:jc w:val="center"/>
         <w:rPr>
           <w:b/>
           <w:bCs/>
-          <w:sz w:val="32"/>
-          <w:szCs w:val="28"/>
-        </w:rPr>
-        <w:t xml:space="preserve"> </w:t>
-      </w:r>
-      <w:proofErr w:type="spellStart"/>
+          <w:sz w:val="29"/>
+          <w:szCs w:val="29"/>
+        </w:rPr>
+      </w:pPr>
       <w:r>
         <w:rPr>
           <w:b/>
           <w:bCs/>
-          <w:sz w:val="32"/>
+          <w:sz w:val="29"/>
+          <w:szCs w:val="29"/>
+        </w:rPr>
+        <w:t xml:space="preserve">In </w:t>
+      </w:r>
+      <w:proofErr w:type="spellStart"/>
+      <w:r>
+        <w:rPr>
+          <w:b/>
+          <w:bCs/>
+          <w:sz w:val="29"/>
+          <w:szCs w:val="29"/>
+        </w:rPr>
+        <w:t>Bagerhat</w:t>
+      </w:r>
+      <w:proofErr w:type="spellEnd"/>
+      <w:r>
+        <w:rPr>
+          <w:b/>
+          <w:bCs/>
+          <w:sz w:val="29"/>
+          <w:szCs w:val="29"/>
+        </w:rPr>
+        <w:t xml:space="preserve"> </w:t>
+      </w:r>
+      <w:proofErr w:type="spellStart"/>
+      <w:r>
+        <w:rPr>
+          <w:b/>
+          <w:bCs/>
+          <w:sz w:val="29"/>
+          <w:szCs w:val="29"/>
+        </w:rPr>
+        <w:t>Sadar</w:t>
+      </w:r>
+      <w:proofErr w:type="spellEnd"/>
+      <w:r>
+        <w:rPr>
+          <w:b/>
+          <w:bCs/>
+          <w:sz w:val="29"/>
+          <w:szCs w:val="29"/>
+        </w:rPr>
+        <w:t xml:space="preserve"> </w:t>
+      </w:r>
+      <w:proofErr w:type="spellStart"/>
+      <w:r>
+        <w:rPr>
+          <w:b/>
+          <w:bCs/>
+          <w:sz w:val="29"/>
+          <w:szCs w:val="29"/>
+        </w:rPr>
+        <w:t>Upazila</w:t>
+      </w:r>
+      <w:proofErr w:type="spellEnd"/>
+    </w:p>
+    <w:p>
+      <w:pPr>
+        <w:spacing w:line="276" w:lineRule="auto"/>
+        <w:jc w:val="center"/>
+        <w:rPr>
+          <w:rFonts w:ascii="Times New Roman" w:hAnsi="Times New Roman" w:cs="Times New Roman"/>
+          <w:b/>
+          <w:sz w:val="28"/>
           <w:szCs w:val="28"/>
         </w:rPr>
-        <w:t>Upazila</w:t>
+      </w:pPr>
+      <w:r>
+        <w:rPr>
+          <w:rFonts w:ascii="Times New Roman" w:hAnsi="Times New Roman" w:cs="Times New Roman"/>
+          <w:b/>
+          <w:sz w:val="28"/>
+          <w:szCs w:val="28"/>
+        </w:rPr>
+        <w:t>Course No:</w:t>
+      </w:r>
+      <w:r>
+        <w:rPr>
+          <w:rFonts w:ascii="Times New Roman" w:hAnsi="Times New Roman" w:cs="Times New Roman"/>
+          <w:b/>
+          <w:sz w:val="28"/>
+          <w:szCs w:val="28"/>
+        </w:rPr>
+        <w:t xml:space="preserve"> PAD 420</w:t>
+      </w:r>
+    </w:p>
+    <w:p>
+      <w:pPr>
+        <w:spacing w:line="276" w:lineRule="auto"/>
+        <w:jc w:val="center"/>
+        <w:rPr>
+          <w:rFonts w:ascii="Times New Roman" w:hAnsi="Times New Roman" w:cs="Times New Roman"/>
+          <w:b/>
+          <w:sz w:val="28"/>
+          <w:szCs w:val="28"/>
+        </w:rPr>
+      </w:pPr>
+      <w:r>
+        <w:rPr>
+          <w:rFonts w:ascii="Times New Roman" w:hAnsi="Times New Roman" w:cs="Times New Roman"/>
+          <w:b/>
+          <w:sz w:val="28"/>
+          <w:szCs w:val="28"/>
+        </w:rPr>
+        <w:t>Course Title: Research Paper</w:t>
+      </w:r>
+    </w:p>
+    <w:p>
+      <w:pPr>
+        <w:spacing w:line="360" w:lineRule="auto"/>
+        <w:jc w:val="center"/>
+        <w:rPr>
+          <w:rFonts w:ascii="Times New Roman" w:hAnsi="Times New Roman" w:cs="Times New Roman"/>
+          <w:b/>
+          <w:sz w:val="10"/>
+          <w:szCs w:val="10"/>
+        </w:rPr>
+      </w:pPr>
+      <w:r>
+        <w:rPr>
+          <w:rFonts w:ascii="Times New Roman" w:hAnsi="Times New Roman" w:cs="Times New Roman"/>
+          <w:b/>
+          <w:sz w:val="10"/>
+          <w:szCs w:val="10"/>
+        </w:rPr>
+        <w:t>\</w:t>
+      </w:r>
+    </w:p>
+    <w:p>
+      <w:pPr>
+        <w:spacing w:line="360" w:lineRule="auto"/>
+        <w:jc w:val="center"/>
+        <w:rPr>
+          <w:rFonts w:ascii="Times New Roman" w:hAnsi="Times New Roman" w:cs="Times New Roman"/>
+          <w:b/>
+          <w:sz w:val="28"/>
+          <w:szCs w:val="28"/>
+          <w:u w:val="single"/>
+        </w:rPr>
+      </w:pPr>
+      <w:r>
+        <w:rPr>
+          <w:rFonts w:ascii="Times New Roman" w:hAnsi="Times New Roman" w:cs="Times New Roman"/>
+          <w:b/>
+          <w:sz w:val="28"/>
+          <w:szCs w:val="28"/>
+          <w:u w:val="single"/>
+        </w:rPr>
+        <w:t>Submitted By</w:t>
+      </w:r>
+    </w:p>
+    <w:p>
+      <w:pPr>
+        <w:spacing w:line="276" w:lineRule="auto"/>
+        <w:jc w:val="center"/>
+        <w:rPr>
+          <w:rFonts w:ascii="Times New Roman" w:hAnsi="Times New Roman" w:cs="Times New Roman"/>
+          <w:sz w:val="28"/>
+          <w:szCs w:val="28"/>
+        </w:rPr>
+      </w:pPr>
+      <w:r>
+        <w:rPr>
+          <w:rFonts w:ascii="Times New Roman" w:hAnsi="Times New Roman" w:cs="Times New Roman"/>
+          <w:sz w:val="28"/>
+          <w:szCs w:val="28"/>
+        </w:rPr>
+        <w:t>Student ID: 19PAD046</w:t>
+      </w:r>
+    </w:p>
+    <w:p>
+      <w:pPr>
+        <w:spacing w:line="276" w:lineRule="auto"/>
+        <w:jc w:val="center"/>
+        <w:rPr>
+          <w:rFonts w:ascii="Times New Roman" w:hAnsi="Times New Roman" w:cs="Times New Roman"/>
+          <w:sz w:val="28"/>
+          <w:szCs w:val="28"/>
+        </w:rPr>
+      </w:pPr>
+      <w:r>
+        <w:rPr>
+          <w:rFonts w:ascii="Times New Roman" w:hAnsi="Times New Roman" w:cs="Times New Roman"/>
+          <w:sz w:val="28"/>
+          <w:szCs w:val="28"/>
+        </w:rPr>
+        <w:t>Year: 4</w:t>
+      </w:r>
+      <w:r>
+        <w:rPr>
+          <w:rFonts w:ascii="Times New Roman" w:hAnsi="Times New Roman" w:cs="Times New Roman"/>
+          <w:sz w:val="28"/>
+          <w:szCs w:val="28"/>
+          <w:vertAlign w:val="superscript"/>
+        </w:rPr>
+        <w:t>th</w:t>
+      </w:r>
+    </w:p>
+    <w:p>
+      <w:pPr>
+        <w:spacing w:line="276" w:lineRule="auto"/>
+        <w:jc w:val="center"/>
+        <w:rPr>
+          <w:rFonts w:ascii="Times New Roman" w:hAnsi="Times New Roman" w:cs="Times New Roman"/>
+          <w:sz w:val="28"/>
+          <w:szCs w:val="28"/>
+          <w:vertAlign w:val="superscript"/>
+        </w:rPr>
+      </w:pPr>
+      <w:r>
+        <w:rPr>
+          <w:rFonts w:ascii="Times New Roman" w:hAnsi="Times New Roman" w:cs="Times New Roman"/>
+          <w:sz w:val="28"/>
+          <w:szCs w:val="28"/>
+        </w:rPr>
+        <w:t>Semester: 1</w:t>
+      </w:r>
+      <w:r>
+        <w:rPr>
+          <w:rFonts w:ascii="Times New Roman" w:hAnsi="Times New Roman" w:cs="Times New Roman"/>
+          <w:sz w:val="28"/>
+          <w:szCs w:val="28"/>
+          <w:vertAlign w:val="superscript"/>
+        </w:rPr>
+        <w:t>st</w:t>
+      </w:r>
+    </w:p>
+    <w:p>
+      <w:pPr>
+        <w:spacing w:line="276" w:lineRule="auto"/>
+        <w:jc w:val="center"/>
+        <w:rPr>
+          <w:rFonts w:ascii="Times New Roman" w:hAnsi="Times New Roman" w:cs="Times New Roman"/>
+          <w:sz w:val="28"/>
+          <w:szCs w:val="28"/>
+          <w:vertAlign w:val="superscript"/>
+        </w:rPr>
+      </w:pPr>
+      <w:r>
+        <w:rPr>
+          <w:rFonts w:ascii="Times New Roman" w:hAnsi="Times New Roman" w:cs="Times New Roman"/>
+          <w:sz w:val="28"/>
+          <w:szCs w:val="28"/>
+        </w:rPr>
+        <w:t>Session</w:t>
+      </w:r>
+      <w:r>
+        <w:rPr>
+          <w:rFonts w:ascii="Times New Roman" w:hAnsi="Times New Roman" w:cs="Times New Roman"/>
+          <w:sz w:val="28"/>
+          <w:szCs w:val="28"/>
+        </w:rPr>
+        <w:t xml:space="preserve">: </w:t>
+      </w:r>
+      <w:r>
+        <w:rPr>
+          <w:rFonts w:ascii="Times New Roman" w:hAnsi="Times New Roman" w:cs="Times New Roman"/>
+          <w:sz w:val="28"/>
+          <w:szCs w:val="28"/>
+        </w:rPr>
+        <w:t>2019-2020</w:t>
+      </w:r>
+    </w:p>
+    <w:p>
+      <w:pPr>
+        <w:spacing w:line="276" w:lineRule="auto"/>
+        <w:jc w:val="center"/>
+        <w:rPr>
+          <w:rFonts w:ascii="Times New Roman" w:hAnsi="Times New Roman" w:cs="Times New Roman"/>
+          <w:sz w:val="28"/>
+          <w:szCs w:val="28"/>
+        </w:rPr>
+      </w:pPr>
+      <w:r>
+        <w:rPr>
+          <w:rFonts w:ascii="Times New Roman" w:hAnsi="Times New Roman" w:cs="Times New Roman"/>
+          <w:sz w:val="28"/>
+          <w:szCs w:val="28"/>
+        </w:rPr>
+        <w:t xml:space="preserve">Department of Public Administration, BSMRSTU, </w:t>
+      </w:r>
+      <w:proofErr w:type="spellStart"/>
+      <w:r>
+        <w:rPr>
+          <w:rFonts w:ascii="Times New Roman" w:hAnsi="Times New Roman" w:cs="Times New Roman"/>
+          <w:sz w:val="28"/>
+          <w:szCs w:val="28"/>
+        </w:rPr>
+        <w:t>Gopalganj</w:t>
       </w:r>
       <w:proofErr w:type="spellEnd"/>
-    </w:p>
-    <w:p>
-      <w:pPr>
+      <w:r>
+        <w:rPr>
+          <w:rFonts w:ascii="Times New Roman" w:hAnsi="Times New Roman" w:cs="Times New Roman"/>
+          <w:sz w:val="28"/>
+          <w:szCs w:val="28"/>
+        </w:rPr>
+        <w:t xml:space="preserve"> </w:t>
+      </w:r>
+    </w:p>
+    <w:p>
+      <w:pPr>
+        <w:spacing w:line="276" w:lineRule="auto"/>
+        <w:jc w:val="center"/>
+        <w:rPr>
+          <w:rFonts w:ascii="Times New Roman" w:hAnsi="Times New Roman" w:cs="Times New Roman"/>
+          <w:sz w:val="10"/>
+          <w:szCs w:val="10"/>
+        </w:rPr>
+      </w:pPr>
+    </w:p>
+    <w:p>
+      <w:pPr>
+        <w:spacing w:line="360" w:lineRule="auto"/>
+        <w:jc w:val="center"/>
         <w:rPr>
           <w:rFonts w:ascii="Times New Roman" w:hAnsi="Times New Roman" w:cs="Times New Roman"/>
           <w:b/>
-          <w:sz w:val="24"/>
-          <w:szCs w:val="24"/>
+          <w:sz w:val="28"/>
+          <w:szCs w:val="28"/>
+          <w:u w:val="single"/>
         </w:rPr>
       </w:pPr>
       <w:r>
         <w:rPr>
           <w:rFonts w:ascii="Times New Roman" w:hAnsi="Times New Roman" w:cs="Times New Roman"/>
           <w:b/>
-          <w:sz w:val="24"/>
-          <w:szCs w:val="24"/>
-        </w:rPr>
-        <w:br w:type="page"/>
-      </w:r>
-    </w:p>
-    <w:p>
-      <w:pPr>
+          <w:sz w:val="28"/>
+          <w:szCs w:val="28"/>
+          <w:u w:val="single"/>
+        </w:rPr>
+        <w:t xml:space="preserve">Submitted </w:t>
+      </w:r>
+      <w:r>
+        <w:rPr>
+          <w:rFonts w:ascii="Times New Roman" w:hAnsi="Times New Roman" w:cs="Times New Roman"/>
+          <w:b/>
+          <w:sz w:val="28"/>
+          <w:szCs w:val="28"/>
+          <w:u w:val="single"/>
+        </w:rPr>
+        <w:t>To</w:t>
+      </w:r>
+    </w:p>
+    <w:p>
+      <w:pPr>
+        <w:spacing w:line="276" w:lineRule="auto"/>
         <w:jc w:val="center"/>
         <w:rPr>
           <w:rFonts w:ascii="Times New Roman" w:hAnsi="Times New Roman" w:cs="Times New Roman"/>
+          <w:sz w:val="28"/>
+          <w:szCs w:val="28"/>
+        </w:rPr>
+      </w:pPr>
+      <w:r>
+        <w:rPr>
+          <w:rFonts w:ascii="Times New Roman" w:hAnsi="Times New Roman" w:cs="Times New Roman"/>
+          <w:sz w:val="28"/>
+          <w:szCs w:val="28"/>
+        </w:rPr>
+        <w:t>Department of Public Administration,</w:t>
+      </w:r>
+    </w:p>
+    <w:p>
+      <w:pPr>
+        <w:spacing w:line="276" w:lineRule="auto"/>
+        <w:jc w:val="center"/>
+        <w:rPr>
+          <w:rFonts w:ascii="Times New Roman" w:hAnsi="Times New Roman" w:cs="Times New Roman"/>
+          <w:sz w:val="28"/>
+          <w:szCs w:val="28"/>
+        </w:rPr>
+      </w:pPr>
+      <w:r>
+        <w:rPr>
+          <w:rFonts w:ascii="Times New Roman" w:hAnsi="Times New Roman" w:cs="Times New Roman"/>
+          <w:sz w:val="28"/>
+          <w:szCs w:val="28"/>
+        </w:rPr>
+        <w:t>Faculty of Social Science,</w:t>
+      </w:r>
+    </w:p>
+    <w:p>
+      <w:pPr>
+        <w:spacing w:line="276" w:lineRule="auto"/>
+        <w:jc w:val="center"/>
+        <w:rPr>
+          <w:rFonts w:ascii="Times New Roman" w:hAnsi="Times New Roman" w:cs="Times New Roman"/>
+          <w:sz w:val="28"/>
+          <w:szCs w:val="28"/>
+        </w:rPr>
+      </w:pPr>
+      <w:r>
+        <w:rPr>
+          <w:rFonts w:ascii="Times New Roman" w:hAnsi="Times New Roman" w:cs="Times New Roman"/>
+          <w:sz w:val="28"/>
+          <w:szCs w:val="28"/>
+        </w:rPr>
+        <w:t xml:space="preserve">BSMRSTU, </w:t>
+      </w:r>
+      <w:proofErr w:type="spellStart"/>
+      <w:r>
+        <w:rPr>
+          <w:rFonts w:ascii="Times New Roman" w:hAnsi="Times New Roman" w:cs="Times New Roman"/>
+          <w:sz w:val="28"/>
+          <w:szCs w:val="28"/>
+        </w:rPr>
+        <w:t>Gopalganj</w:t>
+      </w:r>
+      <w:proofErr w:type="spellEnd"/>
+      <w:r>
+        <w:rPr>
+          <w:rFonts w:ascii="Times New Roman" w:hAnsi="Times New Roman" w:cs="Times New Roman"/>
+          <w:sz w:val="28"/>
+          <w:szCs w:val="28"/>
+        </w:rPr>
+        <w:t xml:space="preserve"> </w:t>
+      </w:r>
+    </w:p>
+    <w:p>
+      <w:pPr>
+        <w:rPr>
+          <w:rFonts w:ascii="Times New Roman" w:hAnsi="Times New Roman" w:cs="Times New Roman"/>
           <w:b/>
-          <w:sz w:val="24"/>
-          <w:szCs w:val="24"/>
+          <w:sz w:val="10"/>
+          <w:szCs w:val="10"/>
+        </w:rPr>
+      </w:pPr>
+    </w:p>
+    <w:p>
+      <w:pPr>
+        <w:rPr>
+          <w:rFonts w:ascii="Times New Roman" w:hAnsi="Times New Roman" w:cs="Times New Roman"/>
+          <w:b/>
+          <w:sz w:val="10"/>
+          <w:szCs w:val="10"/>
+        </w:rPr>
+      </w:pPr>
+    </w:p>
+    <w:p>
+      <w:pPr>
+        <w:jc w:val="center"/>
+        <w:rPr>
+          <w:rFonts w:asciiTheme="majorBidi" w:hAnsiTheme="majorBidi" w:cstheme="majorBidi"/>
+          <w:b/>
+          <w:bCs/>
+          <w:i/>
+          <w:iCs/>
+          <w:color w:val="000000" w:themeColor="text1"/>
+          <w:sz w:val="28"/>
+          <w:szCs w:val="28"/>
+          <w:shd w:val="clear" w:color="auto" w:fill="FFFFFF"/>
+        </w:rPr>
+      </w:pPr>
+      <w:r>
+        <w:rPr>
+          <w:rFonts w:asciiTheme="majorBidi" w:hAnsiTheme="majorBidi" w:cstheme="majorBidi"/>
+          <w:b/>
+          <w:bCs/>
+          <w:i/>
+          <w:iCs/>
+          <w:sz w:val="28"/>
+          <w:szCs w:val="28"/>
+          <w:shd w:val="clear" w:color="auto" w:fill="FFFFFF"/>
+        </w:rPr>
+        <w:t xml:space="preserve">Date of </w:t>
+      </w:r>
+      <w:r>
+        <w:rPr>
+          <w:rFonts w:asciiTheme="majorBidi" w:hAnsiTheme="majorBidi" w:cstheme="majorBidi"/>
+          <w:b/>
+          <w:bCs/>
+          <w:i/>
+          <w:iCs/>
+          <w:sz w:val="28"/>
+          <w:szCs w:val="28"/>
+          <w:shd w:val="clear" w:color="auto" w:fill="FFFFFF"/>
+        </w:rPr>
+        <w:t>Submission:</w:t>
+      </w:r>
+      <w:r>
+        <w:rPr>
+          <w:rFonts w:asciiTheme="majorBidi" w:hAnsiTheme="majorBidi" w:cstheme="majorBidi"/>
+          <w:b/>
+          <w:bCs/>
+          <w:i/>
+          <w:iCs/>
+          <w:color w:val="4472C4" w:themeColor="accent5"/>
+          <w:sz w:val="28"/>
+          <w:szCs w:val="28"/>
+          <w:shd w:val="clear" w:color="auto" w:fill="FFFFFF"/>
+        </w:rPr>
+        <w:t xml:space="preserve"> </w:t>
+      </w:r>
+      <w:r>
+        <w:rPr>
+          <w:rFonts w:asciiTheme="majorBidi" w:hAnsiTheme="majorBidi" w:cstheme="majorBidi"/>
+          <w:bCs/>
+          <w:i/>
+          <w:iCs/>
+          <w:color w:val="000000" w:themeColor="text1"/>
+          <w:sz w:val="28"/>
+          <w:szCs w:val="28"/>
+          <w:shd w:val="clear" w:color="auto" w:fill="FFFFFF"/>
+        </w:rPr>
+        <w:t>29</w:t>
+      </w:r>
+      <w:r>
+        <w:rPr>
+          <w:rFonts w:asciiTheme="majorBidi" w:hAnsiTheme="majorBidi" w:cstheme="majorBidi"/>
+          <w:bCs/>
+          <w:i/>
+          <w:iCs/>
+          <w:color w:val="000000" w:themeColor="text1"/>
+          <w:sz w:val="28"/>
+          <w:szCs w:val="28"/>
+          <w:shd w:val="clear" w:color="auto" w:fill="FFFFFF"/>
+          <w:vertAlign w:val="superscript"/>
+        </w:rPr>
+        <w:t>th</w:t>
+      </w:r>
+      <w:r>
+        <w:rPr>
+          <w:rFonts w:asciiTheme="majorBidi" w:hAnsiTheme="majorBidi" w:cstheme="majorBidi"/>
+          <w:bCs/>
+          <w:i/>
+          <w:iCs/>
+          <w:color w:val="000000" w:themeColor="text1"/>
+          <w:sz w:val="28"/>
+          <w:szCs w:val="28"/>
+          <w:shd w:val="clear" w:color="auto" w:fill="FFFFFF"/>
+        </w:rPr>
+        <w:t>January, 2025</w:t>
+      </w:r>
+    </w:p>
+    <w:p>
+      <w:pPr>
+        <w:jc w:val="center"/>
+        <w:rPr>
+          <w:rFonts w:ascii="Times New Roman" w:hAnsi="Times New Roman" w:cs="Times New Roman"/>
+          <w:b/>
+          <w:sz w:val="28"/>
+          <w:szCs w:val="28"/>
         </w:rPr>
         <w:sectPr>
-          <w:footerReference w:type="default" r:id="rId8"/>
+          <w:footerReference w:type="default" r:id="rId9"/>
           <w:pgSz w:w="12240" w:h="15840"/>
           <w:pgMar w:top="1440" w:right="1440" w:bottom="1440" w:left="1440" w:header="720" w:footer="720" w:gutter="0"/>
           <w:pgNumType w:fmt="lowerRoman" w:start="1"/>
@@ -553,6 +1170,7 @@
           <w:p>
             <w:pPr>
               <w:spacing w:line="360" w:lineRule="auto"/>
+              <w:jc w:val="center"/>
               <w:rPr>
                 <w:rFonts w:ascii="Times New Roman" w:hAnsi="Times New Roman" w:cs="Times New Roman"/>
                 <w:sz w:val="24"/>
@@ -635,12 +1253,21 @@
           <w:p>
             <w:pPr>
               <w:spacing w:line="360" w:lineRule="auto"/>
-              <w:rPr>
-                <w:rFonts w:ascii="Times New Roman" w:hAnsi="Times New Roman" w:cs="Times New Roman"/>
-                <w:sz w:val="24"/>
-                <w:szCs w:val="24"/>
-              </w:rPr>
-            </w:pPr>
+              <w:jc w:val="center"/>
+              <w:rPr>
+                <w:rFonts w:ascii="Times New Roman" w:hAnsi="Times New Roman" w:cs="Times New Roman"/>
+                <w:sz w:val="24"/>
+                <w:szCs w:val="24"/>
+              </w:rPr>
+            </w:pPr>
+            <w:r>
+              <w:rPr>
+                <w:rFonts w:ascii="Times New Roman" w:hAnsi="Times New Roman" w:cs="Times New Roman"/>
+                <w:sz w:val="24"/>
+                <w:szCs w:val="24"/>
+              </w:rPr>
+              <w:t>1</w:t>
+            </w:r>
           </w:p>
         </w:tc>
       </w:tr>
@@ -701,12 +1328,21 @@
           <w:p>
             <w:pPr>
               <w:spacing w:line="360" w:lineRule="auto"/>
-              <w:rPr>
-                <w:rFonts w:ascii="Times New Roman" w:hAnsi="Times New Roman" w:cs="Times New Roman"/>
-                <w:sz w:val="24"/>
-                <w:szCs w:val="24"/>
-              </w:rPr>
-            </w:pPr>
+              <w:jc w:val="center"/>
+              <w:rPr>
+                <w:rFonts w:ascii="Times New Roman" w:hAnsi="Times New Roman" w:cs="Times New Roman"/>
+                <w:sz w:val="24"/>
+                <w:szCs w:val="24"/>
+              </w:rPr>
+            </w:pPr>
+            <w:r>
+              <w:rPr>
+                <w:rFonts w:ascii="Times New Roman" w:hAnsi="Times New Roman" w:cs="Times New Roman"/>
+                <w:sz w:val="24"/>
+                <w:szCs w:val="24"/>
+              </w:rPr>
+              <w:t>1</w:t>
+            </w:r>
           </w:p>
         </w:tc>
       </w:tr>
@@ -767,12 +1403,21 @@
           <w:p>
             <w:pPr>
               <w:spacing w:line="360" w:lineRule="auto"/>
-              <w:rPr>
-                <w:rFonts w:ascii="Times New Roman" w:hAnsi="Times New Roman" w:cs="Times New Roman"/>
-                <w:sz w:val="24"/>
-                <w:szCs w:val="24"/>
-              </w:rPr>
-            </w:pPr>
+              <w:jc w:val="center"/>
+              <w:rPr>
+                <w:rFonts w:ascii="Times New Roman" w:hAnsi="Times New Roman" w:cs="Times New Roman"/>
+                <w:sz w:val="24"/>
+                <w:szCs w:val="24"/>
+              </w:rPr>
+            </w:pPr>
+            <w:r>
+              <w:rPr>
+                <w:rFonts w:ascii="Times New Roman" w:hAnsi="Times New Roman" w:cs="Times New Roman"/>
+                <w:sz w:val="24"/>
+                <w:szCs w:val="24"/>
+              </w:rPr>
+              <w:t>2</w:t>
+            </w:r>
           </w:p>
         </w:tc>
       </w:tr>
@@ -816,6 +1461,7 @@
               <w:spacing w:line="360" w:lineRule="auto"/>
               <w:ind w:left="576" w:hanging="576"/>
               <w:jc w:val="both"/>
+              <w:outlineLvl w:val="1"/>
               <w:rPr>
                 <w:rFonts w:ascii="Times New Roman" w:eastAsia="Times New Roman" w:hAnsi="Times New Roman" w:cs="Times New Roman"/>
                 <w:color w:val="auto"/>
@@ -842,12 +1488,21 @@
           <w:p>
             <w:pPr>
               <w:spacing w:line="360" w:lineRule="auto"/>
-              <w:rPr>
-                <w:rFonts w:ascii="Times New Roman" w:hAnsi="Times New Roman" w:cs="Times New Roman"/>
-                <w:sz w:val="24"/>
-                <w:szCs w:val="24"/>
-              </w:rPr>
-            </w:pPr>
+              <w:jc w:val="center"/>
+              <w:rPr>
+                <w:rFonts w:ascii="Times New Roman" w:hAnsi="Times New Roman" w:cs="Times New Roman"/>
+                <w:sz w:val="24"/>
+                <w:szCs w:val="24"/>
+              </w:rPr>
+            </w:pPr>
+            <w:r>
+              <w:rPr>
+                <w:rFonts w:ascii="Times New Roman" w:hAnsi="Times New Roman" w:cs="Times New Roman"/>
+                <w:sz w:val="24"/>
+                <w:szCs w:val="24"/>
+              </w:rPr>
+              <w:t>3</w:t>
+            </w:r>
           </w:p>
         </w:tc>
       </w:tr>
@@ -891,6 +1546,7 @@
               <w:spacing w:line="360" w:lineRule="auto"/>
               <w:ind w:left="576" w:hanging="576"/>
               <w:jc w:val="both"/>
+              <w:outlineLvl w:val="1"/>
               <w:rPr>
                 <w:rFonts w:ascii="Times New Roman" w:eastAsia="Times New Roman" w:hAnsi="Times New Roman" w:cs="Times New Roman"/>
                 <w:color w:val="auto"/>
@@ -917,12 +1573,21 @@
           <w:p>
             <w:pPr>
               <w:spacing w:line="360" w:lineRule="auto"/>
-              <w:rPr>
-                <w:rFonts w:ascii="Times New Roman" w:hAnsi="Times New Roman" w:cs="Times New Roman"/>
-                <w:sz w:val="24"/>
-                <w:szCs w:val="24"/>
-              </w:rPr>
-            </w:pPr>
+              <w:jc w:val="center"/>
+              <w:rPr>
+                <w:rFonts w:ascii="Times New Roman" w:hAnsi="Times New Roman" w:cs="Times New Roman"/>
+                <w:sz w:val="24"/>
+                <w:szCs w:val="24"/>
+              </w:rPr>
+            </w:pPr>
+            <w:r>
+              <w:rPr>
+                <w:rFonts w:ascii="Times New Roman" w:hAnsi="Times New Roman" w:cs="Times New Roman"/>
+                <w:sz w:val="24"/>
+                <w:szCs w:val="24"/>
+              </w:rPr>
+              <w:t>3</w:t>
+            </w:r>
           </w:p>
         </w:tc>
       </w:tr>
@@ -966,6 +1631,7 @@
               <w:spacing w:line="360" w:lineRule="auto"/>
               <w:ind w:left="576" w:hanging="576"/>
               <w:jc w:val="both"/>
+              <w:outlineLvl w:val="1"/>
               <w:rPr>
                 <w:rFonts w:ascii="Times New Roman" w:eastAsia="Times New Roman" w:hAnsi="Times New Roman" w:cs="Times New Roman"/>
                 <w:color w:val="auto"/>
@@ -992,12 +1658,21 @@
           <w:p>
             <w:pPr>
               <w:spacing w:line="360" w:lineRule="auto"/>
-              <w:rPr>
-                <w:rFonts w:ascii="Times New Roman" w:hAnsi="Times New Roman" w:cs="Times New Roman"/>
-                <w:sz w:val="24"/>
-                <w:szCs w:val="24"/>
-              </w:rPr>
-            </w:pPr>
+              <w:jc w:val="center"/>
+              <w:rPr>
+                <w:rFonts w:ascii="Times New Roman" w:hAnsi="Times New Roman" w:cs="Times New Roman"/>
+                <w:sz w:val="24"/>
+                <w:szCs w:val="24"/>
+              </w:rPr>
+            </w:pPr>
+            <w:r>
+              <w:rPr>
+                <w:rFonts w:ascii="Times New Roman" w:hAnsi="Times New Roman" w:cs="Times New Roman"/>
+                <w:sz w:val="24"/>
+                <w:szCs w:val="24"/>
+              </w:rPr>
+              <w:t>4</w:t>
+            </w:r>
           </w:p>
         </w:tc>
       </w:tr>
@@ -1041,6 +1716,7 @@
               <w:spacing w:line="360" w:lineRule="auto"/>
               <w:ind w:left="576" w:hanging="576"/>
               <w:jc w:val="both"/>
+              <w:outlineLvl w:val="1"/>
               <w:rPr>
                 <w:rFonts w:ascii="Times New Roman" w:eastAsia="Times New Roman" w:hAnsi="Times New Roman" w:cs="Times New Roman"/>
                 <w:color w:val="auto"/>
@@ -1067,12 +1743,21 @@
           <w:p>
             <w:pPr>
               <w:spacing w:line="360" w:lineRule="auto"/>
-              <w:rPr>
-                <w:rFonts w:ascii="Times New Roman" w:hAnsi="Times New Roman" w:cs="Times New Roman"/>
-                <w:sz w:val="24"/>
-                <w:szCs w:val="24"/>
-              </w:rPr>
-            </w:pPr>
+              <w:jc w:val="center"/>
+              <w:rPr>
+                <w:rFonts w:ascii="Times New Roman" w:hAnsi="Times New Roman" w:cs="Times New Roman"/>
+                <w:sz w:val="24"/>
+                <w:szCs w:val="24"/>
+              </w:rPr>
+            </w:pPr>
+            <w:r>
+              <w:rPr>
+                <w:rFonts w:ascii="Times New Roman" w:hAnsi="Times New Roman" w:cs="Times New Roman"/>
+                <w:sz w:val="24"/>
+                <w:szCs w:val="24"/>
+              </w:rPr>
+              <w:t>4</w:t>
+            </w:r>
           </w:p>
         </w:tc>
       </w:tr>
@@ -1116,6 +1801,7 @@
               <w:spacing w:line="360" w:lineRule="auto"/>
               <w:ind w:left="576" w:hanging="576"/>
               <w:jc w:val="both"/>
+              <w:outlineLvl w:val="1"/>
               <w:rPr>
                 <w:rFonts w:ascii="Times New Roman" w:eastAsia="Times New Roman" w:hAnsi="Times New Roman" w:cs="Times New Roman"/>
                 <w:color w:val="auto"/>
@@ -1142,12 +1828,21 @@
           <w:p>
             <w:pPr>
               <w:spacing w:line="360" w:lineRule="auto"/>
-              <w:rPr>
-                <w:rFonts w:ascii="Times New Roman" w:hAnsi="Times New Roman" w:cs="Times New Roman"/>
-                <w:sz w:val="24"/>
-                <w:szCs w:val="24"/>
-              </w:rPr>
-            </w:pPr>
+              <w:jc w:val="center"/>
+              <w:rPr>
+                <w:rFonts w:ascii="Times New Roman" w:hAnsi="Times New Roman" w:cs="Times New Roman"/>
+                <w:sz w:val="24"/>
+                <w:szCs w:val="24"/>
+              </w:rPr>
+            </w:pPr>
+            <w:r>
+              <w:rPr>
+                <w:rFonts w:ascii="Times New Roman" w:hAnsi="Times New Roman" w:cs="Times New Roman"/>
+                <w:sz w:val="24"/>
+                <w:szCs w:val="24"/>
+              </w:rPr>
+              <w:t>5</w:t>
+            </w:r>
           </w:p>
         </w:tc>
       </w:tr>
@@ -1191,6 +1886,7 @@
               <w:spacing w:line="360" w:lineRule="auto"/>
               <w:ind w:left="576" w:hanging="576"/>
               <w:jc w:val="both"/>
+              <w:outlineLvl w:val="1"/>
               <w:rPr>
                 <w:rFonts w:ascii="Times New Roman" w:eastAsia="Times New Roman" w:hAnsi="Times New Roman" w:cs="Times New Roman"/>
                 <w:color w:val="auto"/>
@@ -1217,12 +1913,21 @@
           <w:p>
             <w:pPr>
               <w:spacing w:line="360" w:lineRule="auto"/>
-              <w:rPr>
-                <w:rFonts w:ascii="Times New Roman" w:hAnsi="Times New Roman" w:cs="Times New Roman"/>
-                <w:sz w:val="24"/>
-                <w:szCs w:val="24"/>
-              </w:rPr>
-            </w:pPr>
+              <w:jc w:val="center"/>
+              <w:rPr>
+                <w:rFonts w:ascii="Times New Roman" w:hAnsi="Times New Roman" w:cs="Times New Roman"/>
+                <w:sz w:val="24"/>
+                <w:szCs w:val="24"/>
+              </w:rPr>
+            </w:pPr>
+            <w:r>
+              <w:rPr>
+                <w:rFonts w:ascii="Times New Roman" w:hAnsi="Times New Roman" w:cs="Times New Roman"/>
+                <w:sz w:val="24"/>
+                <w:szCs w:val="24"/>
+              </w:rPr>
+              <w:t>5</w:t>
+            </w:r>
           </w:p>
         </w:tc>
       </w:tr>
@@ -1266,6 +1971,7 @@
               <w:spacing w:line="360" w:lineRule="auto"/>
               <w:ind w:left="576" w:hanging="576"/>
               <w:jc w:val="both"/>
+              <w:outlineLvl w:val="1"/>
               <w:rPr>
                 <w:rFonts w:ascii="Times New Roman" w:eastAsia="Times New Roman" w:hAnsi="Times New Roman" w:cs="Times New Roman"/>
                 <w:color w:val="auto"/>
@@ -1292,12 +1998,21 @@
           <w:p>
             <w:pPr>
               <w:spacing w:line="360" w:lineRule="auto"/>
-              <w:rPr>
-                <w:rFonts w:ascii="Times New Roman" w:hAnsi="Times New Roman" w:cs="Times New Roman"/>
-                <w:sz w:val="24"/>
-                <w:szCs w:val="24"/>
-              </w:rPr>
-            </w:pPr>
+              <w:jc w:val="center"/>
+              <w:rPr>
+                <w:rFonts w:ascii="Times New Roman" w:hAnsi="Times New Roman" w:cs="Times New Roman"/>
+                <w:sz w:val="24"/>
+                <w:szCs w:val="24"/>
+              </w:rPr>
+            </w:pPr>
+            <w:r>
+              <w:rPr>
+                <w:rFonts w:ascii="Times New Roman" w:hAnsi="Times New Roman" w:cs="Times New Roman"/>
+                <w:sz w:val="24"/>
+                <w:szCs w:val="24"/>
+              </w:rPr>
+              <w:t>6</w:t>
+            </w:r>
           </w:p>
         </w:tc>
       </w:tr>
@@ -1341,6 +2056,7 @@
               <w:spacing w:line="360" w:lineRule="auto"/>
               <w:ind w:left="576" w:hanging="576"/>
               <w:jc w:val="both"/>
+              <w:outlineLvl w:val="1"/>
               <w:rPr>
                 <w:rFonts w:ascii="Times New Roman" w:eastAsia="Times New Roman" w:hAnsi="Times New Roman" w:cs="Times New Roman"/>
                 <w:color w:val="auto"/>
@@ -1367,12 +2083,21 @@
           <w:p>
             <w:pPr>
               <w:spacing w:line="360" w:lineRule="auto"/>
-              <w:rPr>
-                <w:rFonts w:ascii="Times New Roman" w:hAnsi="Times New Roman" w:cs="Times New Roman"/>
-                <w:sz w:val="24"/>
-                <w:szCs w:val="24"/>
-              </w:rPr>
-            </w:pPr>
+              <w:jc w:val="center"/>
+              <w:rPr>
+                <w:rFonts w:ascii="Times New Roman" w:hAnsi="Times New Roman" w:cs="Times New Roman"/>
+                <w:sz w:val="24"/>
+                <w:szCs w:val="24"/>
+              </w:rPr>
+            </w:pPr>
+            <w:r>
+              <w:rPr>
+                <w:rFonts w:ascii="Times New Roman" w:hAnsi="Times New Roman" w:cs="Times New Roman"/>
+                <w:sz w:val="24"/>
+                <w:szCs w:val="24"/>
+              </w:rPr>
+              <w:t>7</w:t>
+            </w:r>
           </w:p>
         </w:tc>
       </w:tr>
@@ -1416,6 +2141,7 @@
               <w:spacing w:line="360" w:lineRule="auto"/>
               <w:ind w:left="576" w:hanging="576"/>
               <w:jc w:val="both"/>
+              <w:outlineLvl w:val="1"/>
               <w:rPr>
                 <w:rFonts w:ascii="Times New Roman" w:eastAsia="Times New Roman" w:hAnsi="Times New Roman" w:cs="Times New Roman"/>
                 <w:color w:val="auto"/>
@@ -1442,12 +2168,21 @@
           <w:p>
             <w:pPr>
               <w:spacing w:line="360" w:lineRule="auto"/>
-              <w:rPr>
-                <w:rFonts w:ascii="Times New Roman" w:hAnsi="Times New Roman" w:cs="Times New Roman"/>
-                <w:sz w:val="24"/>
-                <w:szCs w:val="24"/>
-              </w:rPr>
-            </w:pPr>
+              <w:jc w:val="center"/>
+              <w:rPr>
+                <w:rFonts w:ascii="Times New Roman" w:hAnsi="Times New Roman" w:cs="Times New Roman"/>
+                <w:sz w:val="24"/>
+                <w:szCs w:val="24"/>
+              </w:rPr>
+            </w:pPr>
+            <w:r>
+              <w:rPr>
+                <w:rFonts w:ascii="Times New Roman" w:hAnsi="Times New Roman" w:cs="Times New Roman"/>
+                <w:sz w:val="24"/>
+                <w:szCs w:val="24"/>
+              </w:rPr>
+              <w:t>7</w:t>
+            </w:r>
           </w:p>
         </w:tc>
       </w:tr>
@@ -1491,6 +2226,7 @@
               <w:spacing w:line="360" w:lineRule="auto"/>
               <w:ind w:left="576" w:hanging="576"/>
               <w:jc w:val="both"/>
+              <w:outlineLvl w:val="1"/>
               <w:rPr>
                 <w:rFonts w:ascii="Times New Roman" w:eastAsia="Times New Roman" w:hAnsi="Times New Roman" w:cs="Times New Roman"/>
                 <w:color w:val="auto"/>
@@ -1517,12 +2253,21 @@
           <w:p>
             <w:pPr>
               <w:spacing w:line="360" w:lineRule="auto"/>
-              <w:rPr>
-                <w:rFonts w:ascii="Times New Roman" w:hAnsi="Times New Roman" w:cs="Times New Roman"/>
-                <w:sz w:val="24"/>
-                <w:szCs w:val="24"/>
-              </w:rPr>
-            </w:pPr>
+              <w:jc w:val="center"/>
+              <w:rPr>
+                <w:rFonts w:ascii="Times New Roman" w:hAnsi="Times New Roman" w:cs="Times New Roman"/>
+                <w:sz w:val="24"/>
+                <w:szCs w:val="24"/>
+              </w:rPr>
+            </w:pPr>
+            <w:r>
+              <w:rPr>
+                <w:rFonts w:ascii="Times New Roman" w:hAnsi="Times New Roman" w:cs="Times New Roman"/>
+                <w:sz w:val="24"/>
+                <w:szCs w:val="24"/>
+              </w:rPr>
+              <w:t>7</w:t>
+            </w:r>
           </w:p>
         </w:tc>
       </w:tr>
@@ -1566,6 +2311,7 @@
               <w:spacing w:line="360" w:lineRule="auto"/>
               <w:ind w:left="576" w:hanging="576"/>
               <w:jc w:val="both"/>
+              <w:outlineLvl w:val="1"/>
               <w:rPr>
                 <w:rFonts w:ascii="Times New Roman" w:eastAsia="Times New Roman" w:hAnsi="Times New Roman" w:cs="Times New Roman"/>
                 <w:color w:val="auto"/>
@@ -1592,12 +2338,21 @@
           <w:p>
             <w:pPr>
               <w:spacing w:line="360" w:lineRule="auto"/>
-              <w:rPr>
-                <w:rFonts w:ascii="Times New Roman" w:hAnsi="Times New Roman" w:cs="Times New Roman"/>
-                <w:sz w:val="24"/>
-                <w:szCs w:val="24"/>
-              </w:rPr>
-            </w:pPr>
+              <w:jc w:val="center"/>
+              <w:rPr>
+                <w:rFonts w:ascii="Times New Roman" w:hAnsi="Times New Roman" w:cs="Times New Roman"/>
+                <w:sz w:val="24"/>
+                <w:szCs w:val="24"/>
+              </w:rPr>
+            </w:pPr>
+            <w:r>
+              <w:rPr>
+                <w:rFonts w:ascii="Times New Roman" w:hAnsi="Times New Roman" w:cs="Times New Roman"/>
+                <w:sz w:val="24"/>
+                <w:szCs w:val="24"/>
+              </w:rPr>
+              <w:t>8</w:t>
+            </w:r>
           </w:p>
         </w:tc>
       </w:tr>
@@ -1641,6 +2396,7 @@
               <w:spacing w:line="360" w:lineRule="auto"/>
               <w:ind w:left="576" w:hanging="576"/>
               <w:jc w:val="both"/>
+              <w:outlineLvl w:val="1"/>
               <w:rPr>
                 <w:rFonts w:ascii="Times New Roman" w:eastAsia="Times New Roman" w:hAnsi="Times New Roman" w:cs="Times New Roman"/>
                 <w:color w:val="auto"/>
@@ -1667,12 +2423,21 @@
           <w:p>
             <w:pPr>
               <w:spacing w:line="360" w:lineRule="auto"/>
-              <w:rPr>
-                <w:rFonts w:ascii="Times New Roman" w:hAnsi="Times New Roman" w:cs="Times New Roman"/>
-                <w:sz w:val="24"/>
-                <w:szCs w:val="24"/>
-              </w:rPr>
-            </w:pPr>
+              <w:jc w:val="center"/>
+              <w:rPr>
+                <w:rFonts w:ascii="Times New Roman" w:hAnsi="Times New Roman" w:cs="Times New Roman"/>
+                <w:sz w:val="24"/>
+                <w:szCs w:val="24"/>
+              </w:rPr>
+            </w:pPr>
+            <w:r>
+              <w:rPr>
+                <w:rFonts w:ascii="Times New Roman" w:hAnsi="Times New Roman" w:cs="Times New Roman"/>
+                <w:sz w:val="24"/>
+                <w:szCs w:val="24"/>
+              </w:rPr>
+              <w:t>8</w:t>
+            </w:r>
           </w:p>
         </w:tc>
       </w:tr>
@@ -1737,6 +2502,7 @@
           <w:p>
             <w:pPr>
               <w:spacing w:line="360" w:lineRule="auto"/>
+              <w:jc w:val="center"/>
               <w:rPr>
                 <w:rFonts w:ascii="Times New Roman" w:hAnsi="Times New Roman" w:cs="Times New Roman"/>
                 <w:sz w:val="24"/>
@@ -1803,12 +2569,21 @@
           <w:p>
             <w:pPr>
               <w:spacing w:line="360" w:lineRule="auto"/>
-              <w:rPr>
-                <w:rFonts w:ascii="Times New Roman" w:hAnsi="Times New Roman" w:cs="Times New Roman"/>
-                <w:sz w:val="24"/>
-                <w:szCs w:val="24"/>
-              </w:rPr>
-            </w:pPr>
+              <w:jc w:val="center"/>
+              <w:rPr>
+                <w:rFonts w:ascii="Times New Roman" w:hAnsi="Times New Roman" w:cs="Times New Roman"/>
+                <w:sz w:val="24"/>
+                <w:szCs w:val="24"/>
+              </w:rPr>
+            </w:pPr>
+            <w:r>
+              <w:rPr>
+                <w:rFonts w:ascii="Times New Roman" w:hAnsi="Times New Roman" w:cs="Times New Roman"/>
+                <w:sz w:val="24"/>
+                <w:szCs w:val="24"/>
+              </w:rPr>
+              <w:t>9-11</w:t>
+            </w:r>
           </w:p>
         </w:tc>
       </w:tr>
@@ -1873,6 +2648,7 @@
           <w:p>
             <w:pPr>
               <w:spacing w:line="360" w:lineRule="auto"/>
+              <w:jc w:val="center"/>
               <w:rPr>
                 <w:rFonts w:ascii="Times New Roman" w:hAnsi="Times New Roman" w:cs="Times New Roman"/>
                 <w:sz w:val="24"/>
@@ -1939,12 +2715,21 @@
           <w:p>
             <w:pPr>
               <w:spacing w:line="360" w:lineRule="auto"/>
-              <w:rPr>
-                <w:rFonts w:ascii="Times New Roman" w:hAnsi="Times New Roman" w:cs="Times New Roman"/>
-                <w:sz w:val="24"/>
-                <w:szCs w:val="24"/>
-              </w:rPr>
-            </w:pPr>
+              <w:jc w:val="center"/>
+              <w:rPr>
+                <w:rFonts w:ascii="Times New Roman" w:hAnsi="Times New Roman" w:cs="Times New Roman"/>
+                <w:sz w:val="24"/>
+                <w:szCs w:val="24"/>
+              </w:rPr>
+            </w:pPr>
+            <w:r>
+              <w:rPr>
+                <w:rFonts w:ascii="Times New Roman" w:hAnsi="Times New Roman" w:cs="Times New Roman"/>
+                <w:sz w:val="24"/>
+                <w:szCs w:val="24"/>
+              </w:rPr>
+              <w:t>12</w:t>
+            </w:r>
           </w:p>
         </w:tc>
       </w:tr>
@@ -2005,12 +2790,21 @@
           <w:p>
             <w:pPr>
               <w:spacing w:line="360" w:lineRule="auto"/>
-              <w:rPr>
-                <w:rFonts w:ascii="Times New Roman" w:hAnsi="Times New Roman" w:cs="Times New Roman"/>
-                <w:sz w:val="24"/>
-                <w:szCs w:val="24"/>
-              </w:rPr>
-            </w:pPr>
+              <w:jc w:val="center"/>
+              <w:rPr>
+                <w:rFonts w:ascii="Times New Roman" w:hAnsi="Times New Roman" w:cs="Times New Roman"/>
+                <w:sz w:val="24"/>
+                <w:szCs w:val="24"/>
+              </w:rPr>
+            </w:pPr>
+            <w:r>
+              <w:rPr>
+                <w:rFonts w:ascii="Times New Roman" w:hAnsi="Times New Roman" w:cs="Times New Roman"/>
+                <w:sz w:val="24"/>
+                <w:szCs w:val="24"/>
+              </w:rPr>
+              <w:t>12</w:t>
+            </w:r>
           </w:p>
         </w:tc>
       </w:tr>
@@ -2071,12 +2865,21 @@
           <w:p>
             <w:pPr>
               <w:spacing w:line="360" w:lineRule="auto"/>
-              <w:rPr>
-                <w:rFonts w:ascii="Times New Roman" w:hAnsi="Times New Roman" w:cs="Times New Roman"/>
-                <w:sz w:val="24"/>
-                <w:szCs w:val="24"/>
-              </w:rPr>
-            </w:pPr>
+              <w:jc w:val="center"/>
+              <w:rPr>
+                <w:rFonts w:ascii="Times New Roman" w:hAnsi="Times New Roman" w:cs="Times New Roman"/>
+                <w:sz w:val="24"/>
+                <w:szCs w:val="24"/>
+              </w:rPr>
+            </w:pPr>
+            <w:r>
+              <w:rPr>
+                <w:rFonts w:ascii="Times New Roman" w:hAnsi="Times New Roman" w:cs="Times New Roman"/>
+                <w:sz w:val="24"/>
+                <w:szCs w:val="24"/>
+              </w:rPr>
+              <w:t>12</w:t>
+            </w:r>
           </w:p>
         </w:tc>
       </w:tr>
@@ -2119,6 +2922,7 @@
               </w:numPr>
               <w:spacing w:line="360" w:lineRule="auto"/>
               <w:ind w:left="576" w:hanging="576"/>
+              <w:outlineLvl w:val="1"/>
               <w:rPr>
                 <w:rFonts w:ascii="Times New Roman" w:hAnsi="Times New Roman" w:cs="Times New Roman"/>
                 <w:color w:val="auto"/>
@@ -2145,12 +2949,21 @@
           <w:p>
             <w:pPr>
               <w:spacing w:line="360" w:lineRule="auto"/>
-              <w:rPr>
-                <w:rFonts w:ascii="Times New Roman" w:hAnsi="Times New Roman" w:cs="Times New Roman"/>
-                <w:sz w:val="24"/>
-                <w:szCs w:val="24"/>
-              </w:rPr>
-            </w:pPr>
+              <w:jc w:val="center"/>
+              <w:rPr>
+                <w:rFonts w:ascii="Times New Roman" w:hAnsi="Times New Roman" w:cs="Times New Roman"/>
+                <w:sz w:val="24"/>
+                <w:szCs w:val="24"/>
+              </w:rPr>
+            </w:pPr>
+            <w:r>
+              <w:rPr>
+                <w:rFonts w:ascii="Times New Roman" w:hAnsi="Times New Roman" w:cs="Times New Roman"/>
+                <w:sz w:val="24"/>
+                <w:szCs w:val="24"/>
+              </w:rPr>
+              <w:t>13</w:t>
+            </w:r>
           </w:p>
         </w:tc>
       </w:tr>
@@ -2193,6 +3006,7 @@
               </w:numPr>
               <w:spacing w:line="360" w:lineRule="auto"/>
               <w:ind w:left="576" w:hanging="576"/>
+              <w:outlineLvl w:val="1"/>
               <w:rPr>
                 <w:rFonts w:ascii="Times New Roman" w:hAnsi="Times New Roman" w:cs="Times New Roman"/>
                 <w:color w:val="auto"/>
@@ -2237,12 +3051,21 @@
           <w:p>
             <w:pPr>
               <w:spacing w:line="360" w:lineRule="auto"/>
-              <w:rPr>
-                <w:rFonts w:ascii="Times New Roman" w:hAnsi="Times New Roman" w:cs="Times New Roman"/>
-                <w:sz w:val="24"/>
-                <w:szCs w:val="24"/>
-              </w:rPr>
-            </w:pPr>
+              <w:jc w:val="center"/>
+              <w:rPr>
+                <w:rFonts w:ascii="Times New Roman" w:hAnsi="Times New Roman" w:cs="Times New Roman"/>
+                <w:sz w:val="24"/>
+                <w:szCs w:val="24"/>
+              </w:rPr>
+            </w:pPr>
+            <w:r>
+              <w:rPr>
+                <w:rFonts w:ascii="Times New Roman" w:hAnsi="Times New Roman" w:cs="Times New Roman"/>
+                <w:sz w:val="24"/>
+                <w:szCs w:val="24"/>
+              </w:rPr>
+              <w:t>13</w:t>
+            </w:r>
           </w:p>
         </w:tc>
       </w:tr>
@@ -2285,6 +3108,7 @@
               </w:numPr>
               <w:spacing w:line="360" w:lineRule="auto"/>
               <w:ind w:left="576" w:hanging="576"/>
+              <w:outlineLvl w:val="1"/>
               <w:rPr>
                 <w:rFonts w:ascii="Times New Roman" w:hAnsi="Times New Roman" w:cs="Times New Roman"/>
                 <w:color w:val="auto"/>
@@ -2311,12 +3135,21 @@
           <w:p>
             <w:pPr>
               <w:spacing w:line="360" w:lineRule="auto"/>
-              <w:rPr>
-                <w:rFonts w:ascii="Times New Roman" w:hAnsi="Times New Roman" w:cs="Times New Roman"/>
-                <w:sz w:val="24"/>
-                <w:szCs w:val="24"/>
-              </w:rPr>
-            </w:pPr>
+              <w:jc w:val="center"/>
+              <w:rPr>
+                <w:rFonts w:ascii="Times New Roman" w:hAnsi="Times New Roman" w:cs="Times New Roman"/>
+                <w:sz w:val="24"/>
+                <w:szCs w:val="24"/>
+              </w:rPr>
+            </w:pPr>
+            <w:r>
+              <w:rPr>
+                <w:rFonts w:ascii="Times New Roman" w:hAnsi="Times New Roman" w:cs="Times New Roman"/>
+                <w:sz w:val="24"/>
+                <w:szCs w:val="24"/>
+              </w:rPr>
+              <w:t>14</w:t>
+            </w:r>
           </w:p>
         </w:tc>
       </w:tr>
@@ -2359,6 +3192,7 @@
               </w:numPr>
               <w:spacing w:line="360" w:lineRule="auto"/>
               <w:ind w:left="576" w:hanging="576"/>
+              <w:outlineLvl w:val="1"/>
               <w:rPr>
                 <w:rFonts w:ascii="Times New Roman" w:hAnsi="Times New Roman" w:cs="Times New Roman"/>
                 <w:color w:val="auto"/>
@@ -2385,12 +3219,21 @@
           <w:p>
             <w:pPr>
               <w:spacing w:line="360" w:lineRule="auto"/>
-              <w:rPr>
-                <w:rFonts w:ascii="Times New Roman" w:hAnsi="Times New Roman" w:cs="Times New Roman"/>
-                <w:sz w:val="24"/>
-                <w:szCs w:val="24"/>
-              </w:rPr>
-            </w:pPr>
+              <w:jc w:val="center"/>
+              <w:rPr>
+                <w:rFonts w:ascii="Times New Roman" w:hAnsi="Times New Roman" w:cs="Times New Roman"/>
+                <w:sz w:val="24"/>
+                <w:szCs w:val="24"/>
+              </w:rPr>
+            </w:pPr>
+            <w:r>
+              <w:rPr>
+                <w:rFonts w:ascii="Times New Roman" w:hAnsi="Times New Roman" w:cs="Times New Roman"/>
+                <w:sz w:val="24"/>
+                <w:szCs w:val="24"/>
+              </w:rPr>
+              <w:t>15</w:t>
+            </w:r>
           </w:p>
         </w:tc>
       </w:tr>
@@ -2456,6 +3299,7 @@
           <w:p>
             <w:pPr>
               <w:spacing w:line="360" w:lineRule="auto"/>
+              <w:jc w:val="center"/>
               <w:rPr>
                 <w:rFonts w:ascii="Times New Roman" w:hAnsi="Times New Roman" w:cs="Times New Roman"/>
                 <w:sz w:val="24"/>
@@ -2522,12 +3366,21 @@
           <w:p>
             <w:pPr>
               <w:spacing w:line="360" w:lineRule="auto"/>
-              <w:rPr>
-                <w:rFonts w:ascii="Times New Roman" w:hAnsi="Times New Roman" w:cs="Times New Roman"/>
-                <w:sz w:val="24"/>
-                <w:szCs w:val="24"/>
-              </w:rPr>
-            </w:pPr>
+              <w:jc w:val="center"/>
+              <w:rPr>
+                <w:rFonts w:ascii="Times New Roman" w:hAnsi="Times New Roman" w:cs="Times New Roman"/>
+                <w:sz w:val="24"/>
+                <w:szCs w:val="24"/>
+              </w:rPr>
+            </w:pPr>
+            <w:r>
+              <w:rPr>
+                <w:rFonts w:ascii="Times New Roman" w:hAnsi="Times New Roman" w:cs="Times New Roman"/>
+                <w:sz w:val="24"/>
+                <w:szCs w:val="24"/>
+              </w:rPr>
+              <w:t>16-29</w:t>
+            </w:r>
           </w:p>
         </w:tc>
       </w:tr>
@@ -2592,6 +3445,7 @@
           <w:p>
             <w:pPr>
               <w:spacing w:line="360" w:lineRule="auto"/>
+              <w:jc w:val="center"/>
               <w:rPr>
                 <w:rFonts w:ascii="Times New Roman" w:hAnsi="Times New Roman" w:cs="Times New Roman"/>
                 <w:sz w:val="24"/>
@@ -2658,12 +3512,21 @@
           <w:p>
             <w:pPr>
               <w:spacing w:line="360" w:lineRule="auto"/>
-              <w:rPr>
-                <w:rFonts w:ascii="Times New Roman" w:hAnsi="Times New Roman" w:cs="Times New Roman"/>
-                <w:sz w:val="24"/>
-                <w:szCs w:val="24"/>
-              </w:rPr>
-            </w:pPr>
+              <w:jc w:val="center"/>
+              <w:rPr>
+                <w:rFonts w:ascii="Times New Roman" w:hAnsi="Times New Roman" w:cs="Times New Roman"/>
+                <w:sz w:val="24"/>
+                <w:szCs w:val="24"/>
+              </w:rPr>
+            </w:pPr>
+            <w:r>
+              <w:rPr>
+                <w:rFonts w:ascii="Times New Roman" w:hAnsi="Times New Roman" w:cs="Times New Roman"/>
+                <w:sz w:val="24"/>
+                <w:szCs w:val="24"/>
+              </w:rPr>
+              <w:t>30</w:t>
+            </w:r>
           </w:p>
         </w:tc>
       </w:tr>
@@ -2724,12 +3587,21 @@
           <w:p>
             <w:pPr>
               <w:spacing w:line="360" w:lineRule="auto"/>
-              <w:rPr>
-                <w:rFonts w:ascii="Times New Roman" w:hAnsi="Times New Roman" w:cs="Times New Roman"/>
-                <w:sz w:val="24"/>
-                <w:szCs w:val="24"/>
-              </w:rPr>
-            </w:pPr>
+              <w:jc w:val="center"/>
+              <w:rPr>
+                <w:rFonts w:ascii="Times New Roman" w:hAnsi="Times New Roman" w:cs="Times New Roman"/>
+                <w:sz w:val="24"/>
+                <w:szCs w:val="24"/>
+              </w:rPr>
+            </w:pPr>
+            <w:r>
+              <w:rPr>
+                <w:rFonts w:ascii="Times New Roman" w:hAnsi="Times New Roman" w:cs="Times New Roman"/>
+                <w:sz w:val="24"/>
+                <w:szCs w:val="24"/>
+              </w:rPr>
+              <w:t>31</w:t>
+            </w:r>
           </w:p>
         </w:tc>
       </w:tr>
@@ -2790,12 +3662,21 @@
           <w:p>
             <w:pPr>
               <w:spacing w:line="360" w:lineRule="auto"/>
-              <w:rPr>
-                <w:rFonts w:ascii="Times New Roman" w:hAnsi="Times New Roman" w:cs="Times New Roman"/>
-                <w:sz w:val="24"/>
-                <w:szCs w:val="24"/>
-              </w:rPr>
-            </w:pPr>
+              <w:jc w:val="center"/>
+              <w:rPr>
+                <w:rFonts w:ascii="Times New Roman" w:hAnsi="Times New Roman" w:cs="Times New Roman"/>
+                <w:sz w:val="24"/>
+                <w:szCs w:val="24"/>
+              </w:rPr>
+            </w:pPr>
+            <w:r>
+              <w:rPr>
+                <w:rFonts w:ascii="Times New Roman" w:hAnsi="Times New Roman" w:cs="Times New Roman"/>
+                <w:sz w:val="24"/>
+                <w:szCs w:val="24"/>
+              </w:rPr>
+              <w:t>32</w:t>
+            </w:r>
           </w:p>
         </w:tc>
       </w:tr>
@@ -2856,12 +3737,29 @@
           <w:p>
             <w:pPr>
               <w:spacing w:line="360" w:lineRule="auto"/>
-              <w:rPr>
-                <w:rFonts w:ascii="Times New Roman" w:hAnsi="Times New Roman" w:cs="Times New Roman"/>
-                <w:sz w:val="24"/>
-                <w:szCs w:val="24"/>
-              </w:rPr>
-            </w:pPr>
+              <w:jc w:val="center"/>
+              <w:rPr>
+                <w:rFonts w:ascii="Times New Roman" w:hAnsi="Times New Roman" w:cs="Times New Roman"/>
+                <w:sz w:val="24"/>
+                <w:szCs w:val="24"/>
+              </w:rPr>
+            </w:pPr>
+            <w:r>
+              <w:rPr>
+                <w:rFonts w:ascii="Times New Roman" w:hAnsi="Times New Roman" w:cs="Times New Roman"/>
+                <w:sz w:val="24"/>
+                <w:szCs w:val="24"/>
+              </w:rPr>
+              <w:t>33</w:t>
+            </w:r>
+            <w:r>
+              <w:rPr>
+                <w:rFonts w:ascii="Times New Roman" w:hAnsi="Times New Roman" w:cs="Times New Roman"/>
+                <w:sz w:val="24"/>
+                <w:szCs w:val="24"/>
+              </w:rPr>
+              <w:t>-34</w:t>
+            </w:r>
           </w:p>
         </w:tc>
       </w:tr>
@@ -2922,16 +3820,23 @@
           <w:p>
             <w:pPr>
               <w:spacing w:line="360" w:lineRule="auto"/>
-              <w:rPr>
-                <w:rFonts w:ascii="Times New Roman" w:hAnsi="Times New Roman" w:cs="Times New Roman"/>
-                <w:sz w:val="24"/>
-                <w:szCs w:val="24"/>
-              </w:rPr>
-            </w:pPr>
-          </w:p>
-        </w:tc>
-        <w:bookmarkStart w:id="0" w:name="_GoBack"/>
-        <w:bookmarkEnd w:id="0"/>
+              <w:jc w:val="center"/>
+              <w:rPr>
+                <w:rFonts w:ascii="Times New Roman" w:hAnsi="Times New Roman" w:cs="Times New Roman"/>
+                <w:sz w:val="24"/>
+                <w:szCs w:val="24"/>
+              </w:rPr>
+            </w:pPr>
+            <w:r>
+              <w:rPr>
+                <w:rFonts w:ascii="Times New Roman" w:hAnsi="Times New Roman" w:cs="Times New Roman"/>
+                <w:sz w:val="24"/>
+                <w:szCs w:val="24"/>
+              </w:rPr>
+              <w:t>35-37</w:t>
+            </w:r>
+          </w:p>
+        </w:tc>
       </w:tr>
     </w:tbl>
     <w:p>
@@ -2976,7 +3881,7 @@
           <w:szCs w:val="26"/>
         </w:rPr>
         <w:sectPr>
-          <w:footerReference w:type="default" r:id="rId9"/>
+          <w:footerReference w:type="default" r:id="rId10"/>
           <w:pgSz w:w="12240" w:h="15840"/>
           <w:pgMar w:top="1440" w:right="1440" w:bottom="1440" w:left="1440" w:header="720" w:footer="720" w:gutter="0"/>
           <w:pgNumType w:fmt="lowerRoman" w:start="1"/>
@@ -2988,6 +3893,10 @@
     <w:p>
       <w:pPr>
         <w:pStyle w:val="Heading1"/>
+        <w:numPr>
+          <w:ilvl w:val="0"/>
+          <w:numId w:val="0"/>
+        </w:numPr>
         <w:spacing w:line="276" w:lineRule="auto"/>
         <w:jc w:val="center"/>
         <w:rPr>
@@ -4727,7 +5636,7 @@
                     </pic:cNvPicPr>
                   </pic:nvPicPr>
                   <pic:blipFill>
-                    <a:blip r:embed="rId10">
+                    <a:blip r:embed="rId11">
                       <a:extLst>
                         <a:ext uri="{28A0092B-C50C-407E-A947-70E740481C1C}">
                           <a14:useLocalDpi xmlns:a14="http://schemas.microsoft.com/office/drawing/2010/main" val="0"/>
@@ -6240,9 +7149,10 @@
         <w:pStyle w:val="Heading1"/>
         <w:numPr>
           <w:ilvl w:val="0"/>
-          <w:numId w:val="4"/>
+          <w:numId w:val="0"/>
         </w:numPr>
         <w:spacing w:line="360" w:lineRule="auto"/>
+        <w:ind w:left="432" w:hanging="432"/>
         <w:jc w:val="center"/>
         <w:rPr>
           <w:rFonts w:ascii="Times New Roman" w:hAnsi="Times New Roman" w:cs="Times New Roman"/>
@@ -7745,9 +8655,10 @@
         <w:pStyle w:val="Heading1"/>
         <w:numPr>
           <w:ilvl w:val="0"/>
-          <w:numId w:val="6"/>
+          <w:numId w:val="0"/>
         </w:numPr>
         <w:spacing w:line="360" w:lineRule="auto"/>
+        <w:ind w:left="432" w:hanging="432"/>
         <w:jc w:val="center"/>
         <w:rPr>
           <w:rFonts w:ascii="Times New Roman" w:hAnsi="Times New Roman" w:cs="Times New Roman"/>
@@ -9681,8 +10592,9 @@
         <w:pStyle w:val="Heading2"/>
         <w:numPr>
           <w:ilvl w:val="0"/>
-          <w:numId w:val="7"/>
+          <w:numId w:val="0"/>
         </w:numPr>
+        <w:ind w:left="576" w:hanging="576"/>
         <w:jc w:val="center"/>
         <w:rPr>
           <w:rFonts w:ascii="Times New Roman" w:hAnsi="Times New Roman" w:cs="Times New Roman"/>
@@ -10807,7 +11719,7 @@
                     <pic:cNvPicPr/>
                   </pic:nvPicPr>
                   <pic:blipFill>
-                    <a:blip r:embed="rId11"/>
+                    <a:blip r:embed="rId12"/>
                     <a:stretch>
                       <a:fillRect/>
                     </a:stretch>
@@ -11962,7 +12874,7 @@
                     <pic:cNvPicPr/>
                   </pic:nvPicPr>
                   <pic:blipFill>
-                    <a:blip r:embed="rId12"/>
+                    <a:blip r:embed="rId13"/>
                     <a:stretch>
                       <a:fillRect/>
                     </a:stretch>
@@ -13175,7 +14087,7 @@
                     <pic:cNvPicPr/>
                   </pic:nvPicPr>
                   <pic:blipFill>
-                    <a:blip r:embed="rId13"/>
+                    <a:blip r:embed="rId14"/>
                     <a:stretch>
                       <a:fillRect/>
                     </a:stretch>
@@ -13934,7 +14846,7 @@
                     <pic:cNvPicPr/>
                   </pic:nvPicPr>
                   <pic:blipFill>
-                    <a:blip r:embed="rId14"/>
+                    <a:blip r:embed="rId15"/>
                     <a:stretch>
                       <a:fillRect/>
                     </a:stretch>
@@ -15151,7 +16063,7 @@
                     <pic:cNvPicPr/>
                   </pic:nvPicPr>
                   <pic:blipFill>
-                    <a:blip r:embed="rId15"/>
+                    <a:blip r:embed="rId16"/>
                     <a:stretch>
                       <a:fillRect/>
                     </a:stretch>
@@ -16278,7 +17190,7 @@
                     <pic:cNvPicPr/>
                   </pic:nvPicPr>
                   <pic:blipFill>
-                    <a:blip r:embed="rId16"/>
+                    <a:blip r:embed="rId17"/>
                     <a:stretch>
                       <a:fillRect/>
                     </a:stretch>
@@ -17019,7 +17931,7 @@
                     <pic:cNvPicPr/>
                   </pic:nvPicPr>
                   <pic:blipFill>
-                    <a:blip r:embed="rId17"/>
+                    <a:blip r:embed="rId18"/>
                     <a:stretch>
                       <a:fillRect/>
                     </a:stretch>
@@ -18287,7 +19199,7 @@
                     <pic:cNvPicPr/>
                   </pic:nvPicPr>
                   <pic:blipFill>
-                    <a:blip r:embed="rId18"/>
+                    <a:blip r:embed="rId19"/>
                     <a:stretch>
                       <a:fillRect/>
                     </a:stretch>
@@ -19459,7 +20371,7 @@
                     <pic:cNvPicPr/>
                   </pic:nvPicPr>
                   <pic:blipFill>
-                    <a:blip r:embed="rId19"/>
+                    <a:blip r:embed="rId20"/>
                     <a:stretch>
                       <a:fillRect/>
                     </a:stretch>
@@ -20634,7 +21546,7 @@
                     <pic:cNvPicPr/>
                   </pic:nvPicPr>
                   <pic:blipFill>
-                    <a:blip r:embed="rId20"/>
+                    <a:blip r:embed="rId21"/>
                     <a:stretch>
                       <a:fillRect/>
                     </a:stretch>
@@ -21824,7 +22736,7 @@
                     <pic:cNvPicPr/>
                   </pic:nvPicPr>
                   <pic:blipFill>
-                    <a:blip r:embed="rId21"/>
+                    <a:blip r:embed="rId22"/>
                     <a:stretch>
                       <a:fillRect/>
                     </a:stretch>
@@ -23100,7 +24012,7 @@
                     <pic:cNvPicPr/>
                   </pic:nvPicPr>
                   <pic:blipFill>
-                    <a:blip r:embed="rId22"/>
+                    <a:blip r:embed="rId23"/>
                     <a:stretch>
                       <a:fillRect/>
                     </a:stretch>
@@ -24370,7 +25282,7 @@
                     <pic:cNvPicPr/>
                   </pic:nvPicPr>
                   <pic:blipFill>
-                    <a:blip r:embed="rId23"/>
+                    <a:blip r:embed="rId24"/>
                     <a:stretch>
                       <a:fillRect/>
                     </a:stretch>
@@ -25698,7 +26610,7 @@
                     <pic:cNvPicPr/>
                   </pic:nvPicPr>
                   <pic:blipFill>
-                    <a:blip r:embed="rId24"/>
+                    <a:blip r:embed="rId25"/>
                     <a:stretch>
                       <a:fillRect/>
                     </a:stretch>
@@ -25773,9 +26685,10 @@
         <w:pStyle w:val="Heading1"/>
         <w:numPr>
           <w:ilvl w:val="0"/>
-          <w:numId w:val="11"/>
+          <w:numId w:val="0"/>
         </w:numPr>
         <w:spacing w:line="360" w:lineRule="auto"/>
+        <w:ind w:left="432" w:hanging="432"/>
         <w:jc w:val="center"/>
         <w:rPr>
           <w:rFonts w:ascii="Times New Roman" w:hAnsi="Times New Roman" w:cs="Times New Roman"/>
@@ -26720,17 +27633,15 @@
         </w:p>
         <w:sdt>
           <w:sdtPr>
-            <w:id w:val="111145805"/>
-            <w:bibliography/>
-          </w:sdtPr>
-          <w:sdtEndPr>
             <w:rPr>
               <w:rFonts w:asciiTheme="minorHAnsi" w:eastAsiaTheme="minorHAnsi" w:hAnsiTheme="minorHAnsi" w:cstheme="minorBidi"/>
               <w:color w:val="auto"/>
               <w:sz w:val="22"/>
               <w:szCs w:val="22"/>
             </w:rPr>
-          </w:sdtEndPr>
+            <w:id w:val="111145805"/>
+            <w:bibliography/>
+          </w:sdtPr>
           <w:sdtContent>
             <w:p>
               <w:pPr>
@@ -29141,6 +30052,8 @@
         </w:rPr>
         <w:t xml:space="preserve">e. Very dissatisfied  </w:t>
       </w:r>
+      <w:bookmarkStart w:id="0" w:name="_GoBack"/>
+      <w:bookmarkEnd w:id="0"/>
     </w:p>
     <w:p>
       <w:pPr>
@@ -30512,7 +31425,7 @@
       </w:pPr>
     </w:p>
     <w:sectPr>
-      <w:footerReference w:type="default" r:id="rId25"/>
+      <w:footerReference w:type="default" r:id="rId26"/>
       <w:pgSz w:w="12240" w:h="15840"/>
       <w:pgMar w:top="1440" w:right="1440" w:bottom="1440" w:left="1440" w:header="720" w:footer="720" w:gutter="0"/>
       <w:pgNumType w:start="1"/>
@@ -30598,7 +31511,7 @@
           <w:rPr>
             <w:noProof/>
           </w:rPr>
-          <w:t>iii</w:t>
+          <w:t>iv</w:t>
         </w:r>
         <w:r>
           <w:rPr>
@@ -30673,7 +31586,7 @@
             <w:noProof/>
             <w:color w:val="3B3838" w:themeColor="background2" w:themeShade="40"/>
           </w:rPr>
-          <w:t>16</w:t>
+          <w:t>36</w:t>
         </w:r>
         <w:r>
           <w:rPr>
@@ -31226,6 +32139,119 @@
     </w:lvl>
   </w:abstractNum>
   <w:abstractNum w:abstractNumId="5" w15:restartNumberingAfterBreak="0">
+    <w:nsid w:val="3BC65795"/>
+    <w:multiLevelType w:val="hybridMultilevel"/>
+    <w:tmpl w:val="5224B882"/>
+    <w:lvl w:ilvl="0" w:tplc="04090001">
+      <w:start w:val="1"/>
+      <w:numFmt w:val="bullet"/>
+      <w:lvlText w:val=""/>
+      <w:lvlJc w:val="left"/>
+      <w:pPr>
+        <w:ind w:left="720" w:hanging="360"/>
+      </w:pPr>
+      <w:rPr>
+        <w:rFonts w:ascii="Symbol" w:hAnsi="Symbol" w:hint="default"/>
+      </w:rPr>
+    </w:lvl>
+    <w:lvl w:ilvl="1" w:tplc="04090003" w:tentative="1">
+      <w:start w:val="1"/>
+      <w:numFmt w:val="bullet"/>
+      <w:lvlText w:val="o"/>
+      <w:lvlJc w:val="left"/>
+      <w:pPr>
+        <w:ind w:left="1440" w:hanging="360"/>
+      </w:pPr>
+      <w:rPr>
+        <w:rFonts w:ascii="Courier New" w:hAnsi="Courier New" w:cs="Courier New" w:hint="default"/>
+      </w:rPr>
+    </w:lvl>
+    <w:lvl w:ilvl="2" w:tplc="04090005" w:tentative="1">
+      <w:start w:val="1"/>
+      <w:numFmt w:val="bullet"/>
+      <w:lvlText w:val=""/>
+      <w:lvlJc w:val="left"/>
+      <w:pPr>
+        <w:ind w:left="2160" w:hanging="360"/>
+      </w:pPr>
+      <w:rPr>
+        <w:rFonts w:ascii="Wingdings" w:hAnsi="Wingdings" w:hint="default"/>
+      </w:rPr>
+    </w:lvl>
+    <w:lvl w:ilvl="3" w:tplc="04090001" w:tentative="1">
+      <w:start w:val="1"/>
+      <w:numFmt w:val="bullet"/>
+      <w:lvlText w:val=""/>
+      <w:lvlJc w:val="left"/>
+      <w:pPr>
+        <w:ind w:left="2880" w:hanging="360"/>
+      </w:pPr>
+      <w:rPr>
+        <w:rFonts w:ascii="Symbol" w:hAnsi="Symbol" w:hint="default"/>
+      </w:rPr>
+    </w:lvl>
+    <w:lvl w:ilvl="4" w:tplc="04090003" w:tentative="1">
+      <w:start w:val="1"/>
+      <w:numFmt w:val="bullet"/>
+      <w:lvlText w:val="o"/>
+      <w:lvlJc w:val="left"/>
+      <w:pPr>
+        <w:ind w:left="3600" w:hanging="360"/>
+      </w:pPr>
+      <w:rPr>
+        <w:rFonts w:ascii="Courier New" w:hAnsi="Courier New" w:cs="Courier New" w:hint="default"/>
+      </w:rPr>
+    </w:lvl>
+    <w:lvl w:ilvl="5" w:tplc="04090005" w:tentative="1">
+      <w:start w:val="1"/>
+      <w:numFmt w:val="bullet"/>
+      <w:lvlText w:val=""/>
+      <w:lvlJc w:val="left"/>
+      <w:pPr>
+        <w:ind w:left="4320" w:hanging="360"/>
+      </w:pPr>
+      <w:rPr>
+        <w:rFonts w:ascii="Wingdings" w:hAnsi="Wingdings" w:hint="default"/>
+      </w:rPr>
+    </w:lvl>
+    <w:lvl w:ilvl="6" w:tplc="04090001" w:tentative="1">
+      <w:start w:val="1"/>
+      <w:numFmt w:val="bullet"/>
+      <w:lvlText w:val=""/>
+      <w:lvlJc w:val="left"/>
+      <w:pPr>
+        <w:ind w:left="5040" w:hanging="360"/>
+      </w:pPr>
+      <w:rPr>
+        <w:rFonts w:ascii="Symbol" w:hAnsi="Symbol" w:hint="default"/>
+      </w:rPr>
+    </w:lvl>
+    <w:lvl w:ilvl="7" w:tplc="04090003" w:tentative="1">
+      <w:start w:val="1"/>
+      <w:numFmt w:val="bullet"/>
+      <w:lvlText w:val="o"/>
+      <w:lvlJc w:val="left"/>
+      <w:pPr>
+        <w:ind w:left="5760" w:hanging="360"/>
+      </w:pPr>
+      <w:rPr>
+        <w:rFonts w:ascii="Courier New" w:hAnsi="Courier New" w:cs="Courier New" w:hint="default"/>
+      </w:rPr>
+    </w:lvl>
+    <w:lvl w:ilvl="8" w:tplc="04090005" w:tentative="1">
+      <w:start w:val="1"/>
+      <w:numFmt w:val="bullet"/>
+      <w:lvlText w:val=""/>
+      <w:lvlJc w:val="left"/>
+      <w:pPr>
+        <w:ind w:left="6480" w:hanging="360"/>
+      </w:pPr>
+      <w:rPr>
+        <w:rFonts w:ascii="Wingdings" w:hAnsi="Wingdings" w:hint="default"/>
+      </w:rPr>
+    </w:lvl>
+  </w:abstractNum>
+  <w:abstractNum w:abstractNumId="6" w15:restartNumberingAfterBreak="0">
     <w:nsid w:val="3E062594"/>
     <w:multiLevelType w:val="multilevel"/>
     <w:tmpl w:val="2BD03744"/>
@@ -31338,7 +32364,7 @@
       </w:rPr>
     </w:lvl>
   </w:abstractNum>
-  <w:abstractNum w:abstractNumId="6" w15:restartNumberingAfterBreak="0">
+  <w:abstractNum w:abstractNumId="7" w15:restartNumberingAfterBreak="0">
     <w:nsid w:val="45FF03C3"/>
     <w:multiLevelType w:val="multilevel"/>
     <w:tmpl w:val="000E5672"/>
@@ -31450,7 +32476,7 @@
       </w:rPr>
     </w:lvl>
   </w:abstractNum>
-  <w:abstractNum w:abstractNumId="7" w15:restartNumberingAfterBreak="0">
+  <w:abstractNum w:abstractNumId="8" w15:restartNumberingAfterBreak="0">
     <w:nsid w:val="49690673"/>
     <w:multiLevelType w:val="multilevel"/>
     <w:tmpl w:val="1D187B0C"/>
@@ -31563,7 +32589,7 @@
       </w:rPr>
     </w:lvl>
   </w:abstractNum>
-  <w:abstractNum w:abstractNumId="8" w15:restartNumberingAfterBreak="0">
+  <w:abstractNum w:abstractNumId="9" w15:restartNumberingAfterBreak="0">
     <w:nsid w:val="4D9471FA"/>
     <w:multiLevelType w:val="multilevel"/>
     <w:tmpl w:val="A24008D0"/>
@@ -31676,7 +32702,7 @@
       </w:rPr>
     </w:lvl>
   </w:abstractNum>
-  <w:abstractNum w:abstractNumId="9" w15:restartNumberingAfterBreak="0">
+  <w:abstractNum w:abstractNumId="10" w15:restartNumberingAfterBreak="0">
     <w:nsid w:val="4ED05849"/>
     <w:multiLevelType w:val="hybridMultilevel"/>
     <w:tmpl w:val="649AC884"/>
@@ -31767,7 +32793,7 @@
       </w:pPr>
     </w:lvl>
   </w:abstractNum>
-  <w:abstractNum w:abstractNumId="10" w15:restartNumberingAfterBreak="0">
+  <w:abstractNum w:abstractNumId="11" w15:restartNumberingAfterBreak="0">
     <w:nsid w:val="68497A35"/>
     <w:multiLevelType w:val="hybridMultilevel"/>
     <w:tmpl w:val="56CE904E"/>
@@ -31856,7 +32882,7 @@
       </w:pPr>
     </w:lvl>
   </w:abstractNum>
-  <w:abstractNum w:abstractNumId="11" w15:restartNumberingAfterBreak="0">
+  <w:abstractNum w:abstractNumId="12" w15:restartNumberingAfterBreak="0">
     <w:nsid w:val="706B0745"/>
     <w:multiLevelType w:val="hybridMultilevel"/>
     <w:tmpl w:val="0194D33C"/>
@@ -31969,7 +32995,7 @@
       </w:rPr>
     </w:lvl>
   </w:abstractNum>
-  <w:abstractNum w:abstractNumId="12" w15:restartNumberingAfterBreak="0">
+  <w:abstractNum w:abstractNumId="13" w15:restartNumberingAfterBreak="0">
     <w:nsid w:val="7C953C50"/>
     <w:multiLevelType w:val="multilevel"/>
     <w:tmpl w:val="06C2BFE8"/>
@@ -32094,31 +33120,31 @@
     <w:abstractNumId w:val="3"/>
   </w:num>
   <w:num w:numId="2">
-    <w:abstractNumId w:val="11"/>
+    <w:abstractNumId w:val="12"/>
   </w:num>
   <w:num w:numId="3">
     <w:abstractNumId w:val="0"/>
   </w:num>
   <w:num w:numId="4">
-    <w:abstractNumId w:val="12"/>
+    <w:abstractNumId w:val="13"/>
   </w:num>
   <w:num w:numId="5">
     <w:abstractNumId w:val="4"/>
   </w:num>
   <w:num w:numId="6">
-    <w:abstractNumId w:val="6"/>
+    <w:abstractNumId w:val="7"/>
   </w:num>
   <w:num w:numId="7">
-    <w:abstractNumId w:val="5"/>
+    <w:abstractNumId w:val="6"/>
   </w:num>
   <w:num w:numId="8">
     <w:abstractNumId w:val="1"/>
   </w:num>
   <w:num w:numId="9">
-    <w:abstractNumId w:val="10"/>
+    <w:abstractNumId w:val="11"/>
   </w:num>
   <w:num w:numId="10">
-    <w:abstractNumId w:val="9"/>
+    <w:abstractNumId w:val="10"/>
   </w:num>
   <w:num w:numId="11">
     <w:abstractNumId w:val="2"/>
@@ -32154,10 +33180,13 @@
     </w:lvlOverride>
   </w:num>
   <w:num w:numId="13">
-    <w:abstractNumId w:val="7"/>
+    <w:abstractNumId w:val="8"/>
   </w:num>
   <w:num w:numId="14">
-    <w:abstractNumId w:val="8"/>
+    <w:abstractNumId w:val="9"/>
+  </w:num>
+  <w:num w:numId="15">
+    <w:abstractNumId w:val="5"/>
   </w:num>
 </w:numbering>
 </file>
@@ -33948,7 +34977,7 @@
 </file>
 
 <file path=customXml/itemProps1.xml><?xml version="1.0" encoding="utf-8"?>
-<ds:datastoreItem xmlns:ds="http://schemas.openxmlformats.org/officeDocument/2006/customXml" ds:itemID="{EB61FE20-59AA-475E-A227-3D3CF4A87A35}">
+<ds:datastoreItem xmlns:ds="http://schemas.openxmlformats.org/officeDocument/2006/customXml" ds:itemID="{239AAE18-7E6A-4F54-AEB3-65406E21A109}">
   <ds:schemaRefs>
     <ds:schemaRef ds:uri="http://schemas.openxmlformats.org/officeDocument/2006/bibliography"/>
   </ds:schemaRefs>

</xml_diff>